<commit_message>
update use-case gragh to v5.2
</commit_message>
<xml_diff>
--- a/Document/需求开发阶段/用例/用例文档V1.7.docx
+++ b/Document/需求开发阶段/用例/用例文档V1.7.docx
@@ -1,6 +1,6 @@
 
 <file path=word/document.xml><?xml version="1.0" encoding="utf-8"?>
-<w:document xmlns:wpc="http://schemas.microsoft.com/office/word/2010/wordprocessingCanvas" xmlns:mc="http://schemas.openxmlformats.org/markup-compatibility/2006" xmlns:o="urn:schemas-microsoft-com:office:office" xmlns:r="http://schemas.openxmlformats.org/officeDocument/2006/relationships" xmlns:m="http://schemas.openxmlformats.org/officeDocument/2006/math" xmlns:v="urn:schemas-microsoft-com:vml" xmlns:wp14="http://schemas.microsoft.com/office/word/2010/wordprocessingDrawing" xmlns:wp="http://schemas.openxmlformats.org/drawingml/2006/wordprocessingDrawing" xmlns:w10="urn:schemas-microsoft-com:office:word" xmlns:w="http://schemas.openxmlformats.org/wordprocessingml/2006/main" xmlns:w14="http://schemas.microsoft.com/office/word/2010/wordml" xmlns:w15="http://schemas.microsoft.com/office/word/2012/wordml" xmlns:wpg="http://schemas.microsoft.com/office/word/2010/wordprocessingGroup" xmlns:wpi="http://schemas.microsoft.com/office/word/2010/wordprocessingInk" xmlns:wne="http://schemas.microsoft.com/office/word/2006/wordml" xmlns:wps="http://schemas.microsoft.com/office/word/2010/wordprocessingShape" mc:Ignorable="w14 w15 wp14">
+<w:document xmlns:ve="http://schemas.openxmlformats.org/markup-compatibility/2006" xmlns:o="urn:schemas-microsoft-com:office:office" xmlns:r="http://schemas.openxmlformats.org/officeDocument/2006/relationships" xmlns:m="http://schemas.openxmlformats.org/officeDocument/2006/math" xmlns:v="urn:schemas-microsoft-com:vml" xmlns:wp="http://schemas.openxmlformats.org/drawingml/2006/wordprocessingDrawing" xmlns:w10="urn:schemas-microsoft-com:office:word" xmlns:w="http://schemas.openxmlformats.org/wordprocessingml/2006/main" xmlns:wne="http://schemas.microsoft.com/office/word/2006/wordml">
   <w:body>
     <w:p>
       <w:pPr>
@@ -366,7 +366,7 @@
       <w:tblPr>
         <w:tblStyle w:val="ac"/>
         <w:tblW w:w="9448" w:type="dxa"/>
-        <w:tblLook w:val="04A0" w:firstRow="1" w:lastRow="0" w:firstColumn="1" w:lastColumn="0" w:noHBand="0" w:noVBand="1"/>
+        <w:tblLook w:val="04A0"/>
       </w:tblPr>
       <w:tblGrid>
         <w:gridCol w:w="1616"/>
@@ -1775,7 +1775,7 @@
             <w:pPr>
               <w:jc w:val="both"/>
               <w:rPr>
-                <w:rFonts w:ascii="宋体" w:hAnsi="宋体" w:hint="eastAsia"/>
+                <w:rFonts w:ascii="宋体" w:hAnsi="宋体"/>
                 <w:noProof/>
                 <w:sz w:val="28"/>
                 <w:szCs w:val="28"/>
@@ -1802,7 +1802,7 @@
             <w:pPr>
               <w:jc w:val="both"/>
               <w:rPr>
-                <w:rFonts w:ascii="宋体" w:hAnsi="宋体" w:hint="eastAsia"/>
+                <w:rFonts w:ascii="宋体" w:hAnsi="宋体"/>
                 <w:noProof/>
                 <w:sz w:val="28"/>
                 <w:szCs w:val="28"/>
@@ -1894,7 +1894,7 @@
               <w:ind w:firstLineChars="0"/>
               <w:jc w:val="both"/>
               <w:rPr>
-                <w:rFonts w:ascii="宋体" w:hAnsi="宋体" w:hint="eastAsia"/>
+                <w:rFonts w:ascii="宋体" w:hAnsi="宋体"/>
                 <w:noProof/>
                 <w:sz w:val="28"/>
                 <w:szCs w:val="28"/>
@@ -1922,7 +1922,7 @@
             <w:pPr>
               <w:jc w:val="both"/>
               <w:rPr>
-                <w:rFonts w:ascii="宋体" w:hAnsi="宋体" w:hint="eastAsia"/>
+                <w:rFonts w:ascii="宋体" w:hAnsi="宋体"/>
                 <w:noProof/>
                 <w:sz w:val="28"/>
                 <w:szCs w:val="28"/>
@@ -5187,7 +5187,7 @@
         <w:tblStyle w:val="ac"/>
         <w:tblW w:w="0" w:type="auto"/>
         <w:tblInd w:w="130" w:type="dxa"/>
-        <w:tblLook w:val="04A0" w:firstRow="1" w:lastRow="0" w:firstColumn="1" w:lastColumn="0" w:noHBand="0" w:noVBand="1"/>
+        <w:tblLook w:val="04A0"/>
       </w:tblPr>
       <w:tblGrid>
         <w:gridCol w:w="2393"/>
@@ -6865,72 +6865,11 @@
       <w:bookmarkStart w:id="12" w:name="_Toc462496836"/>
       <w:r>
         <w:rPr>
+          <w:rFonts w:hint="eastAsia"/>
           <w:noProof/>
           <w:lang w:eastAsia="zh-CN"/>
         </w:rPr>
         <w:lastRenderedPageBreak/>
-        <w:drawing>
-          <wp:anchor distT="0" distB="0" distL="114300" distR="114300" simplePos="0" relativeHeight="251658240" behindDoc="0" locked="0" layoutInCell="1" allowOverlap="1" wp14:anchorId="5FFD68E7" wp14:editId="3AC03122">
-            <wp:simplePos x="0" y="0"/>
-            <wp:positionH relativeFrom="margin">
-              <wp:posOffset>24765</wp:posOffset>
-            </wp:positionH>
-            <wp:positionV relativeFrom="margin">
-              <wp:posOffset>699233</wp:posOffset>
-            </wp:positionV>
-            <wp:extent cx="5382895" cy="8677275"/>
-            <wp:effectExtent l="0" t="0" r="0" b="0"/>
-            <wp:wrapSquare wrapText="bothSides"/>
-            <wp:docPr id="1" name="图片 1"/>
-            <wp:cNvGraphicFramePr>
-              <a:graphicFrameLocks xmlns:a="http://schemas.openxmlformats.org/drawingml/2006/main" noChangeAspect="1"/>
-            </wp:cNvGraphicFramePr>
-            <a:graphic xmlns:a="http://schemas.openxmlformats.org/drawingml/2006/main">
-              <a:graphicData uri="http://schemas.openxmlformats.org/drawingml/2006/picture">
-                <pic:pic xmlns:pic="http://schemas.openxmlformats.org/drawingml/2006/picture">
-                  <pic:nvPicPr>
-                    <pic:cNvPr id="1" name="uml_v5.1.jpg"/>
-                    <pic:cNvPicPr/>
-                  </pic:nvPicPr>
-                  <pic:blipFill>
-                    <a:blip r:embed="rId9">
-                      <a:extLst>
-                        <a:ext uri="{28A0092B-C50C-407E-A947-70E740481C1C}">
-                          <a14:useLocalDpi xmlns:a14="http://schemas.microsoft.com/office/drawing/2010/main" val="0"/>
-                        </a:ext>
-                      </a:extLst>
-                    </a:blip>
-                    <a:stretch>
-                      <a:fillRect/>
-                    </a:stretch>
-                  </pic:blipFill>
-                  <pic:spPr>
-                    <a:xfrm>
-                      <a:off x="0" y="0"/>
-                      <a:ext cx="5382895" cy="8677275"/>
-                    </a:xfrm>
-                    <a:prstGeom prst="rect">
-                      <a:avLst/>
-                    </a:prstGeom>
-                  </pic:spPr>
-                </pic:pic>
-              </a:graphicData>
-            </a:graphic>
-            <wp14:sizeRelH relativeFrom="margin">
-              <wp14:pctWidth>0</wp14:pctWidth>
-            </wp14:sizeRelH>
-            <wp14:sizeRelV relativeFrom="margin">
-              <wp14:pctHeight>0</wp14:pctHeight>
-            </wp14:sizeRelV>
-          </wp:anchor>
-        </w:drawing>
-      </w:r>
-      <w:r>
-        <w:rPr>
-          <w:rFonts w:hint="eastAsia"/>
-          <w:noProof/>
-          <w:lang w:eastAsia="zh-CN"/>
-        </w:rPr>
         <w:t>三、</w:t>
       </w:r>
       <w:bookmarkEnd w:id="11"/>
@@ -6943,6 +6882,47 @@
         <w:t>用例图</w:t>
       </w:r>
       <w:bookmarkEnd w:id="12"/>
+      <w:r>
+        <w:rPr>
+          <w:noProof/>
+          <w:lang w:eastAsia="zh-CN"/>
+        </w:rPr>
+        <w:drawing>
+          <wp:inline distT="0" distB="0" distL="0" distR="0">
+            <wp:extent cx="4465464" cy="8258175"/>
+            <wp:effectExtent l="19050" t="0" r="0" b="0"/>
+            <wp:docPr id="2" name="图片 1" descr="uml_v5.2.png"/>
+            <wp:cNvGraphicFramePr>
+              <a:graphicFrameLocks xmlns:a="http://schemas.openxmlformats.org/drawingml/2006/main" noChangeAspect="1"/>
+            </wp:cNvGraphicFramePr>
+            <a:graphic xmlns:a="http://schemas.openxmlformats.org/drawingml/2006/main">
+              <a:graphicData uri="http://schemas.openxmlformats.org/drawingml/2006/picture">
+                <pic:pic xmlns:pic="http://schemas.openxmlformats.org/drawingml/2006/picture">
+                  <pic:nvPicPr>
+                    <pic:cNvPr id="0" name="uml_v5.2.png"/>
+                    <pic:cNvPicPr/>
+                  </pic:nvPicPr>
+                  <pic:blipFill>
+                    <a:blip r:embed="rId9"/>
+                    <a:stretch>
+                      <a:fillRect/>
+                    </a:stretch>
+                  </pic:blipFill>
+                  <pic:spPr>
+                    <a:xfrm>
+                      <a:off x="0" y="0"/>
+                      <a:ext cx="4471624" cy="8269567"/>
+                    </a:xfrm>
+                    <a:prstGeom prst="rect">
+                      <a:avLst/>
+                    </a:prstGeom>
+                  </pic:spPr>
+                </pic:pic>
+              </a:graphicData>
+            </a:graphic>
+          </wp:inline>
+        </w:drawing>
+      </w:r>
     </w:p>
     <w:p>
       <w:pPr>
@@ -7016,7 +6996,7 @@
       <w:tblPr>
         <w:tblStyle w:val="ac"/>
         <w:tblW w:w="0" w:type="auto"/>
-        <w:tblLook w:val="04A0" w:firstRow="1" w:lastRow="0" w:firstColumn="1" w:lastColumn="0" w:noHBand="0" w:noVBand="1"/>
+        <w:tblLook w:val="04A0"/>
       </w:tblPr>
       <w:tblGrid>
         <w:gridCol w:w="1553"/>
@@ -7939,7 +7919,7 @@
       <w:tblPr>
         <w:tblStyle w:val="ac"/>
         <w:tblW w:w="0" w:type="auto"/>
-        <w:tblLook w:val="04A0" w:firstRow="1" w:lastRow="0" w:firstColumn="1" w:lastColumn="0" w:noHBand="0" w:noVBand="1"/>
+        <w:tblLook w:val="04A0"/>
       </w:tblPr>
       <w:tblGrid>
         <w:gridCol w:w="1555"/>
@@ -8690,7 +8670,7 @@
               <w:ind w:left="0" w:firstLine="0"/>
               <w:jc w:val="both"/>
               <w:rPr>
-                <w:rFonts w:ascii="宋体" w:hAnsi="宋体" w:hint="eastAsia"/>
+                <w:rFonts w:ascii="宋体" w:hAnsi="宋体"/>
                 <w:noProof/>
                 <w:szCs w:val="21"/>
                 <w:lang w:eastAsia="zh-CN"/>
@@ -9161,7 +9141,7 @@
       <w:tblPr>
         <w:tblStyle w:val="ac"/>
         <w:tblW w:w="0" w:type="auto"/>
-        <w:tblLook w:val="04A0" w:firstRow="1" w:lastRow="0" w:firstColumn="1" w:lastColumn="0" w:noHBand="0" w:noVBand="1"/>
+        <w:tblLook w:val="04A0"/>
       </w:tblPr>
       <w:tblGrid>
         <w:gridCol w:w="1555"/>
@@ -9866,7 +9846,7 @@
               <w:ind w:left="0" w:firstLine="0"/>
               <w:jc w:val="both"/>
               <w:rPr>
-                <w:rFonts w:ascii="宋体" w:hAnsi="宋体" w:hint="eastAsia"/>
+                <w:rFonts w:ascii="宋体" w:hAnsi="宋体"/>
                 <w:noProof/>
                 <w:szCs w:val="21"/>
                 <w:lang w:eastAsia="zh-CN"/>
@@ -10107,7 +10087,7 @@
       <w:tblPr>
         <w:tblStyle w:val="ac"/>
         <w:tblW w:w="0" w:type="auto"/>
-        <w:tblLook w:val="04A0" w:firstRow="1" w:lastRow="0" w:firstColumn="1" w:lastColumn="0" w:noHBand="0" w:noVBand="1"/>
+        <w:tblLook w:val="04A0"/>
       </w:tblPr>
       <w:tblGrid>
         <w:gridCol w:w="1555"/>
@@ -10993,7 +10973,7 @@
       <w:tblPr>
         <w:tblStyle w:val="ac"/>
         <w:tblW w:w="0" w:type="auto"/>
-        <w:tblLook w:val="04A0" w:firstRow="1" w:lastRow="0" w:firstColumn="1" w:lastColumn="0" w:noHBand="0" w:noVBand="1"/>
+        <w:tblLook w:val="04A0"/>
       </w:tblPr>
       <w:tblGrid>
         <w:gridCol w:w="1555"/>
@@ -11625,7 +11605,7 @@
               <w:ind w:left="0" w:firstLine="0"/>
               <w:jc w:val="both"/>
               <w:rPr>
-                <w:rFonts w:ascii="宋体" w:hAnsi="宋体" w:hint="eastAsia"/>
+                <w:rFonts w:ascii="宋体" w:hAnsi="宋体"/>
                 <w:noProof/>
                 <w:szCs w:val="21"/>
                 <w:lang w:eastAsia="zh-CN"/>
@@ -11757,7 +11737,7 @@
               <w:ind w:left="0" w:firstLine="0"/>
               <w:jc w:val="both"/>
               <w:rPr>
-                <w:rFonts w:ascii="宋体" w:hAnsi="宋体" w:hint="eastAsia"/>
+                <w:rFonts w:ascii="宋体" w:hAnsi="宋体"/>
                 <w:noProof/>
                 <w:szCs w:val="21"/>
                 <w:lang w:eastAsia="zh-CN"/>
@@ -12349,7 +12329,7 @@
       <w:tblPr>
         <w:tblStyle w:val="ac"/>
         <w:tblW w:w="0" w:type="auto"/>
-        <w:tblLook w:val="04A0" w:firstRow="1" w:lastRow="0" w:firstColumn="1" w:lastColumn="0" w:noHBand="0" w:noVBand="1"/>
+        <w:tblLook w:val="04A0"/>
       </w:tblPr>
       <w:tblGrid>
         <w:gridCol w:w="1555"/>
@@ -13390,7 +13370,7 @@
       <w:tblPr>
         <w:tblStyle w:val="ac"/>
         <w:tblW w:w="0" w:type="auto"/>
-        <w:tblLook w:val="04A0" w:firstRow="1" w:lastRow="0" w:firstColumn="1" w:lastColumn="0" w:noHBand="0" w:noVBand="1"/>
+        <w:tblLook w:val="04A0"/>
       </w:tblPr>
       <w:tblGrid>
         <w:gridCol w:w="1555"/>
@@ -14273,7 +14253,7 @@
       <w:tblPr>
         <w:tblStyle w:val="ac"/>
         <w:tblW w:w="0" w:type="auto"/>
-        <w:tblLook w:val="04A0" w:firstRow="1" w:lastRow="0" w:firstColumn="1" w:lastColumn="0" w:noHBand="0" w:noVBand="1"/>
+        <w:tblLook w:val="04A0"/>
       </w:tblPr>
       <w:tblGrid>
         <w:gridCol w:w="1555"/>
@@ -15212,7 +15192,7 @@
       <w:tblPr>
         <w:tblStyle w:val="ac"/>
         <w:tblW w:w="0" w:type="auto"/>
-        <w:tblLook w:val="04A0" w:firstRow="1" w:lastRow="0" w:firstColumn="1" w:lastColumn="0" w:noHBand="0" w:noVBand="1"/>
+        <w:tblLook w:val="04A0"/>
       </w:tblPr>
       <w:tblGrid>
         <w:gridCol w:w="1555"/>
@@ -16246,7 +16226,7 @@
       <w:tblPr>
         <w:tblStyle w:val="ac"/>
         <w:tblW w:w="0" w:type="auto"/>
-        <w:tblLook w:val="04A0" w:firstRow="1" w:lastRow="0" w:firstColumn="1" w:lastColumn="0" w:noHBand="0" w:noVBand="1"/>
+        <w:tblLook w:val="04A0"/>
       </w:tblPr>
       <w:tblGrid>
         <w:gridCol w:w="1555"/>
@@ -17462,7 +17442,7 @@
       <w:tblPr>
         <w:tblStyle w:val="ac"/>
         <w:tblW w:w="0" w:type="auto"/>
-        <w:tblLook w:val="04A0" w:firstRow="1" w:lastRow="0" w:firstColumn="1" w:lastColumn="0" w:noHBand="0" w:noVBand="1"/>
+        <w:tblLook w:val="04A0"/>
       </w:tblPr>
       <w:tblGrid>
         <w:gridCol w:w="1555"/>
@@ -18700,7 +18680,7 @@
       <w:tblPr>
         <w:tblStyle w:val="ac"/>
         <w:tblW w:w="0" w:type="auto"/>
-        <w:tblLook w:val="04A0" w:firstRow="1" w:lastRow="0" w:firstColumn="1" w:lastColumn="0" w:noHBand="0" w:noVBand="1"/>
+        <w:tblLook w:val="04A0"/>
       </w:tblPr>
       <w:tblGrid>
         <w:gridCol w:w="1555"/>
@@ -19809,7 +19789,7 @@
       <w:tblPr>
         <w:tblStyle w:val="ac"/>
         <w:tblW w:w="0" w:type="auto"/>
-        <w:tblLook w:val="04A0" w:firstRow="1" w:lastRow="0" w:firstColumn="1" w:lastColumn="0" w:noHBand="0" w:noVBand="1"/>
+        <w:tblLook w:val="04A0"/>
       </w:tblPr>
       <w:tblGrid>
         <w:gridCol w:w="1555"/>
@@ -20773,7 +20753,7 @@
       <w:tblPr>
         <w:tblStyle w:val="ac"/>
         <w:tblW w:w="0" w:type="auto"/>
-        <w:tblLook w:val="04A0" w:firstRow="1" w:lastRow="0" w:firstColumn="1" w:lastColumn="0" w:noHBand="0" w:noVBand="1"/>
+        <w:tblLook w:val="04A0"/>
       </w:tblPr>
       <w:tblGrid>
         <w:gridCol w:w="1555"/>
@@ -22094,7 +22074,7 @@
       <w:tblPr>
         <w:tblStyle w:val="ac"/>
         <w:tblW w:w="0" w:type="auto"/>
-        <w:tblLook w:val="04A0" w:firstRow="1" w:lastRow="0" w:firstColumn="1" w:lastColumn="0" w:noHBand="0" w:noVBand="1"/>
+        <w:tblLook w:val="04A0"/>
       </w:tblPr>
       <w:tblGrid>
         <w:gridCol w:w="1555"/>
@@ -23248,7 +23228,7 @@
               <w:ind w:firstLineChars="0"/>
               <w:jc w:val="both"/>
               <w:rPr>
-                <w:rFonts w:ascii="Calibri" w:hAnsi="Calibri" w:hint="eastAsia"/>
+                <w:rFonts w:ascii="Calibri" w:hAnsi="Calibri"/>
                 <w:noProof/>
                 <w:lang w:eastAsia="zh-CN"/>
               </w:rPr>
@@ -23806,7 +23786,7 @@
       <w:tblPr>
         <w:tblStyle w:val="ac"/>
         <w:tblW w:w="0" w:type="auto"/>
-        <w:tblLook w:val="04A0" w:firstRow="1" w:lastRow="0" w:firstColumn="1" w:lastColumn="0" w:noHBand="0" w:noVBand="1"/>
+        <w:tblLook w:val="04A0"/>
       </w:tblPr>
       <w:tblGrid>
         <w:gridCol w:w="1555"/>
@@ -25174,7 +25154,7 @@
       <w:tblPr>
         <w:tblStyle w:val="ac"/>
         <w:tblW w:w="0" w:type="auto"/>
-        <w:tblLook w:val="04A0" w:firstRow="1" w:lastRow="0" w:firstColumn="1" w:lastColumn="0" w:noHBand="0" w:noVBand="1"/>
+        <w:tblLook w:val="04A0"/>
       </w:tblPr>
       <w:tblGrid>
         <w:gridCol w:w="1555"/>
@@ -26279,7 +26259,7 @@
       <w:tblPr>
         <w:tblStyle w:val="ac"/>
         <w:tblW w:w="0" w:type="auto"/>
-        <w:tblLook w:val="04A0" w:firstRow="1" w:lastRow="0" w:firstColumn="1" w:lastColumn="0" w:noHBand="0" w:noVBand="1"/>
+        <w:tblLook w:val="04A0"/>
       </w:tblPr>
       <w:tblGrid>
         <w:gridCol w:w="1555"/>
@@ -27188,7 +27168,7 @@
       <w:tblPr>
         <w:tblStyle w:val="ac"/>
         <w:tblW w:w="0" w:type="auto"/>
-        <w:tblLook w:val="04A0" w:firstRow="1" w:lastRow="0" w:firstColumn="1" w:lastColumn="0" w:noHBand="0" w:noVBand="1"/>
+        <w:tblLook w:val="04A0"/>
       </w:tblPr>
       <w:tblGrid>
         <w:gridCol w:w="1555"/>
@@ -28645,7 +28625,7 @@
 </file>
 
 <file path=word/endnotes.xml><?xml version="1.0" encoding="utf-8"?>
-<w:endnotes xmlns:wpc="http://schemas.microsoft.com/office/word/2010/wordprocessingCanvas" xmlns:mc="http://schemas.openxmlformats.org/markup-compatibility/2006" xmlns:o="urn:schemas-microsoft-com:office:office" xmlns:r="http://schemas.openxmlformats.org/officeDocument/2006/relationships" xmlns:m="http://schemas.openxmlformats.org/officeDocument/2006/math" xmlns:v="urn:schemas-microsoft-com:vml" xmlns:wp14="http://schemas.microsoft.com/office/word/2010/wordprocessingDrawing" xmlns:wp="http://schemas.openxmlformats.org/drawingml/2006/wordprocessingDrawing" xmlns:w10="urn:schemas-microsoft-com:office:word" xmlns:w="http://schemas.openxmlformats.org/wordprocessingml/2006/main" xmlns:w14="http://schemas.microsoft.com/office/word/2010/wordml" xmlns:w15="http://schemas.microsoft.com/office/word/2012/wordml" xmlns:wpg="http://schemas.microsoft.com/office/word/2010/wordprocessingGroup" xmlns:wpi="http://schemas.microsoft.com/office/word/2010/wordprocessingInk" xmlns:wne="http://schemas.microsoft.com/office/word/2006/wordml" xmlns:wps="http://schemas.microsoft.com/office/word/2010/wordprocessingShape" mc:Ignorable="w14 w15 wp14">
+<w:endnotes xmlns:ve="http://schemas.openxmlformats.org/markup-compatibility/2006" xmlns:o="urn:schemas-microsoft-com:office:office" xmlns:r="http://schemas.openxmlformats.org/officeDocument/2006/relationships" xmlns:m="http://schemas.openxmlformats.org/officeDocument/2006/math" xmlns:v="urn:schemas-microsoft-com:vml" xmlns:wp="http://schemas.openxmlformats.org/drawingml/2006/wordprocessingDrawing" xmlns:w10="urn:schemas-microsoft-com:office:word" xmlns:w="http://schemas.openxmlformats.org/wordprocessingml/2006/main" xmlns:wne="http://schemas.microsoft.com/office/word/2006/wordml">
   <w:endnote w:type="separator" w:id="-1">
     <w:p>
       <w:r>
@@ -28664,7 +28644,7 @@
 </file>
 
 <file path=word/footer1.xml><?xml version="1.0" encoding="utf-8"?>
-<w:ftr xmlns:wpc="http://schemas.microsoft.com/office/word/2010/wordprocessingCanvas" xmlns:mc="http://schemas.openxmlformats.org/markup-compatibility/2006" xmlns:o="urn:schemas-microsoft-com:office:office" xmlns:r="http://schemas.openxmlformats.org/officeDocument/2006/relationships" xmlns:m="http://schemas.openxmlformats.org/officeDocument/2006/math" xmlns:v="urn:schemas-microsoft-com:vml" xmlns:wp14="http://schemas.microsoft.com/office/word/2010/wordprocessingDrawing" xmlns:wp="http://schemas.openxmlformats.org/drawingml/2006/wordprocessingDrawing" xmlns:w10="urn:schemas-microsoft-com:office:word" xmlns:w="http://schemas.openxmlformats.org/wordprocessingml/2006/main" xmlns:w14="http://schemas.microsoft.com/office/word/2010/wordml" xmlns:w15="http://schemas.microsoft.com/office/word/2012/wordml" xmlns:wpg="http://schemas.microsoft.com/office/word/2010/wordprocessingGroup" xmlns:wpi="http://schemas.microsoft.com/office/word/2010/wordprocessingInk" xmlns:wne="http://schemas.microsoft.com/office/word/2006/wordml" xmlns:wps="http://schemas.microsoft.com/office/word/2010/wordprocessingShape" mc:Ignorable="w14 w15 wp14">
+<w:ftr xmlns:ve="http://schemas.openxmlformats.org/markup-compatibility/2006" xmlns:o="urn:schemas-microsoft-com:office:office" xmlns:r="http://schemas.openxmlformats.org/officeDocument/2006/relationships" xmlns:m="http://schemas.openxmlformats.org/officeDocument/2006/math" xmlns:v="urn:schemas-microsoft-com:vml" xmlns:wp="http://schemas.openxmlformats.org/drawingml/2006/wordprocessingDrawing" xmlns:w10="urn:schemas-microsoft-com:office:word" xmlns:w="http://schemas.openxmlformats.org/wordprocessingml/2006/main" xmlns:wne="http://schemas.microsoft.com/office/word/2006/wordml">
   <w:p>
     <w:pPr>
       <w:pStyle w:val="a5"/>
@@ -28674,7 +28654,7 @@
         <w:noProof/>
         <w:lang w:eastAsia="zh-CN"/>
       </w:rPr>
-      <w:pict w14:anchorId="1FA70A61">
+      <w:pict>
         <v:shapetype id="_x0000_t202" coordsize="21600,21600" o:spt="202" path="m,l,21600r21600,l21600,xe">
           <v:stroke joinstyle="miter"/>
           <v:path gradientshapeok="t" o:connecttype="rect"/>
@@ -28722,7 +28702,7 @@
                     <w:sz w:val="24"/>
                     <w:lang w:val="zh-CN" w:eastAsia="zh-CN"/>
                   </w:rPr>
-                  <w:t>7</w:t>
+                  <w:t>8</w:t>
                 </w:r>
                 <w:r>
                   <w:rPr>
@@ -28744,7 +28724,7 @@
 </file>
 
 <file path=word/footnotes.xml><?xml version="1.0" encoding="utf-8"?>
-<w:footnotes xmlns:wpc="http://schemas.microsoft.com/office/word/2010/wordprocessingCanvas" xmlns:mc="http://schemas.openxmlformats.org/markup-compatibility/2006" xmlns:o="urn:schemas-microsoft-com:office:office" xmlns:r="http://schemas.openxmlformats.org/officeDocument/2006/relationships" xmlns:m="http://schemas.openxmlformats.org/officeDocument/2006/math" xmlns:v="urn:schemas-microsoft-com:vml" xmlns:wp14="http://schemas.microsoft.com/office/word/2010/wordprocessingDrawing" xmlns:wp="http://schemas.openxmlformats.org/drawingml/2006/wordprocessingDrawing" xmlns:w10="urn:schemas-microsoft-com:office:word" xmlns:w="http://schemas.openxmlformats.org/wordprocessingml/2006/main" xmlns:w14="http://schemas.microsoft.com/office/word/2010/wordml" xmlns:w15="http://schemas.microsoft.com/office/word/2012/wordml" xmlns:wpg="http://schemas.microsoft.com/office/word/2010/wordprocessingGroup" xmlns:wpi="http://schemas.microsoft.com/office/word/2010/wordprocessingInk" xmlns:wne="http://schemas.microsoft.com/office/word/2006/wordml" xmlns:wps="http://schemas.microsoft.com/office/word/2010/wordprocessingShape" mc:Ignorable="w14 w15 wp14">
+<w:footnotes xmlns:ve="http://schemas.openxmlformats.org/markup-compatibility/2006" xmlns:o="urn:schemas-microsoft-com:office:office" xmlns:r="http://schemas.openxmlformats.org/officeDocument/2006/relationships" xmlns:m="http://schemas.openxmlformats.org/officeDocument/2006/math" xmlns:v="urn:schemas-microsoft-com:vml" xmlns:wp="http://schemas.openxmlformats.org/drawingml/2006/wordprocessingDrawing" xmlns:w10="urn:schemas-microsoft-com:office:word" xmlns:w="http://schemas.openxmlformats.org/wordprocessingml/2006/main" xmlns:wne="http://schemas.microsoft.com/office/word/2006/wordml">
   <w:footnote w:type="separator" w:id="-1">
     <w:p>
       <w:r>
@@ -28763,7 +28743,7 @@
 </file>
 
 <file path=word/header1.xml><?xml version="1.0" encoding="utf-8"?>
-<w:hdr xmlns:wpc="http://schemas.microsoft.com/office/word/2010/wordprocessingCanvas" xmlns:mc="http://schemas.openxmlformats.org/markup-compatibility/2006" xmlns:o="urn:schemas-microsoft-com:office:office" xmlns:r="http://schemas.openxmlformats.org/officeDocument/2006/relationships" xmlns:m="http://schemas.openxmlformats.org/officeDocument/2006/math" xmlns:v="urn:schemas-microsoft-com:vml" xmlns:wp14="http://schemas.microsoft.com/office/word/2010/wordprocessingDrawing" xmlns:wp="http://schemas.openxmlformats.org/drawingml/2006/wordprocessingDrawing" xmlns:w10="urn:schemas-microsoft-com:office:word" xmlns:w="http://schemas.openxmlformats.org/wordprocessingml/2006/main" xmlns:w14="http://schemas.microsoft.com/office/word/2010/wordml" xmlns:w15="http://schemas.microsoft.com/office/word/2012/wordml" xmlns:wpg="http://schemas.microsoft.com/office/word/2010/wordprocessingGroup" xmlns:wpi="http://schemas.microsoft.com/office/word/2010/wordprocessingInk" xmlns:wne="http://schemas.microsoft.com/office/word/2006/wordml" xmlns:wps="http://schemas.microsoft.com/office/word/2010/wordprocessingShape" mc:Ignorable="w14 w15 wp14">
+<w:hdr xmlns:ve="http://schemas.openxmlformats.org/markup-compatibility/2006" xmlns:o="urn:schemas-microsoft-com:office:office" xmlns:r="http://schemas.openxmlformats.org/officeDocument/2006/relationships" xmlns:m="http://schemas.openxmlformats.org/officeDocument/2006/math" xmlns:v="urn:schemas-microsoft-com:vml" xmlns:wp="http://schemas.openxmlformats.org/drawingml/2006/wordprocessingDrawing" xmlns:w10="urn:schemas-microsoft-com:office:word" xmlns:w="http://schemas.openxmlformats.org/wordprocessingml/2006/main" xmlns:wne="http://schemas.microsoft.com/office/word/2006/wordml">
   <w:p>
     <w:pPr>
       <w:pStyle w:val="a4"/>
@@ -28824,7 +28804,7 @@
 </file>
 
 <file path=word/numbering.xml><?xml version="1.0" encoding="utf-8"?>
-<w:numbering xmlns:wpc="http://schemas.microsoft.com/office/word/2010/wordprocessingCanvas" xmlns:mc="http://schemas.openxmlformats.org/markup-compatibility/2006" xmlns:o="urn:schemas-microsoft-com:office:office" xmlns:r="http://schemas.openxmlformats.org/officeDocument/2006/relationships" xmlns:m="http://schemas.openxmlformats.org/officeDocument/2006/math" xmlns:v="urn:schemas-microsoft-com:vml" xmlns:wp14="http://schemas.microsoft.com/office/word/2010/wordprocessingDrawing" xmlns:wp="http://schemas.openxmlformats.org/drawingml/2006/wordprocessingDrawing" xmlns:w10="urn:schemas-microsoft-com:office:word" xmlns:w="http://schemas.openxmlformats.org/wordprocessingml/2006/main" xmlns:w14="http://schemas.microsoft.com/office/word/2010/wordml" xmlns:w15="http://schemas.microsoft.com/office/word/2012/wordml" xmlns:wpg="http://schemas.microsoft.com/office/word/2010/wordprocessingGroup" xmlns:wpi="http://schemas.microsoft.com/office/word/2010/wordprocessingInk" xmlns:wne="http://schemas.microsoft.com/office/word/2006/wordml" xmlns:wps="http://schemas.microsoft.com/office/word/2010/wordprocessingShape" mc:Ignorable="w14 w15 wp14">
+<w:numbering xmlns:ve="http://schemas.openxmlformats.org/markup-compatibility/2006" xmlns:o="urn:schemas-microsoft-com:office:office" xmlns:r="http://schemas.openxmlformats.org/officeDocument/2006/relationships" xmlns:m="http://schemas.openxmlformats.org/officeDocument/2006/math" xmlns:v="urn:schemas-microsoft-com:vml" xmlns:wp="http://schemas.openxmlformats.org/drawingml/2006/wordprocessingDrawing" xmlns:w10="urn:schemas-microsoft-com:office:word" xmlns:w="http://schemas.openxmlformats.org/wordprocessingml/2006/main" xmlns:wne="http://schemas.microsoft.com/office/word/2006/wordml">
   <w:abstractNum w:abstractNumId="0">
     <w:nsid w:val="014448E1"/>
     <w:multiLevelType w:val="hybridMultilevel"/>
@@ -35966,7 +35946,7 @@
 </file>
 
 <file path=word/styles.xml><?xml version="1.0" encoding="utf-8"?>
-<w:styles xmlns:mc="http://schemas.openxmlformats.org/markup-compatibility/2006" xmlns:r="http://schemas.openxmlformats.org/officeDocument/2006/relationships" xmlns:w="http://schemas.openxmlformats.org/wordprocessingml/2006/main" xmlns:w14="http://schemas.microsoft.com/office/word/2010/wordml" xmlns:w15="http://schemas.microsoft.com/office/word/2012/wordml" mc:Ignorable="w14 w15">
+<w:styles xmlns:r="http://schemas.openxmlformats.org/officeDocument/2006/relationships" xmlns:w="http://schemas.openxmlformats.org/wordprocessingml/2006/main">
   <w:docDefaults>
     <w:rPrDefault>
       <w:rPr>
@@ -35979,378 +35959,144 @@
     </w:rPrDefault>
     <w:pPrDefault/>
   </w:docDefaults>
-  <w:latentStyles w:defLockedState="0" w:defUIPriority="99" w:defSemiHidden="0" w:defUnhideWhenUsed="0" w:defQFormat="0" w:count="371">
-    <w:lsdException w:name="Normal" w:uiPriority="0" w:qFormat="1"/>
-    <w:lsdException w:name="heading 1" w:uiPriority="9" w:qFormat="1"/>
-    <w:lsdException w:name="heading 2" w:semiHidden="1" w:uiPriority="9" w:unhideWhenUsed="1" w:qFormat="1"/>
-    <w:lsdException w:name="heading 3" w:semiHidden="1" w:uiPriority="9" w:unhideWhenUsed="1" w:qFormat="1"/>
-    <w:lsdException w:name="heading 4" w:semiHidden="1" w:uiPriority="9" w:unhideWhenUsed="1" w:qFormat="1"/>
-    <w:lsdException w:name="heading 5" w:semiHidden="1" w:uiPriority="9" w:unhideWhenUsed="1" w:qFormat="1"/>
-    <w:lsdException w:name="heading 6" w:semiHidden="1" w:uiPriority="9" w:unhideWhenUsed="1" w:qFormat="1"/>
-    <w:lsdException w:name="heading 7" w:semiHidden="1" w:uiPriority="9" w:unhideWhenUsed="1" w:qFormat="1"/>
-    <w:lsdException w:name="heading 8" w:semiHidden="1" w:uiPriority="9" w:unhideWhenUsed="1" w:qFormat="1"/>
-    <w:lsdException w:name="heading 9" w:semiHidden="1" w:uiPriority="9" w:unhideWhenUsed="1" w:qFormat="1"/>
-    <w:lsdException w:name="index 1" w:semiHidden="1" w:unhideWhenUsed="1"/>
-    <w:lsdException w:name="index 2" w:semiHidden="1" w:unhideWhenUsed="1"/>
-    <w:lsdException w:name="index 3" w:semiHidden="1" w:unhideWhenUsed="1"/>
-    <w:lsdException w:name="index 4" w:semiHidden="1" w:unhideWhenUsed="1"/>
-    <w:lsdException w:name="index 5" w:semiHidden="1" w:unhideWhenUsed="1"/>
-    <w:lsdException w:name="index 6" w:semiHidden="1" w:unhideWhenUsed="1"/>
-    <w:lsdException w:name="index 7" w:semiHidden="1" w:unhideWhenUsed="1"/>
-    <w:lsdException w:name="index 8" w:semiHidden="1" w:unhideWhenUsed="1"/>
-    <w:lsdException w:name="index 9" w:semiHidden="1" w:unhideWhenUsed="1"/>
-    <w:lsdException w:name="toc 1" w:semiHidden="1" w:uiPriority="39" w:unhideWhenUsed="1"/>
-    <w:lsdException w:name="toc 2" w:semiHidden="1" w:uiPriority="39" w:unhideWhenUsed="1"/>
-    <w:lsdException w:name="toc 3" w:semiHidden="1" w:uiPriority="39" w:unhideWhenUsed="1"/>
-    <w:lsdException w:name="toc 4" w:semiHidden="1" w:uiPriority="39" w:unhideWhenUsed="1"/>
-    <w:lsdException w:name="toc 5" w:semiHidden="1" w:uiPriority="39" w:unhideWhenUsed="1"/>
-    <w:lsdException w:name="toc 6" w:semiHidden="1" w:uiPriority="39" w:unhideWhenUsed="1"/>
-    <w:lsdException w:name="toc 7" w:semiHidden="1" w:uiPriority="39" w:unhideWhenUsed="1"/>
-    <w:lsdException w:name="toc 8" w:semiHidden="1" w:uiPriority="39" w:unhideWhenUsed="1"/>
-    <w:lsdException w:name="toc 9" w:semiHidden="1" w:uiPriority="39" w:unhideWhenUsed="1"/>
-    <w:lsdException w:name="Normal Indent" w:semiHidden="1" w:unhideWhenUsed="1"/>
-    <w:lsdException w:name="footnote text" w:semiHidden="1" w:unhideWhenUsed="1"/>
-    <w:lsdException w:name="annotation text" w:semiHidden="1" w:unhideWhenUsed="1"/>
-    <w:lsdException w:name="header" w:semiHidden="1" w:unhideWhenUsed="1"/>
-    <w:lsdException w:name="footer" w:semiHidden="1" w:unhideWhenUsed="1"/>
-    <w:lsdException w:name="index heading" w:semiHidden="1" w:unhideWhenUsed="1"/>
-    <w:lsdException w:name="caption" w:semiHidden="1" w:uiPriority="35" w:unhideWhenUsed="1" w:qFormat="1"/>
-    <w:lsdException w:name="table of figures" w:semiHidden="1" w:unhideWhenUsed="1"/>
-    <w:lsdException w:name="envelope address" w:semiHidden="1" w:unhideWhenUsed="1"/>
-    <w:lsdException w:name="envelope return" w:semiHidden="1" w:unhideWhenUsed="1"/>
-    <w:lsdException w:name="footnote reference" w:semiHidden="1" w:unhideWhenUsed="1"/>
-    <w:lsdException w:name="annotation reference" w:semiHidden="1" w:unhideWhenUsed="1"/>
-    <w:lsdException w:name="line number" w:semiHidden="1" w:unhideWhenUsed="1"/>
-    <w:lsdException w:name="page number" w:semiHidden="1" w:unhideWhenUsed="1"/>
-    <w:lsdException w:name="endnote reference" w:semiHidden="1" w:unhideWhenUsed="1"/>
-    <w:lsdException w:name="endnote text" w:semiHidden="1" w:unhideWhenUsed="1"/>
-    <w:lsdException w:name="table of authorities" w:semiHidden="1" w:unhideWhenUsed="1"/>
-    <w:lsdException w:name="macro" w:semiHidden="1" w:unhideWhenUsed="1"/>
-    <w:lsdException w:name="toa heading" w:semiHidden="1" w:unhideWhenUsed="1"/>
-    <w:lsdException w:name="List" w:semiHidden="1" w:unhideWhenUsed="1"/>
-    <w:lsdException w:name="List Bullet" w:semiHidden="1" w:unhideWhenUsed="1"/>
-    <w:lsdException w:name="List Number" w:semiHidden="1" w:unhideWhenUsed="1"/>
-    <w:lsdException w:name="List 2" w:semiHidden="1" w:unhideWhenUsed="1"/>
-    <w:lsdException w:name="List 3" w:semiHidden="1" w:unhideWhenUsed="1"/>
-    <w:lsdException w:name="List 4" w:semiHidden="1" w:unhideWhenUsed="1"/>
-    <w:lsdException w:name="List 5" w:semiHidden="1" w:unhideWhenUsed="1"/>
-    <w:lsdException w:name="List Bullet 2" w:semiHidden="1" w:unhideWhenUsed="1"/>
-    <w:lsdException w:name="List Bullet 3" w:semiHidden="1" w:unhideWhenUsed="1"/>
-    <w:lsdException w:name="List Bullet 4" w:semiHidden="1" w:unhideWhenUsed="1"/>
-    <w:lsdException w:name="List Bullet 5" w:semiHidden="1" w:unhideWhenUsed="1"/>
-    <w:lsdException w:name="List Number 2" w:semiHidden="1" w:unhideWhenUsed="1"/>
-    <w:lsdException w:name="List Number 3" w:semiHidden="1" w:unhideWhenUsed="1"/>
-    <w:lsdException w:name="List Number 4" w:semiHidden="1" w:unhideWhenUsed="1"/>
-    <w:lsdException w:name="List Number 5" w:semiHidden="1" w:unhideWhenUsed="1"/>
-    <w:lsdException w:name="Title" w:uiPriority="10" w:qFormat="1"/>
-    <w:lsdException w:name="Closing" w:semiHidden="1" w:unhideWhenUsed="1"/>
-    <w:lsdException w:name="Signature" w:semiHidden="1" w:unhideWhenUsed="1"/>
-    <w:lsdException w:name="Default Paragraph Font" w:semiHidden="1" w:uiPriority="1" w:unhideWhenUsed="1"/>
-    <w:lsdException w:name="Body Text" w:semiHidden="1" w:unhideWhenUsed="1"/>
-    <w:lsdException w:name="Body Text Indent" w:semiHidden="1" w:unhideWhenUsed="1"/>
-    <w:lsdException w:name="List Continue" w:semiHidden="1" w:unhideWhenUsed="1"/>
-    <w:lsdException w:name="List Continue 2" w:semiHidden="1" w:unhideWhenUsed="1"/>
-    <w:lsdException w:name="List Continue 3" w:semiHidden="1" w:unhideWhenUsed="1"/>
-    <w:lsdException w:name="List Continue 4" w:semiHidden="1" w:unhideWhenUsed="1"/>
-    <w:lsdException w:name="List Continue 5" w:semiHidden="1" w:unhideWhenUsed="1"/>
-    <w:lsdException w:name="Message Header" w:semiHidden="1" w:unhideWhenUsed="1"/>
-    <w:lsdException w:name="Subtitle" w:uiPriority="11" w:qFormat="1"/>
-    <w:lsdException w:name="Salutation" w:semiHidden="1" w:unhideWhenUsed="1"/>
-    <w:lsdException w:name="Date" w:semiHidden="1" w:unhideWhenUsed="1"/>
-    <w:lsdException w:name="Body Text First Indent" w:semiHidden="1" w:unhideWhenUsed="1"/>
-    <w:lsdException w:name="Body Text First Indent 2" w:semiHidden="1" w:unhideWhenUsed="1"/>
-    <w:lsdException w:name="Note Heading" w:semiHidden="1" w:unhideWhenUsed="1"/>
-    <w:lsdException w:name="Body Text 2" w:semiHidden="1" w:unhideWhenUsed="1"/>
-    <w:lsdException w:name="Body Text 3" w:semiHidden="1" w:unhideWhenUsed="1"/>
-    <w:lsdException w:name="Body Text Indent 2" w:semiHidden="1" w:unhideWhenUsed="1"/>
-    <w:lsdException w:name="Body Text Indent 3" w:semiHidden="1" w:unhideWhenUsed="1"/>
-    <w:lsdException w:name="Block Text" w:semiHidden="1" w:unhideWhenUsed="1"/>
-    <w:lsdException w:name="Hyperlink" w:semiHidden="1" w:unhideWhenUsed="1"/>
-    <w:lsdException w:name="FollowedHyperlink" w:semiHidden="1" w:unhideWhenUsed="1"/>
-    <w:lsdException w:name="Strong" w:uiPriority="22" w:qFormat="1"/>
-    <w:lsdException w:name="Emphasis" w:uiPriority="20" w:qFormat="1"/>
-    <w:lsdException w:name="Document Map" w:semiHidden="1" w:unhideWhenUsed="1"/>
-    <w:lsdException w:name="Plain Text" w:semiHidden="1" w:unhideWhenUsed="1"/>
-    <w:lsdException w:name="E-mail Signature" w:semiHidden="1" w:unhideWhenUsed="1"/>
-    <w:lsdException w:name="HTML Top of Form" w:semiHidden="1" w:unhideWhenUsed="1"/>
-    <w:lsdException w:name="HTML Bottom of Form" w:semiHidden="1" w:unhideWhenUsed="1"/>
-    <w:lsdException w:name="Normal (Web)" w:semiHidden="1" w:unhideWhenUsed="1"/>
-    <w:lsdException w:name="HTML Acronym" w:semiHidden="1" w:unhideWhenUsed="1"/>
-    <w:lsdException w:name="HTML Address" w:semiHidden="1" w:unhideWhenUsed="1"/>
-    <w:lsdException w:name="HTML Cite" w:semiHidden="1" w:unhideWhenUsed="1"/>
-    <w:lsdException w:name="HTML Code" w:semiHidden="1" w:unhideWhenUsed="1"/>
-    <w:lsdException w:name="HTML Definition" w:semiHidden="1" w:unhideWhenUsed="1"/>
-    <w:lsdException w:name="HTML Keyboard" w:semiHidden="1" w:unhideWhenUsed="1"/>
-    <w:lsdException w:name="HTML Preformatted" w:semiHidden="1" w:unhideWhenUsed="1"/>
-    <w:lsdException w:name="HTML Sample" w:semiHidden="1" w:unhideWhenUsed="1"/>
-    <w:lsdException w:name="HTML Typewriter" w:semiHidden="1" w:unhideWhenUsed="1"/>
-    <w:lsdException w:name="HTML Variable" w:semiHidden="1" w:unhideWhenUsed="1"/>
-    <w:lsdException w:name="Normal Table" w:semiHidden="1" w:unhideWhenUsed="1"/>
-    <w:lsdException w:name="annotation subject" w:semiHidden="1" w:unhideWhenUsed="1"/>
-    <w:lsdException w:name="No List" w:semiHidden="1" w:unhideWhenUsed="1"/>
-    <w:lsdException w:name="Outline List 1" w:semiHidden="1" w:unhideWhenUsed="1"/>
-    <w:lsdException w:name="Outline List 2" w:semiHidden="1" w:unhideWhenUsed="1"/>
-    <w:lsdException w:name="Outline List 3" w:semiHidden="1" w:unhideWhenUsed="1"/>
-    <w:lsdException w:name="Table Simple 1" w:semiHidden="1" w:unhideWhenUsed="1"/>
-    <w:lsdException w:name="Table Simple 2" w:semiHidden="1" w:unhideWhenUsed="1"/>
-    <w:lsdException w:name="Table Simple 3" w:semiHidden="1" w:unhideWhenUsed="1"/>
-    <w:lsdException w:name="Table Classic 1" w:semiHidden="1" w:unhideWhenUsed="1"/>
-    <w:lsdException w:name="Table Classic 2" w:semiHidden="1" w:unhideWhenUsed="1"/>
-    <w:lsdException w:name="Table Classic 3" w:semiHidden="1" w:unhideWhenUsed="1"/>
-    <w:lsdException w:name="Table Classic 4" w:semiHidden="1" w:unhideWhenUsed="1"/>
-    <w:lsdException w:name="Table Colorful 1" w:semiHidden="1" w:unhideWhenUsed="1"/>
-    <w:lsdException w:name="Table Colorful 2" w:semiHidden="1" w:unhideWhenUsed="1"/>
-    <w:lsdException w:name="Table Colorful 3" w:semiHidden="1" w:unhideWhenUsed="1"/>
-    <w:lsdException w:name="Table Columns 1" w:semiHidden="1" w:unhideWhenUsed="1"/>
-    <w:lsdException w:name="Table Columns 2" w:semiHidden="1" w:unhideWhenUsed="1"/>
-    <w:lsdException w:name="Table Columns 3" w:semiHidden="1" w:unhideWhenUsed="1"/>
-    <w:lsdException w:name="Table Columns 4" w:semiHidden="1" w:unhideWhenUsed="1"/>
-    <w:lsdException w:name="Table Columns 5" w:semiHidden="1" w:unhideWhenUsed="1"/>
-    <w:lsdException w:name="Table Grid 1" w:semiHidden="1" w:unhideWhenUsed="1"/>
-    <w:lsdException w:name="Table Grid 2" w:semiHidden="1" w:unhideWhenUsed="1"/>
-    <w:lsdException w:name="Table Grid 3" w:semiHidden="1" w:unhideWhenUsed="1"/>
-    <w:lsdException w:name="Table Grid 4" w:semiHidden="1" w:unhideWhenUsed="1"/>
-    <w:lsdException w:name="Table Grid 5" w:semiHidden="1" w:unhideWhenUsed="1"/>
-    <w:lsdException w:name="Table Grid 6" w:semiHidden="1" w:unhideWhenUsed="1"/>
-    <w:lsdException w:name="Table Grid 7" w:semiHidden="1" w:unhideWhenUsed="1"/>
-    <w:lsdException w:name="Table Grid 8" w:semiHidden="1" w:unhideWhenUsed="1"/>
-    <w:lsdException w:name="Table List 1" w:semiHidden="1" w:unhideWhenUsed="1"/>
-    <w:lsdException w:name="Table List 2" w:semiHidden="1" w:unhideWhenUsed="1"/>
-    <w:lsdException w:name="Table List 3" w:semiHidden="1" w:unhideWhenUsed="1"/>
-    <w:lsdException w:name="Table List 4" w:semiHidden="1" w:unhideWhenUsed="1"/>
-    <w:lsdException w:name="Table List 5" w:semiHidden="1" w:unhideWhenUsed="1"/>
-    <w:lsdException w:name="Table List 6" w:semiHidden="1" w:unhideWhenUsed="1"/>
-    <w:lsdException w:name="Table List 7" w:semiHidden="1" w:unhideWhenUsed="1"/>
-    <w:lsdException w:name="Table List 8" w:semiHidden="1" w:unhideWhenUsed="1"/>
-    <w:lsdException w:name="Table 3D effects 1" w:semiHidden="1" w:unhideWhenUsed="1"/>
-    <w:lsdException w:name="Table 3D effects 2" w:semiHidden="1" w:unhideWhenUsed="1"/>
-    <w:lsdException w:name="Table 3D effects 3" w:semiHidden="1" w:unhideWhenUsed="1"/>
-    <w:lsdException w:name="Table Contemporary" w:semiHidden="1" w:unhideWhenUsed="1"/>
-    <w:lsdException w:name="Table Elegant" w:semiHidden="1" w:unhideWhenUsed="1"/>
-    <w:lsdException w:name="Table Professional" w:semiHidden="1" w:unhideWhenUsed="1"/>
-    <w:lsdException w:name="Table Subtle 1" w:semiHidden="1" w:unhideWhenUsed="1"/>
-    <w:lsdException w:name="Table Subtle 2" w:semiHidden="1" w:unhideWhenUsed="1"/>
-    <w:lsdException w:name="Table Web 1" w:semiHidden="1" w:unhideWhenUsed="1"/>
-    <w:lsdException w:name="Table Web 2" w:semiHidden="1" w:unhideWhenUsed="1"/>
-    <w:lsdException w:name="Table Web 3" w:semiHidden="1" w:unhideWhenUsed="1"/>
-    <w:lsdException w:name="Balloon Text" w:semiHidden="1" w:unhideWhenUsed="1"/>
-    <w:lsdException w:name="Table Grid" w:uiPriority="39"/>
-    <w:lsdException w:name="Table Theme" w:semiHidden="1" w:unhideWhenUsed="1"/>
-    <w:lsdException w:name="Placeholder Text" w:semiHidden="1"/>
-    <w:lsdException w:name="No Spacing" w:uiPriority="1" w:qFormat="1"/>
-    <w:lsdException w:name="Light Shading" w:uiPriority="60"/>
-    <w:lsdException w:name="Light List" w:uiPriority="61"/>
-    <w:lsdException w:name="Light Grid" w:uiPriority="62"/>
-    <w:lsdException w:name="Medium Shading 1" w:uiPriority="63"/>
-    <w:lsdException w:name="Medium Shading 2" w:uiPriority="64"/>
-    <w:lsdException w:name="Medium List 1" w:uiPriority="65"/>
-    <w:lsdException w:name="Medium List 2" w:uiPriority="66"/>
-    <w:lsdException w:name="Medium Grid 1" w:uiPriority="67"/>
-    <w:lsdException w:name="Medium Grid 2" w:uiPriority="68"/>
-    <w:lsdException w:name="Medium Grid 3" w:uiPriority="69"/>
-    <w:lsdException w:name="Dark List" w:uiPriority="70"/>
-    <w:lsdException w:name="Colorful Shading" w:uiPriority="71"/>
-    <w:lsdException w:name="Colorful List" w:uiPriority="72"/>
-    <w:lsdException w:name="Colorful Grid" w:uiPriority="73"/>
-    <w:lsdException w:name="Light Shading Accent 1" w:uiPriority="60"/>
-    <w:lsdException w:name="Light List Accent 1" w:uiPriority="61"/>
-    <w:lsdException w:name="Light Grid Accent 1" w:uiPriority="62"/>
-    <w:lsdException w:name="Medium Shading 1 Accent 1" w:uiPriority="63"/>
-    <w:lsdException w:name="Medium Shading 2 Accent 1" w:uiPriority="64"/>
-    <w:lsdException w:name="Medium List 1 Accent 1" w:uiPriority="65"/>
-    <w:lsdException w:name="Revision" w:semiHidden="1"/>
-    <w:lsdException w:name="List Paragraph" w:uiPriority="34" w:qFormat="1"/>
-    <w:lsdException w:name="Quote" w:uiPriority="29" w:qFormat="1"/>
-    <w:lsdException w:name="Intense Quote" w:uiPriority="30" w:qFormat="1"/>
-    <w:lsdException w:name="Medium List 2 Accent 1" w:uiPriority="66"/>
-    <w:lsdException w:name="Medium Grid 1 Accent 1" w:uiPriority="67"/>
-    <w:lsdException w:name="Medium Grid 2 Accent 1" w:uiPriority="68"/>
-    <w:lsdException w:name="Medium Grid 3 Accent 1" w:uiPriority="69"/>
-    <w:lsdException w:name="Dark List Accent 1" w:uiPriority="70"/>
-    <w:lsdException w:name="Colorful Shading Accent 1" w:uiPriority="71"/>
-    <w:lsdException w:name="Colorful List Accent 1" w:uiPriority="72"/>
-    <w:lsdException w:name="Colorful Grid Accent 1" w:uiPriority="73"/>
-    <w:lsdException w:name="Light Shading Accent 2" w:uiPriority="60"/>
-    <w:lsdException w:name="Light List Accent 2" w:uiPriority="61"/>
-    <w:lsdException w:name="Light Grid Accent 2" w:uiPriority="62"/>
-    <w:lsdException w:name="Medium Shading 1 Accent 2" w:uiPriority="63"/>
-    <w:lsdException w:name="Medium Shading 2 Accent 2" w:uiPriority="64"/>
-    <w:lsdException w:name="Medium List 1 Accent 2" w:uiPriority="65"/>
-    <w:lsdException w:name="Medium List 2 Accent 2" w:uiPriority="66"/>
-    <w:lsdException w:name="Medium Grid 1 Accent 2" w:uiPriority="67"/>
-    <w:lsdException w:name="Medium Grid 2 Accent 2" w:uiPriority="68"/>
-    <w:lsdException w:name="Medium Grid 3 Accent 2" w:uiPriority="69"/>
-    <w:lsdException w:name="Dark List Accent 2" w:uiPriority="70"/>
-    <w:lsdException w:name="Colorful Shading Accent 2" w:uiPriority="71"/>
-    <w:lsdException w:name="Colorful List Accent 2" w:uiPriority="72"/>
-    <w:lsdException w:name="Colorful Grid Accent 2" w:uiPriority="73"/>
-    <w:lsdException w:name="Light Shading Accent 3" w:uiPriority="60"/>
-    <w:lsdException w:name="Light List Accent 3" w:uiPriority="61"/>
-    <w:lsdException w:name="Light Grid Accent 3" w:uiPriority="62"/>
-    <w:lsdException w:name="Medium Shading 1 Accent 3" w:uiPriority="63"/>
-    <w:lsdException w:name="Medium Shading 2 Accent 3" w:uiPriority="64"/>
-    <w:lsdException w:name="Medium List 1 Accent 3" w:uiPriority="65"/>
-    <w:lsdException w:name="Medium List 2 Accent 3" w:uiPriority="66"/>
-    <w:lsdException w:name="Medium Grid 1 Accent 3" w:uiPriority="67"/>
-    <w:lsdException w:name="Medium Grid 2 Accent 3" w:uiPriority="68"/>
-    <w:lsdException w:name="Medium Grid 3 Accent 3" w:uiPriority="69"/>
-    <w:lsdException w:name="Dark List Accent 3" w:uiPriority="70"/>
-    <w:lsdException w:name="Colorful Shading Accent 3" w:uiPriority="71"/>
-    <w:lsdException w:name="Colorful List Accent 3" w:uiPriority="72"/>
-    <w:lsdException w:name="Colorful Grid Accent 3" w:uiPriority="73"/>
-    <w:lsdException w:name="Light Shading Accent 4" w:uiPriority="60"/>
-    <w:lsdException w:name="Light List Accent 4" w:uiPriority="61"/>
-    <w:lsdException w:name="Light Grid Accent 4" w:uiPriority="62"/>
-    <w:lsdException w:name="Medium Shading 1 Accent 4" w:uiPriority="63"/>
-    <w:lsdException w:name="Medium Shading 2 Accent 4" w:uiPriority="64"/>
-    <w:lsdException w:name="Medium List 1 Accent 4" w:uiPriority="65"/>
-    <w:lsdException w:name="Medium List 2 Accent 4" w:uiPriority="66"/>
-    <w:lsdException w:name="Medium Grid 1 Accent 4" w:uiPriority="67"/>
-    <w:lsdException w:name="Medium Grid 2 Accent 4" w:uiPriority="68"/>
-    <w:lsdException w:name="Medium Grid 3 Accent 4" w:uiPriority="69"/>
-    <w:lsdException w:name="Dark List Accent 4" w:uiPriority="70"/>
-    <w:lsdException w:name="Colorful Shading Accent 4" w:uiPriority="71"/>
-    <w:lsdException w:name="Colorful List Accent 4" w:uiPriority="72"/>
-    <w:lsdException w:name="Colorful Grid Accent 4" w:uiPriority="73"/>
-    <w:lsdException w:name="Light Shading Accent 5" w:uiPriority="60"/>
-    <w:lsdException w:name="Light List Accent 5" w:uiPriority="61"/>
-    <w:lsdException w:name="Light Grid Accent 5" w:uiPriority="62"/>
-    <w:lsdException w:name="Medium Shading 1 Accent 5" w:uiPriority="63"/>
-    <w:lsdException w:name="Medium Shading 2 Accent 5" w:uiPriority="64"/>
-    <w:lsdException w:name="Medium List 1 Accent 5" w:uiPriority="65"/>
-    <w:lsdException w:name="Medium List 2 Accent 5" w:uiPriority="66"/>
-    <w:lsdException w:name="Medium Grid 1 Accent 5" w:uiPriority="67"/>
-    <w:lsdException w:name="Medium Grid 2 Accent 5" w:uiPriority="68"/>
-    <w:lsdException w:name="Medium Grid 3 Accent 5" w:uiPriority="69"/>
-    <w:lsdException w:name="Dark List Accent 5" w:uiPriority="70"/>
-    <w:lsdException w:name="Colorful Shading Accent 5" w:uiPriority="71"/>
-    <w:lsdException w:name="Colorful List Accent 5" w:uiPriority="72"/>
-    <w:lsdException w:name="Colorful Grid Accent 5" w:uiPriority="73"/>
-    <w:lsdException w:name="Light Shading Accent 6" w:uiPriority="60"/>
-    <w:lsdException w:name="Light List Accent 6" w:uiPriority="61"/>
-    <w:lsdException w:name="Light Grid Accent 6" w:uiPriority="62"/>
-    <w:lsdException w:name="Medium Shading 1 Accent 6" w:uiPriority="63"/>
-    <w:lsdException w:name="Medium Shading 2 Accent 6" w:uiPriority="64"/>
-    <w:lsdException w:name="Medium List 1 Accent 6" w:uiPriority="65"/>
-    <w:lsdException w:name="Medium List 2 Accent 6" w:uiPriority="66"/>
-    <w:lsdException w:name="Medium Grid 1 Accent 6" w:uiPriority="67"/>
-    <w:lsdException w:name="Medium Grid 2 Accent 6" w:uiPriority="68"/>
-    <w:lsdException w:name="Medium Grid 3 Accent 6" w:uiPriority="69"/>
-    <w:lsdException w:name="Dark List Accent 6" w:uiPriority="70"/>
-    <w:lsdException w:name="Colorful Shading Accent 6" w:uiPriority="71"/>
-    <w:lsdException w:name="Colorful List Accent 6" w:uiPriority="72"/>
-    <w:lsdException w:name="Colorful Grid Accent 6" w:uiPriority="73"/>
-    <w:lsdException w:name="Subtle Emphasis" w:uiPriority="19" w:qFormat="1"/>
-    <w:lsdException w:name="Intense Emphasis" w:uiPriority="21" w:qFormat="1"/>
-    <w:lsdException w:name="Subtle Reference" w:uiPriority="31" w:qFormat="1"/>
-    <w:lsdException w:name="Intense Reference" w:uiPriority="32" w:qFormat="1"/>
-    <w:lsdException w:name="Book Title" w:uiPriority="33" w:qFormat="1"/>
-    <w:lsdException w:name="Bibliography" w:semiHidden="1" w:uiPriority="37" w:unhideWhenUsed="1"/>
-    <w:lsdException w:name="TOC Heading" w:semiHidden="1" w:uiPriority="39" w:unhideWhenUsed="1" w:qFormat="1"/>
-    <w:lsdException w:name="Plain Table 1" w:uiPriority="41"/>
-    <w:lsdException w:name="Plain Table 2" w:uiPriority="42"/>
-    <w:lsdException w:name="Plain Table 3" w:uiPriority="43"/>
-    <w:lsdException w:name="Plain Table 4" w:uiPriority="44"/>
-    <w:lsdException w:name="Plain Table 5" w:uiPriority="45"/>
-    <w:lsdException w:name="Grid Table Light" w:uiPriority="40"/>
-    <w:lsdException w:name="Grid Table 1 Light" w:uiPriority="46"/>
-    <w:lsdException w:name="Grid Table 2" w:uiPriority="47"/>
-    <w:lsdException w:name="Grid Table 3" w:uiPriority="48"/>
-    <w:lsdException w:name="Grid Table 4" w:uiPriority="49"/>
-    <w:lsdException w:name="Grid Table 5 Dark" w:uiPriority="50"/>
-    <w:lsdException w:name="Grid Table 6 Colorful" w:uiPriority="51"/>
-    <w:lsdException w:name="Grid Table 7 Colorful" w:uiPriority="52"/>
-    <w:lsdException w:name="Grid Table 1 Light Accent 1" w:uiPriority="46"/>
-    <w:lsdException w:name="Grid Table 2 Accent 1" w:uiPriority="47"/>
-    <w:lsdException w:name="Grid Table 3 Accent 1" w:uiPriority="48"/>
-    <w:lsdException w:name="Grid Table 4 Accent 1" w:uiPriority="49"/>
-    <w:lsdException w:name="Grid Table 5 Dark Accent 1" w:uiPriority="50"/>
-    <w:lsdException w:name="Grid Table 6 Colorful Accent 1" w:uiPriority="51"/>
-    <w:lsdException w:name="Grid Table 7 Colorful Accent 1" w:uiPriority="52"/>
-    <w:lsdException w:name="Grid Table 1 Light Accent 2" w:uiPriority="46"/>
-    <w:lsdException w:name="Grid Table 2 Accent 2" w:uiPriority="47"/>
-    <w:lsdException w:name="Grid Table 3 Accent 2" w:uiPriority="48"/>
-    <w:lsdException w:name="Grid Table 4 Accent 2" w:uiPriority="49"/>
-    <w:lsdException w:name="Grid Table 5 Dark Accent 2" w:uiPriority="50"/>
-    <w:lsdException w:name="Grid Table 6 Colorful Accent 2" w:uiPriority="51"/>
-    <w:lsdException w:name="Grid Table 7 Colorful Accent 2" w:uiPriority="52"/>
-    <w:lsdException w:name="Grid Table 1 Light Accent 3" w:uiPriority="46"/>
-    <w:lsdException w:name="Grid Table 2 Accent 3" w:uiPriority="47"/>
-    <w:lsdException w:name="Grid Table 3 Accent 3" w:uiPriority="48"/>
-    <w:lsdException w:name="Grid Table 4 Accent 3" w:uiPriority="49"/>
-    <w:lsdException w:name="Grid Table 5 Dark Accent 3" w:uiPriority="50"/>
-    <w:lsdException w:name="Grid Table 6 Colorful Accent 3" w:uiPriority="51"/>
-    <w:lsdException w:name="Grid Table 7 Colorful Accent 3" w:uiPriority="52"/>
-    <w:lsdException w:name="Grid Table 1 Light Accent 4" w:uiPriority="46"/>
-    <w:lsdException w:name="Grid Table 2 Accent 4" w:uiPriority="47"/>
-    <w:lsdException w:name="Grid Table 3 Accent 4" w:uiPriority="48"/>
-    <w:lsdException w:name="Grid Table 4 Accent 4" w:uiPriority="49"/>
-    <w:lsdException w:name="Grid Table 5 Dark Accent 4" w:uiPriority="50"/>
-    <w:lsdException w:name="Grid Table 6 Colorful Accent 4" w:uiPriority="51"/>
-    <w:lsdException w:name="Grid Table 7 Colorful Accent 4" w:uiPriority="52"/>
-    <w:lsdException w:name="Grid Table 1 Light Accent 5" w:uiPriority="46"/>
-    <w:lsdException w:name="Grid Table 2 Accent 5" w:uiPriority="47"/>
-    <w:lsdException w:name="Grid Table 3 Accent 5" w:uiPriority="48"/>
-    <w:lsdException w:name="Grid Table 4 Accent 5" w:uiPriority="49"/>
-    <w:lsdException w:name="Grid Table 5 Dark Accent 5" w:uiPriority="50"/>
-    <w:lsdException w:name="Grid Table 6 Colorful Accent 5" w:uiPriority="51"/>
-    <w:lsdException w:name="Grid Table 7 Colorful Accent 5" w:uiPriority="52"/>
-    <w:lsdException w:name="Grid Table 1 Light Accent 6" w:uiPriority="46"/>
-    <w:lsdException w:name="Grid Table 2 Accent 6" w:uiPriority="47"/>
-    <w:lsdException w:name="Grid Table 3 Accent 6" w:uiPriority="48"/>
-    <w:lsdException w:name="Grid Table 4 Accent 6" w:uiPriority="49"/>
-    <w:lsdException w:name="Grid Table 5 Dark Accent 6" w:uiPriority="50"/>
-    <w:lsdException w:name="Grid Table 6 Colorful Accent 6" w:uiPriority="51"/>
-    <w:lsdException w:name="Grid Table 7 Colorful Accent 6" w:uiPriority="52"/>
-    <w:lsdException w:name="List Table 1 Light" w:uiPriority="46"/>
-    <w:lsdException w:name="List Table 2" w:uiPriority="47"/>
-    <w:lsdException w:name="List Table 3" w:uiPriority="48"/>
-    <w:lsdException w:name="List Table 4" w:uiPriority="49"/>
-    <w:lsdException w:name="List Table 5 Dark" w:uiPriority="50"/>
-    <w:lsdException w:name="List Table 6 Colorful" w:uiPriority="51"/>
-    <w:lsdException w:name="List Table 7 Colorful" w:uiPriority="52"/>
-    <w:lsdException w:name="List Table 1 Light Accent 1" w:uiPriority="46"/>
-    <w:lsdException w:name="List Table 2 Accent 1" w:uiPriority="47"/>
-    <w:lsdException w:name="List Table 3 Accent 1" w:uiPriority="48"/>
-    <w:lsdException w:name="List Table 4 Accent 1" w:uiPriority="49"/>
-    <w:lsdException w:name="List Table 5 Dark Accent 1" w:uiPriority="50"/>
-    <w:lsdException w:name="List Table 6 Colorful Accent 1" w:uiPriority="51"/>
-    <w:lsdException w:name="List Table 7 Colorful Accent 1" w:uiPriority="52"/>
-    <w:lsdException w:name="List Table 1 Light Accent 2" w:uiPriority="46"/>
-    <w:lsdException w:name="List Table 2 Accent 2" w:uiPriority="47"/>
-    <w:lsdException w:name="List Table 3 Accent 2" w:uiPriority="48"/>
-    <w:lsdException w:name="List Table 4 Accent 2" w:uiPriority="49"/>
-    <w:lsdException w:name="List Table 5 Dark Accent 2" w:uiPriority="50"/>
-    <w:lsdException w:name="List Table 6 Colorful Accent 2" w:uiPriority="51"/>
-    <w:lsdException w:name="List Table 7 Colorful Accent 2" w:uiPriority="52"/>
-    <w:lsdException w:name="List Table 1 Light Accent 3" w:uiPriority="46"/>
-    <w:lsdException w:name="List Table 2 Accent 3" w:uiPriority="47"/>
-    <w:lsdException w:name="List Table 3 Accent 3" w:uiPriority="48"/>
-    <w:lsdException w:name="List Table 4 Accent 3" w:uiPriority="49"/>
-    <w:lsdException w:name="List Table 5 Dark Accent 3" w:uiPriority="50"/>
-    <w:lsdException w:name="List Table 6 Colorful Accent 3" w:uiPriority="51"/>
-    <w:lsdException w:name="List Table 7 Colorful Accent 3" w:uiPriority="52"/>
-    <w:lsdException w:name="List Table 1 Light Accent 4" w:uiPriority="46"/>
-    <w:lsdException w:name="List Table 2 Accent 4" w:uiPriority="47"/>
-    <w:lsdException w:name="List Table 3 Accent 4" w:uiPriority="48"/>
-    <w:lsdException w:name="List Table 4 Accent 4" w:uiPriority="49"/>
-    <w:lsdException w:name="List Table 5 Dark Accent 4" w:uiPriority="50"/>
-    <w:lsdException w:name="List Table 6 Colorful Accent 4" w:uiPriority="51"/>
-    <w:lsdException w:name="List Table 7 Colorful Accent 4" w:uiPriority="52"/>
-    <w:lsdException w:name="List Table 1 Light Accent 5" w:uiPriority="46"/>
-    <w:lsdException w:name="List Table 2 Accent 5" w:uiPriority="47"/>
-    <w:lsdException w:name="List Table 3 Accent 5" w:uiPriority="48"/>
-    <w:lsdException w:name="List Table 4 Accent 5" w:uiPriority="49"/>
-    <w:lsdException w:name="List Table 5 Dark Accent 5" w:uiPriority="50"/>
-    <w:lsdException w:name="List Table 6 Colorful Accent 5" w:uiPriority="51"/>
-    <w:lsdException w:name="List Table 7 Colorful Accent 5" w:uiPriority="52"/>
-    <w:lsdException w:name="List Table 1 Light Accent 6" w:uiPriority="46"/>
-    <w:lsdException w:name="List Table 2 Accent 6" w:uiPriority="47"/>
-    <w:lsdException w:name="List Table 3 Accent 6" w:uiPriority="48"/>
-    <w:lsdException w:name="List Table 4 Accent 6" w:uiPriority="49"/>
-    <w:lsdException w:name="List Table 5 Dark Accent 6" w:uiPriority="50"/>
-    <w:lsdException w:name="List Table 6 Colorful Accent 6" w:uiPriority="51"/>
-    <w:lsdException w:name="List Table 7 Colorful Accent 6" w:uiPriority="52"/>
+  <w:latentStyles w:defLockedState="0" w:defUIPriority="99" w:defSemiHidden="1" w:defUnhideWhenUsed="1" w:defQFormat="0" w:count="267">
+    <w:lsdException w:name="Normal" w:semiHidden="0" w:uiPriority="0" w:unhideWhenUsed="0" w:qFormat="1"/>
+    <w:lsdException w:name="heading 1" w:semiHidden="0" w:uiPriority="9" w:unhideWhenUsed="0" w:qFormat="1"/>
+    <w:lsdException w:name="heading 2" w:uiPriority="9" w:qFormat="1"/>
+    <w:lsdException w:name="heading 3" w:uiPriority="9" w:qFormat="1"/>
+    <w:lsdException w:name="heading 4" w:uiPriority="9" w:qFormat="1"/>
+    <w:lsdException w:name="heading 5" w:uiPriority="9" w:qFormat="1"/>
+    <w:lsdException w:name="heading 6" w:uiPriority="9" w:qFormat="1"/>
+    <w:lsdException w:name="heading 7" w:uiPriority="9" w:qFormat="1"/>
+    <w:lsdException w:name="heading 8" w:uiPriority="9" w:qFormat="1"/>
+    <w:lsdException w:name="heading 9" w:uiPriority="9" w:qFormat="1"/>
+    <w:lsdException w:name="toc 1" w:uiPriority="39"/>
+    <w:lsdException w:name="toc 2" w:uiPriority="39"/>
+    <w:lsdException w:name="toc 3" w:uiPriority="39"/>
+    <w:lsdException w:name="toc 4" w:uiPriority="39"/>
+    <w:lsdException w:name="toc 5" w:uiPriority="39"/>
+    <w:lsdException w:name="toc 6" w:uiPriority="39"/>
+    <w:lsdException w:name="toc 7" w:uiPriority="39"/>
+    <w:lsdException w:name="toc 8" w:uiPriority="39"/>
+    <w:lsdException w:name="toc 9" w:uiPriority="39"/>
+    <w:lsdException w:name="caption" w:uiPriority="35" w:qFormat="1"/>
+    <w:lsdException w:name="Title" w:semiHidden="0" w:uiPriority="10" w:unhideWhenUsed="0" w:qFormat="1"/>
+    <w:lsdException w:name="Default Paragraph Font" w:uiPriority="1"/>
+    <w:lsdException w:name="Subtitle" w:semiHidden="0" w:uiPriority="11" w:unhideWhenUsed="0" w:qFormat="1"/>
+    <w:lsdException w:name="Strong" w:semiHidden="0" w:uiPriority="22" w:unhideWhenUsed="0" w:qFormat="1"/>
+    <w:lsdException w:name="Emphasis" w:semiHidden="0" w:uiPriority="20" w:unhideWhenUsed="0" w:qFormat="1"/>
+    <w:lsdException w:name="Table Grid" w:semiHidden="0" w:uiPriority="39" w:unhideWhenUsed="0"/>
+    <w:lsdException w:name="Placeholder Text" w:unhideWhenUsed="0"/>
+    <w:lsdException w:name="No Spacing" w:semiHidden="0" w:uiPriority="1" w:unhideWhenUsed="0" w:qFormat="1"/>
+    <w:lsdException w:name="Light Shading" w:semiHidden="0" w:uiPriority="60" w:unhideWhenUsed="0"/>
+    <w:lsdException w:name="Light List" w:semiHidden="0" w:uiPriority="61" w:unhideWhenUsed="0"/>
+    <w:lsdException w:name="Light Grid" w:semiHidden="0" w:uiPriority="62" w:unhideWhenUsed="0"/>
+    <w:lsdException w:name="Medium Shading 1" w:semiHidden="0" w:uiPriority="63" w:unhideWhenUsed="0"/>
+    <w:lsdException w:name="Medium Shading 2" w:semiHidden="0" w:uiPriority="64" w:unhideWhenUsed="0"/>
+    <w:lsdException w:name="Medium List 1" w:semiHidden="0" w:uiPriority="65" w:unhideWhenUsed="0"/>
+    <w:lsdException w:name="Medium List 2" w:semiHidden="0" w:uiPriority="66" w:unhideWhenUsed="0"/>
+    <w:lsdException w:name="Medium Grid 1" w:semiHidden="0" w:uiPriority="67" w:unhideWhenUsed="0"/>
+    <w:lsdException w:name="Medium Grid 2" w:semiHidden="0" w:uiPriority="68" w:unhideWhenUsed="0"/>
+    <w:lsdException w:name="Medium Grid 3" w:semiHidden="0" w:uiPriority="69" w:unhideWhenUsed="0"/>
+    <w:lsdException w:name="Dark List" w:semiHidden="0" w:uiPriority="70" w:unhideWhenUsed="0"/>
+    <w:lsdException w:name="Colorful Shading" w:semiHidden="0" w:uiPriority="71" w:unhideWhenUsed="0"/>
+    <w:lsdException w:name="Colorful List" w:semiHidden="0" w:uiPriority="72" w:unhideWhenUsed="0"/>
+    <w:lsdException w:name="Colorful Grid" w:semiHidden="0" w:uiPriority="73" w:unhideWhenUsed="0"/>
+    <w:lsdException w:name="Light Shading Accent 1" w:semiHidden="0" w:uiPriority="60" w:unhideWhenUsed="0"/>
+    <w:lsdException w:name="Light List Accent 1" w:semiHidden="0" w:uiPriority="61" w:unhideWhenUsed="0"/>
+    <w:lsdException w:name="Light Grid Accent 1" w:semiHidden="0" w:uiPriority="62" w:unhideWhenUsed="0"/>
+    <w:lsdException w:name="Medium Shading 1 Accent 1" w:semiHidden="0" w:uiPriority="63" w:unhideWhenUsed="0"/>
+    <w:lsdException w:name="Medium Shading 2 Accent 1" w:semiHidden="0" w:uiPriority="64" w:unhideWhenUsed="0"/>
+    <w:lsdException w:name="Medium List 1 Accent 1" w:semiHidden="0" w:uiPriority="65" w:unhideWhenUsed="0"/>
+    <w:lsdException w:name="Revision" w:unhideWhenUsed="0"/>
+    <w:lsdException w:name="List Paragraph" w:semiHidden="0" w:uiPriority="34" w:unhideWhenUsed="0" w:qFormat="1"/>
+    <w:lsdException w:name="Quote" w:semiHidden="0" w:uiPriority="29" w:unhideWhenUsed="0" w:qFormat="1"/>
+    <w:lsdException w:name="Intense Quote" w:semiHidden="0" w:uiPriority="30" w:unhideWhenUsed="0" w:qFormat="1"/>
+    <w:lsdException w:name="Medium List 2 Accent 1" w:semiHidden="0" w:uiPriority="66" w:unhideWhenUsed="0"/>
+    <w:lsdException w:name="Medium Grid 1 Accent 1" w:semiHidden="0" w:uiPriority="67" w:unhideWhenUsed="0"/>
+    <w:lsdException w:name="Medium Grid 2 Accent 1" w:semiHidden="0" w:uiPriority="68" w:unhideWhenUsed="0"/>
+    <w:lsdException w:name="Medium Grid 3 Accent 1" w:semiHidden="0" w:uiPriority="69" w:unhideWhenUsed="0"/>
+    <w:lsdException w:name="Dark List Accent 1" w:semiHidden="0" w:uiPriority="70" w:unhideWhenUsed="0"/>
+    <w:lsdException w:name="Colorful Shading Accent 1" w:semiHidden="0" w:uiPriority="71" w:unhideWhenUsed="0"/>
+    <w:lsdException w:name="Colorful List Accent 1" w:semiHidden="0" w:uiPriority="72" w:unhideWhenUsed="0"/>
+    <w:lsdException w:name="Colorful Grid Accent 1" w:semiHidden="0" w:uiPriority="73" w:unhideWhenUsed="0"/>
+    <w:lsdException w:name="Light Shading Accent 2" w:semiHidden="0" w:uiPriority="60" w:unhideWhenUsed="0"/>
+    <w:lsdException w:name="Light List Accent 2" w:semiHidden="0" w:uiPriority="61" w:unhideWhenUsed="0"/>
+    <w:lsdException w:name="Light Grid Accent 2" w:semiHidden="0" w:uiPriority="62" w:unhideWhenUsed="0"/>
+    <w:lsdException w:name="Medium Shading 1 Accent 2" w:semiHidden="0" w:uiPriority="63" w:unhideWhenUsed="0"/>
+    <w:lsdException w:name="Medium Shading 2 Accent 2" w:semiHidden="0" w:uiPriority="64" w:unhideWhenUsed="0"/>
+    <w:lsdException w:name="Medium List 1 Accent 2" w:semiHidden="0" w:uiPriority="65" w:unhideWhenUsed="0"/>
+    <w:lsdException w:name="Medium List 2 Accent 2" w:semiHidden="0" w:uiPriority="66" w:unhideWhenUsed="0"/>
+    <w:lsdException w:name="Medium Grid 1 Accent 2" w:semiHidden="0" w:uiPriority="67" w:unhideWhenUsed="0"/>
+    <w:lsdException w:name="Medium Grid 2 Accent 2" w:semiHidden="0" w:uiPriority="68" w:unhideWhenUsed="0"/>
+    <w:lsdException w:name="Medium Grid 3 Accent 2" w:semiHidden="0" w:uiPriority="69" w:unhideWhenUsed="0"/>
+    <w:lsdException w:name="Dark List Accent 2" w:semiHidden="0" w:uiPriority="70" w:unhideWhenUsed="0"/>
+    <w:lsdException w:name="Colorful Shading Accent 2" w:semiHidden="0" w:uiPriority="71" w:unhideWhenUsed="0"/>
+    <w:lsdException w:name="Colorful List Accent 2" w:semiHidden="0" w:uiPriority="72" w:unhideWhenUsed="0"/>
+    <w:lsdException w:name="Colorful Grid Accent 2" w:semiHidden="0" w:uiPriority="73" w:unhideWhenUsed="0"/>
+    <w:lsdException w:name="Light Shading Accent 3" w:semiHidden="0" w:uiPriority="60" w:unhideWhenUsed="0"/>
+    <w:lsdException w:name="Light List Accent 3" w:semiHidden="0" w:uiPriority="61" w:unhideWhenUsed="0"/>
+    <w:lsdException w:name="Light Grid Accent 3" w:semiHidden="0" w:uiPriority="62" w:unhideWhenUsed="0"/>
+    <w:lsdException w:name="Medium Shading 1 Accent 3" w:semiHidden="0" w:uiPriority="63" w:unhideWhenUsed="0"/>
+    <w:lsdException w:name="Medium Shading 2 Accent 3" w:semiHidden="0" w:uiPriority="64" w:unhideWhenUsed="0"/>
+    <w:lsdException w:name="Medium List 1 Accent 3" w:semiHidden="0" w:uiPriority="65" w:unhideWhenUsed="0"/>
+    <w:lsdException w:name="Medium List 2 Accent 3" w:semiHidden="0" w:uiPriority="66" w:unhideWhenUsed="0"/>
+    <w:lsdException w:name="Medium Grid 1 Accent 3" w:semiHidden="0" w:uiPriority="67" w:unhideWhenUsed="0"/>
+    <w:lsdException w:name="Medium Grid 2 Accent 3" w:semiHidden="0" w:uiPriority="68" w:unhideWhenUsed="0"/>
+    <w:lsdException w:name="Medium Grid 3 Accent 3" w:semiHidden="0" w:uiPriority="69" w:unhideWhenUsed="0"/>
+    <w:lsdException w:name="Dark List Accent 3" w:semiHidden="0" w:uiPriority="70" w:unhideWhenUsed="0"/>
+    <w:lsdException w:name="Colorful Shading Accent 3" w:semiHidden="0" w:uiPriority="71" w:unhideWhenUsed="0"/>
+    <w:lsdException w:name="Colorful List Accent 3" w:semiHidden="0" w:uiPriority="72" w:unhideWhenUsed="0"/>
+    <w:lsdException w:name="Colorful Grid Accent 3" w:semiHidden="0" w:uiPriority="73" w:unhideWhenUsed="0"/>
+    <w:lsdException w:name="Light Shading Accent 4" w:semiHidden="0" w:uiPriority="60" w:unhideWhenUsed="0"/>
+    <w:lsdException w:name="Light List Accent 4" w:semiHidden="0" w:uiPriority="61" w:unhideWhenUsed="0"/>
+    <w:lsdException w:name="Light Grid Accent 4" w:semiHidden="0" w:uiPriority="62" w:unhideWhenUsed="0"/>
+    <w:lsdException w:name="Medium Shading 1 Accent 4" w:semiHidden="0" w:uiPriority="63" w:unhideWhenUsed="0"/>
+    <w:lsdException w:name="Medium Shading 2 Accent 4" w:semiHidden="0" w:uiPriority="64" w:unhideWhenUsed="0"/>
+    <w:lsdException w:name="Medium List 1 Accent 4" w:semiHidden="0" w:uiPriority="65" w:unhideWhenUsed="0"/>
+    <w:lsdException w:name="Medium List 2 Accent 4" w:semiHidden="0" w:uiPriority="66" w:unhideWhenUsed="0"/>
+    <w:lsdException w:name="Medium Grid 1 Accent 4" w:semiHidden="0" w:uiPriority="67" w:unhideWhenUsed="0"/>
+    <w:lsdException w:name="Medium Grid 2 Accent 4" w:semiHidden="0" w:uiPriority="68" w:unhideWhenUsed="0"/>
+    <w:lsdException w:name="Medium Grid 3 Accent 4" w:semiHidden="0" w:uiPriority="69" w:unhideWhenUsed="0"/>
+    <w:lsdException w:name="Dark List Accent 4" w:semiHidden="0" w:uiPriority="70" w:unhideWhenUsed="0"/>
+    <w:lsdException w:name="Colorful Shading Accent 4" w:semiHidden="0" w:uiPriority="71" w:unhideWhenUsed="0"/>
+    <w:lsdException w:name="Colorful List Accent 4" w:semiHidden="0" w:uiPriority="72" w:unhideWhenUsed="0"/>
+    <w:lsdException w:name="Colorful Grid Accent 4" w:semiHidden="0" w:uiPriority="73" w:unhideWhenUsed="0"/>
+    <w:lsdException w:name="Light Shading Accent 5" w:semiHidden="0" w:uiPriority="60" w:unhideWhenUsed="0"/>
+    <w:lsdException w:name="Light List Accent 5" w:semiHidden="0" w:uiPriority="61" w:unhideWhenUsed="0"/>
+    <w:lsdException w:name="Light Grid Accent 5" w:semiHidden="0" w:uiPriority="62" w:unhideWhenUsed="0"/>
+    <w:lsdException w:name="Medium Shading 1 Accent 5" w:semiHidden="0" w:uiPriority="63" w:unhideWhenUsed="0"/>
+    <w:lsdException w:name="Medium Shading 2 Accent 5" w:semiHidden="0" w:uiPriority="64" w:unhideWhenUsed="0"/>
+    <w:lsdException w:name="Medium List 1 Accent 5" w:semiHidden="0" w:uiPriority="65" w:unhideWhenUsed="0"/>
+    <w:lsdException w:name="Medium List 2 Accent 5" w:semiHidden="0" w:uiPriority="66" w:unhideWhenUsed="0"/>
+    <w:lsdException w:name="Medium Grid 1 Accent 5" w:semiHidden="0" w:uiPriority="67" w:unhideWhenUsed="0"/>
+    <w:lsdException w:name="Medium Grid 2 Accent 5" w:semiHidden="0" w:uiPriority="68" w:unhideWhenUsed="0"/>
+    <w:lsdException w:name="Medium Grid 3 Accent 5" w:semiHidden="0" w:uiPriority="69" w:unhideWhenUsed="0"/>
+    <w:lsdException w:name="Dark List Accent 5" w:semiHidden="0" w:uiPriority="70" w:unhideWhenUsed="0"/>
+    <w:lsdException w:name="Colorful Shading Accent 5" w:semiHidden="0" w:uiPriority="71" w:unhideWhenUsed="0"/>
+    <w:lsdException w:name="Colorful List Accent 5" w:semiHidden="0" w:uiPriority="72" w:unhideWhenUsed="0"/>
+    <w:lsdException w:name="Colorful Grid Accent 5" w:semiHidden="0" w:uiPriority="73" w:unhideWhenUsed="0"/>
+    <w:lsdException w:name="Light Shading Accent 6" w:semiHidden="0" w:uiPriority="60" w:unhideWhenUsed="0"/>
+    <w:lsdException w:name="Light List Accent 6" w:semiHidden="0" w:uiPriority="61" w:unhideWhenUsed="0"/>
+    <w:lsdException w:name="Light Grid Accent 6" w:semiHidden="0" w:uiPriority="62" w:unhideWhenUsed="0"/>
+    <w:lsdException w:name="Medium Shading 1 Accent 6" w:semiHidden="0" w:uiPriority="63" w:unhideWhenUsed="0"/>
+    <w:lsdException w:name="Medium Shading 2 Accent 6" w:semiHidden="0" w:uiPriority="64" w:unhideWhenUsed="0"/>
+    <w:lsdException w:name="Medium List 1 Accent 6" w:semiHidden="0" w:uiPriority="65" w:unhideWhenUsed="0"/>
+    <w:lsdException w:name="Medium List 2 Accent 6" w:semiHidden="0" w:uiPriority="66" w:unhideWhenUsed="0"/>
+    <w:lsdException w:name="Medium Grid 1 Accent 6" w:semiHidden="0" w:uiPriority="67" w:unhideWhenUsed="0"/>
+    <w:lsdException w:name="Medium Grid 2 Accent 6" w:semiHidden="0" w:uiPriority="68" w:unhideWhenUsed="0"/>
+    <w:lsdException w:name="Medium Grid 3 Accent 6" w:semiHidden="0" w:uiPriority="69" w:unhideWhenUsed="0"/>
+    <w:lsdException w:name="Dark List Accent 6" w:semiHidden="0" w:uiPriority="70" w:unhideWhenUsed="0"/>
+    <w:lsdException w:name="Colorful Shading Accent 6" w:semiHidden="0" w:uiPriority="71" w:unhideWhenUsed="0"/>
+    <w:lsdException w:name="Colorful List Accent 6" w:semiHidden="0" w:uiPriority="72" w:unhideWhenUsed="0"/>
+    <w:lsdException w:name="Colorful Grid Accent 6" w:semiHidden="0" w:uiPriority="73" w:unhideWhenUsed="0"/>
+    <w:lsdException w:name="Subtle Emphasis" w:semiHidden="0" w:uiPriority="19" w:unhideWhenUsed="0" w:qFormat="1"/>
+    <w:lsdException w:name="Intense Emphasis" w:semiHidden="0" w:uiPriority="21" w:unhideWhenUsed="0" w:qFormat="1"/>
+    <w:lsdException w:name="Subtle Reference" w:semiHidden="0" w:uiPriority="31" w:unhideWhenUsed="0" w:qFormat="1"/>
+    <w:lsdException w:name="Intense Reference" w:semiHidden="0" w:uiPriority="32" w:unhideWhenUsed="0" w:qFormat="1"/>
+    <w:lsdException w:name="Book Title" w:semiHidden="0" w:uiPriority="33" w:unhideWhenUsed="0" w:qFormat="1"/>
+    <w:lsdException w:name="Bibliography" w:uiPriority="37"/>
+    <w:lsdException w:name="TOC Heading" w:uiPriority="39" w:qFormat="1"/>
   </w:latentStyles>
   <w:style w:type="paragraph" w:default="1" w:styleId="a">
     <w:name w:val="Normal"/>
@@ -36439,6 +36185,7 @@
     <w:uiPriority w:val="99"/>
     <w:semiHidden/>
     <w:unhideWhenUsed/>
+    <w:qFormat/>
     <w:tblPr>
       <w:tblInd w:w="0" w:type="dxa"/>
       <w:tblCellMar>
@@ -37115,7 +36862,7 @@
 </file>
 
 <file path=customXml/itemProps2.xml><?xml version="1.0" encoding="utf-8"?>
-<ds:datastoreItem xmlns:ds="http://schemas.openxmlformats.org/officeDocument/2006/customXml" ds:itemID="{96BEE19D-C8B1-4DBA-9926-3BA112C8FA7A}">
+<ds:datastoreItem xmlns:ds="http://schemas.openxmlformats.org/officeDocument/2006/customXml" ds:itemID="{15BA38D6-D37C-4969-967E-BCE223AA2886}">
   <ds:schemaRefs>
     <ds:schemaRef ds:uri="http://schemas.openxmlformats.org/officeDocument/2006/bibliography"/>
   </ds:schemaRefs>

</xml_diff>

<commit_message>
update the NO and catalog
</commit_message>
<xml_diff>
--- a/Document/需求开发阶段/用例/用例文档V1.7.docx
+++ b/Document/需求开发阶段/用例/用例文档V1.7.docx
@@ -2021,13 +2021,15 @@
             <w:spacing w:line="480" w:lineRule="auto"/>
             <w:jc w:val="center"/>
             <w:rPr>
+              <w:rFonts w:asciiTheme="minorEastAsia" w:eastAsiaTheme="minorEastAsia" w:hAnsiTheme="minorEastAsia"/>
               <w:noProof/>
-              <w:sz w:val="32"/>
-              <w:szCs w:val="32"/>
+              <w:sz w:val="30"/>
+              <w:szCs w:val="30"/>
             </w:rPr>
           </w:pPr>
           <w:r>
             <w:rPr>
+              <w:rFonts w:asciiTheme="minorEastAsia" w:eastAsiaTheme="minorEastAsia" w:hAnsiTheme="minorEastAsia"/>
               <w:noProof/>
               <w:sz w:val="60"/>
               <w:szCs w:val="60"/>
@@ -2044,7 +2046,7 @@
             </w:tabs>
             <w:spacing w:line="460" w:lineRule="exact"/>
             <w:rPr>
-              <w:rFonts w:asciiTheme="minorHAnsi" w:eastAsiaTheme="minorEastAsia" w:hAnsiTheme="minorHAnsi" w:cstheme="minorBidi"/>
+              <w:rFonts w:asciiTheme="minorEastAsia" w:eastAsiaTheme="minorEastAsia" w:hAnsiTheme="minorEastAsia" w:cstheme="minorBidi"/>
               <w:noProof/>
               <w:kern w:val="2"/>
               <w:sz w:val="30"/>
@@ -2054,35 +2056,39 @@
           </w:pPr>
           <w:r>
             <w:rPr>
+              <w:rFonts w:asciiTheme="minorEastAsia" w:eastAsiaTheme="minorEastAsia" w:hAnsiTheme="minorEastAsia"/>
               <w:noProof/>
-              <w:sz w:val="32"/>
-              <w:szCs w:val="32"/>
+              <w:sz w:val="30"/>
+              <w:szCs w:val="30"/>
               <w:lang w:eastAsia="zh-CN"/>
             </w:rPr>
             <w:fldChar w:fldCharType="begin"/>
           </w:r>
           <w:r>
             <w:rPr>
+              <w:rFonts w:asciiTheme="minorEastAsia" w:eastAsiaTheme="minorEastAsia" w:hAnsiTheme="minorEastAsia"/>
               <w:noProof/>
-              <w:sz w:val="32"/>
-              <w:szCs w:val="32"/>
+              <w:sz w:val="30"/>
+              <w:szCs w:val="30"/>
               <w:lang w:eastAsia="zh-CN"/>
             </w:rPr>
             <w:instrText xml:space="preserve"> TOC \o "1-3" \h \z \u </w:instrText>
           </w:r>
           <w:r>
             <w:rPr>
+              <w:rFonts w:asciiTheme="minorEastAsia" w:eastAsiaTheme="minorEastAsia" w:hAnsiTheme="minorEastAsia"/>
               <w:noProof/>
-              <w:sz w:val="32"/>
-              <w:szCs w:val="32"/>
+              <w:sz w:val="30"/>
+              <w:szCs w:val="30"/>
               <w:lang w:eastAsia="zh-CN"/>
             </w:rPr>
             <w:fldChar w:fldCharType="separate"/>
           </w:r>
-          <w:hyperlink w:anchor="_Toc462496831" w:history="1">
+          <w:hyperlink w:anchor="_Toc464581067" w:history="1">
             <w:r>
               <w:rPr>
                 <w:rStyle w:val="aa"/>
+                <w:rFonts w:asciiTheme="minorEastAsia" w:eastAsiaTheme="minorEastAsia" w:hAnsiTheme="minorEastAsia" w:hint="eastAsia"/>
                 <w:noProof/>
                 <w:sz w:val="30"/>
                 <w:szCs w:val="30"/>
@@ -2092,6 +2098,7 @@
             </w:r>
             <w:r>
               <w:rPr>
+                <w:rFonts w:asciiTheme="minorEastAsia" w:eastAsiaTheme="minorEastAsia" w:hAnsiTheme="minorEastAsia"/>
                 <w:noProof/>
                 <w:webHidden/>
                 <w:sz w:val="30"/>
@@ -2101,6 +2108,7 @@
             </w:r>
             <w:r>
               <w:rPr>
+                <w:rFonts w:asciiTheme="minorEastAsia" w:eastAsiaTheme="minorEastAsia" w:hAnsiTheme="minorEastAsia"/>
                 <w:noProof/>
                 <w:webHidden/>
                 <w:sz w:val="30"/>
@@ -2110,15 +2118,17 @@
             </w:r>
             <w:r>
               <w:rPr>
+                <w:rFonts w:asciiTheme="minorEastAsia" w:eastAsiaTheme="minorEastAsia" w:hAnsiTheme="minorEastAsia"/>
                 <w:noProof/>
                 <w:webHidden/>
                 <w:sz w:val="30"/>
                 <w:szCs w:val="30"/>
               </w:rPr>
-              <w:instrText xml:space="preserve"> PAGEREF _Toc462496831 \h </w:instrText>
-            </w:r>
-            <w:r>
-              <w:rPr>
+              <w:instrText xml:space="preserve"> PAGEREF _Toc464581067 \h </w:instrText>
+            </w:r>
+            <w:r>
+              <w:rPr>
+                <w:rFonts w:asciiTheme="minorEastAsia" w:eastAsiaTheme="minorEastAsia" w:hAnsiTheme="minorEastAsia"/>
                 <w:noProof/>
                 <w:webHidden/>
                 <w:sz w:val="30"/>
@@ -2127,6 +2137,7 @@
             </w:r>
             <w:r>
               <w:rPr>
+                <w:rFonts w:asciiTheme="minorEastAsia" w:eastAsiaTheme="minorEastAsia" w:hAnsiTheme="minorEastAsia"/>
                 <w:noProof/>
                 <w:webHidden/>
                 <w:sz w:val="30"/>
@@ -2136,15 +2147,17 @@
             </w:r>
             <w:r>
               <w:rPr>
+                <w:rFonts w:asciiTheme="minorEastAsia" w:eastAsiaTheme="minorEastAsia" w:hAnsiTheme="minorEastAsia"/>
                 <w:noProof/>
                 <w:webHidden/>
                 <w:sz w:val="30"/>
                 <w:szCs w:val="30"/>
               </w:rPr>
-              <w:t>5</w:t>
-            </w:r>
-            <w:r>
-              <w:rPr>
+              <w:t>4</w:t>
+            </w:r>
+            <w:r>
+              <w:rPr>
+                <w:rFonts w:asciiTheme="minorEastAsia" w:eastAsiaTheme="minorEastAsia" w:hAnsiTheme="minorEastAsia"/>
                 <w:noProof/>
                 <w:webHidden/>
                 <w:sz w:val="30"/>
@@ -2163,7 +2176,7 @@
             <w:spacing w:line="460" w:lineRule="exact"/>
             <w:ind w:left="440"/>
             <w:rPr>
-              <w:rFonts w:asciiTheme="minorHAnsi" w:eastAsiaTheme="minorEastAsia" w:hAnsiTheme="minorHAnsi" w:cstheme="minorBidi"/>
+              <w:rFonts w:asciiTheme="minorEastAsia" w:eastAsiaTheme="minorEastAsia" w:hAnsiTheme="minorEastAsia" w:cstheme="minorBidi"/>
               <w:noProof/>
               <w:kern w:val="2"/>
               <w:sz w:val="30"/>
@@ -2171,10 +2184,11 @@
               <w:lang w:eastAsia="zh-CN"/>
             </w:rPr>
           </w:pPr>
-          <w:hyperlink w:anchor="_Toc462496832" w:history="1">
+          <w:hyperlink w:anchor="_Toc464581068" w:history="1">
             <w:r>
               <w:rPr>
                 <w:rStyle w:val="aa"/>
+                <w:rFonts w:asciiTheme="minorEastAsia" w:eastAsiaTheme="minorEastAsia" w:hAnsiTheme="minorEastAsia"/>
                 <w:noProof/>
                 <w:sz w:val="30"/>
                 <w:szCs w:val="30"/>
@@ -2185,6 +2199,7 @@
             <w:r>
               <w:rPr>
                 <w:rStyle w:val="aa"/>
+                <w:rFonts w:asciiTheme="minorEastAsia" w:eastAsiaTheme="minorEastAsia" w:hAnsiTheme="minorEastAsia" w:hint="eastAsia"/>
                 <w:noProof/>
                 <w:sz w:val="30"/>
                 <w:szCs w:val="30"/>
@@ -2194,6 +2209,7 @@
             </w:r>
             <w:r>
               <w:rPr>
+                <w:rFonts w:asciiTheme="minorEastAsia" w:eastAsiaTheme="minorEastAsia" w:hAnsiTheme="minorEastAsia"/>
                 <w:noProof/>
                 <w:webHidden/>
                 <w:sz w:val="30"/>
@@ -2203,6 +2219,7 @@
             </w:r>
             <w:r>
               <w:rPr>
+                <w:rFonts w:asciiTheme="minorEastAsia" w:eastAsiaTheme="minorEastAsia" w:hAnsiTheme="minorEastAsia"/>
                 <w:noProof/>
                 <w:webHidden/>
                 <w:sz w:val="30"/>
@@ -2212,15 +2229,17 @@
             </w:r>
             <w:r>
               <w:rPr>
+                <w:rFonts w:asciiTheme="minorEastAsia" w:eastAsiaTheme="minorEastAsia" w:hAnsiTheme="minorEastAsia"/>
                 <w:noProof/>
                 <w:webHidden/>
                 <w:sz w:val="30"/>
                 <w:szCs w:val="30"/>
               </w:rPr>
-              <w:instrText xml:space="preserve"> PAGEREF _Toc462496832 \h </w:instrText>
-            </w:r>
-            <w:r>
-              <w:rPr>
+              <w:instrText xml:space="preserve"> PAGEREF _Toc464581068 \h </w:instrText>
+            </w:r>
+            <w:r>
+              <w:rPr>
+                <w:rFonts w:asciiTheme="minorEastAsia" w:eastAsiaTheme="minorEastAsia" w:hAnsiTheme="minorEastAsia"/>
                 <w:noProof/>
                 <w:webHidden/>
                 <w:sz w:val="30"/>
@@ -2229,6 +2248,7 @@
             </w:r>
             <w:r>
               <w:rPr>
+                <w:rFonts w:asciiTheme="minorEastAsia" w:eastAsiaTheme="minorEastAsia" w:hAnsiTheme="minorEastAsia"/>
                 <w:noProof/>
                 <w:webHidden/>
                 <w:sz w:val="30"/>
@@ -2238,15 +2258,17 @@
             </w:r>
             <w:r>
               <w:rPr>
+                <w:rFonts w:asciiTheme="minorEastAsia" w:eastAsiaTheme="minorEastAsia" w:hAnsiTheme="minorEastAsia"/>
                 <w:noProof/>
                 <w:webHidden/>
                 <w:sz w:val="30"/>
                 <w:szCs w:val="30"/>
               </w:rPr>
-              <w:t>5</w:t>
-            </w:r>
-            <w:r>
-              <w:rPr>
+              <w:t>4</w:t>
+            </w:r>
+            <w:r>
+              <w:rPr>
+                <w:rFonts w:asciiTheme="minorEastAsia" w:eastAsiaTheme="minorEastAsia" w:hAnsiTheme="minorEastAsia"/>
                 <w:noProof/>
                 <w:webHidden/>
                 <w:sz w:val="30"/>
@@ -2265,7 +2287,7 @@
             <w:spacing w:line="460" w:lineRule="exact"/>
             <w:ind w:left="440"/>
             <w:rPr>
-              <w:rFonts w:asciiTheme="minorHAnsi" w:eastAsiaTheme="minorEastAsia" w:hAnsiTheme="minorHAnsi" w:cstheme="minorBidi"/>
+              <w:rFonts w:asciiTheme="minorEastAsia" w:eastAsiaTheme="minorEastAsia" w:hAnsiTheme="minorEastAsia" w:cstheme="minorBidi"/>
               <w:noProof/>
               <w:kern w:val="2"/>
               <w:sz w:val="30"/>
@@ -2273,10 +2295,11 @@
               <w:lang w:eastAsia="zh-CN"/>
             </w:rPr>
           </w:pPr>
-          <w:hyperlink w:anchor="_Toc462496833" w:history="1">
+          <w:hyperlink w:anchor="_Toc464581069" w:history="1">
             <w:r>
               <w:rPr>
                 <w:rStyle w:val="aa"/>
+                <w:rFonts w:asciiTheme="minorEastAsia" w:eastAsiaTheme="minorEastAsia" w:hAnsiTheme="minorEastAsia"/>
                 <w:noProof/>
                 <w:sz w:val="30"/>
                 <w:szCs w:val="30"/>
@@ -2287,6 +2310,7 @@
             <w:r>
               <w:rPr>
                 <w:rStyle w:val="aa"/>
+                <w:rFonts w:asciiTheme="minorEastAsia" w:eastAsiaTheme="minorEastAsia" w:hAnsiTheme="minorEastAsia" w:hint="eastAsia"/>
                 <w:noProof/>
                 <w:sz w:val="30"/>
                 <w:szCs w:val="30"/>
@@ -2296,6 +2320,7 @@
             </w:r>
             <w:r>
               <w:rPr>
+                <w:rFonts w:asciiTheme="minorEastAsia" w:eastAsiaTheme="minorEastAsia" w:hAnsiTheme="minorEastAsia"/>
                 <w:noProof/>
                 <w:webHidden/>
                 <w:sz w:val="30"/>
@@ -2305,6 +2330,7 @@
             </w:r>
             <w:r>
               <w:rPr>
+                <w:rFonts w:asciiTheme="minorEastAsia" w:eastAsiaTheme="minorEastAsia" w:hAnsiTheme="minorEastAsia"/>
                 <w:noProof/>
                 <w:webHidden/>
                 <w:sz w:val="30"/>
@@ -2314,15 +2340,17 @@
             </w:r>
             <w:r>
               <w:rPr>
+                <w:rFonts w:asciiTheme="minorEastAsia" w:eastAsiaTheme="minorEastAsia" w:hAnsiTheme="minorEastAsia"/>
                 <w:noProof/>
                 <w:webHidden/>
                 <w:sz w:val="30"/>
                 <w:szCs w:val="30"/>
               </w:rPr>
-              <w:instrText xml:space="preserve"> PAGEREF _Toc462496833 \h </w:instrText>
-            </w:r>
-            <w:r>
-              <w:rPr>
+              <w:instrText xml:space="preserve"> PAGEREF _Toc464581069 \h </w:instrText>
+            </w:r>
+            <w:r>
+              <w:rPr>
+                <w:rFonts w:asciiTheme="minorEastAsia" w:eastAsiaTheme="minorEastAsia" w:hAnsiTheme="minorEastAsia"/>
                 <w:noProof/>
                 <w:webHidden/>
                 <w:sz w:val="30"/>
@@ -2331,6 +2359,7 @@
             </w:r>
             <w:r>
               <w:rPr>
+                <w:rFonts w:asciiTheme="minorEastAsia" w:eastAsiaTheme="minorEastAsia" w:hAnsiTheme="minorEastAsia"/>
                 <w:noProof/>
                 <w:webHidden/>
                 <w:sz w:val="30"/>
@@ -2340,6 +2369,7 @@
             </w:r>
             <w:r>
               <w:rPr>
+                <w:rFonts w:asciiTheme="minorEastAsia" w:eastAsiaTheme="minorEastAsia" w:hAnsiTheme="minorEastAsia"/>
                 <w:noProof/>
                 <w:webHidden/>
                 <w:sz w:val="30"/>
@@ -2349,6 +2379,7 @@
             </w:r>
             <w:r>
               <w:rPr>
+                <w:rFonts w:asciiTheme="minorEastAsia" w:eastAsiaTheme="minorEastAsia" w:hAnsiTheme="minorEastAsia"/>
                 <w:noProof/>
                 <w:webHidden/>
                 <w:sz w:val="30"/>
@@ -2367,7 +2398,7 @@
             <w:spacing w:line="460" w:lineRule="exact"/>
             <w:ind w:left="440"/>
             <w:rPr>
-              <w:rFonts w:asciiTheme="minorHAnsi" w:eastAsiaTheme="minorEastAsia" w:hAnsiTheme="minorHAnsi" w:cstheme="minorBidi"/>
+              <w:rFonts w:asciiTheme="minorEastAsia" w:eastAsiaTheme="minorEastAsia" w:hAnsiTheme="minorEastAsia" w:cstheme="minorBidi"/>
               <w:noProof/>
               <w:kern w:val="2"/>
               <w:sz w:val="30"/>
@@ -2375,10 +2406,11 @@
               <w:lang w:eastAsia="zh-CN"/>
             </w:rPr>
           </w:pPr>
-          <w:hyperlink w:anchor="_Toc462496834" w:history="1">
+          <w:hyperlink w:anchor="_Toc464581070" w:history="1">
             <w:r>
               <w:rPr>
                 <w:rStyle w:val="aa"/>
+                <w:rFonts w:asciiTheme="minorEastAsia" w:eastAsiaTheme="minorEastAsia" w:hAnsiTheme="minorEastAsia"/>
                 <w:noProof/>
                 <w:sz w:val="30"/>
                 <w:szCs w:val="30"/>
@@ -2389,6 +2421,7 @@
             <w:r>
               <w:rPr>
                 <w:rStyle w:val="aa"/>
+                <w:rFonts w:asciiTheme="minorEastAsia" w:eastAsiaTheme="minorEastAsia" w:hAnsiTheme="minorEastAsia" w:hint="eastAsia"/>
                 <w:noProof/>
                 <w:sz w:val="30"/>
                 <w:szCs w:val="30"/>
@@ -2398,6 +2431,7 @@
             </w:r>
             <w:r>
               <w:rPr>
+                <w:rFonts w:asciiTheme="minorEastAsia" w:eastAsiaTheme="minorEastAsia" w:hAnsiTheme="minorEastAsia"/>
                 <w:noProof/>
                 <w:webHidden/>
                 <w:sz w:val="30"/>
@@ -2407,6 +2441,7 @@
             </w:r>
             <w:r>
               <w:rPr>
+                <w:rFonts w:asciiTheme="minorEastAsia" w:eastAsiaTheme="minorEastAsia" w:hAnsiTheme="minorEastAsia"/>
                 <w:noProof/>
                 <w:webHidden/>
                 <w:sz w:val="30"/>
@@ -2416,15 +2451,17 @@
             </w:r>
             <w:r>
               <w:rPr>
+                <w:rFonts w:asciiTheme="minorEastAsia" w:eastAsiaTheme="minorEastAsia" w:hAnsiTheme="minorEastAsia"/>
                 <w:noProof/>
                 <w:webHidden/>
                 <w:sz w:val="30"/>
                 <w:szCs w:val="30"/>
               </w:rPr>
-              <w:instrText xml:space="preserve"> PAGEREF _Toc462496834 \h </w:instrText>
-            </w:r>
-            <w:r>
-              <w:rPr>
+              <w:instrText xml:space="preserve"> PAGEREF _Toc464581070 \h </w:instrText>
+            </w:r>
+            <w:r>
+              <w:rPr>
+                <w:rFonts w:asciiTheme="minorEastAsia" w:eastAsiaTheme="minorEastAsia" w:hAnsiTheme="minorEastAsia"/>
                 <w:noProof/>
                 <w:webHidden/>
                 <w:sz w:val="30"/>
@@ -2433,6 +2470,7 @@
             </w:r>
             <w:r>
               <w:rPr>
+                <w:rFonts w:asciiTheme="minorEastAsia" w:eastAsiaTheme="minorEastAsia" w:hAnsiTheme="minorEastAsia"/>
                 <w:noProof/>
                 <w:webHidden/>
                 <w:sz w:val="30"/>
@@ -2442,6 +2480,7 @@
             </w:r>
             <w:r>
               <w:rPr>
+                <w:rFonts w:asciiTheme="minorEastAsia" w:eastAsiaTheme="minorEastAsia" w:hAnsiTheme="minorEastAsia"/>
                 <w:noProof/>
                 <w:webHidden/>
                 <w:sz w:val="30"/>
@@ -2451,6 +2490,7 @@
             </w:r>
             <w:r>
               <w:rPr>
+                <w:rFonts w:asciiTheme="minorEastAsia" w:eastAsiaTheme="minorEastAsia" w:hAnsiTheme="minorEastAsia"/>
                 <w:noProof/>
                 <w:webHidden/>
                 <w:sz w:val="30"/>
@@ -2468,7 +2508,7 @@
             </w:tabs>
             <w:spacing w:line="460" w:lineRule="exact"/>
             <w:rPr>
-              <w:rFonts w:asciiTheme="minorHAnsi" w:eastAsiaTheme="minorEastAsia" w:hAnsiTheme="minorHAnsi" w:cstheme="minorBidi"/>
+              <w:rFonts w:asciiTheme="minorEastAsia" w:eastAsiaTheme="minorEastAsia" w:hAnsiTheme="minorEastAsia" w:cstheme="minorBidi"/>
               <w:noProof/>
               <w:kern w:val="2"/>
               <w:sz w:val="30"/>
@@ -2476,10 +2516,11 @@
               <w:lang w:eastAsia="zh-CN"/>
             </w:rPr>
           </w:pPr>
-          <w:hyperlink w:anchor="_Toc462496835" w:history="1">
+          <w:hyperlink w:anchor="_Toc464581071" w:history="1">
             <w:r>
               <w:rPr>
                 <w:rStyle w:val="aa"/>
+                <w:rFonts w:asciiTheme="minorEastAsia" w:eastAsiaTheme="minorEastAsia" w:hAnsiTheme="minorEastAsia" w:hint="eastAsia"/>
                 <w:noProof/>
                 <w:sz w:val="30"/>
                 <w:szCs w:val="30"/>
@@ -2489,6 +2530,7 @@
             </w:r>
             <w:r>
               <w:rPr>
+                <w:rFonts w:asciiTheme="minorEastAsia" w:eastAsiaTheme="minorEastAsia" w:hAnsiTheme="minorEastAsia"/>
                 <w:noProof/>
                 <w:webHidden/>
                 <w:sz w:val="30"/>
@@ -2498,6 +2540,7 @@
             </w:r>
             <w:r>
               <w:rPr>
+                <w:rFonts w:asciiTheme="minorEastAsia" w:eastAsiaTheme="minorEastAsia" w:hAnsiTheme="minorEastAsia"/>
                 <w:noProof/>
                 <w:webHidden/>
                 <w:sz w:val="30"/>
@@ -2507,15 +2550,17 @@
             </w:r>
             <w:r>
               <w:rPr>
+                <w:rFonts w:asciiTheme="minorEastAsia" w:eastAsiaTheme="minorEastAsia" w:hAnsiTheme="minorEastAsia"/>
                 <w:noProof/>
                 <w:webHidden/>
                 <w:sz w:val="30"/>
                 <w:szCs w:val="30"/>
               </w:rPr>
-              <w:instrText xml:space="preserve"> PAGEREF _Toc462496835 \h </w:instrText>
-            </w:r>
-            <w:r>
-              <w:rPr>
+              <w:instrText xml:space="preserve"> PAGEREF _Toc464581071 \h </w:instrText>
+            </w:r>
+            <w:r>
+              <w:rPr>
+                <w:rFonts w:asciiTheme="minorEastAsia" w:eastAsiaTheme="minorEastAsia" w:hAnsiTheme="minorEastAsia"/>
                 <w:noProof/>
                 <w:webHidden/>
                 <w:sz w:val="30"/>
@@ -2524,6 +2569,7 @@
             </w:r>
             <w:r>
               <w:rPr>
+                <w:rFonts w:asciiTheme="minorEastAsia" w:eastAsiaTheme="minorEastAsia" w:hAnsiTheme="minorEastAsia"/>
                 <w:noProof/>
                 <w:webHidden/>
                 <w:sz w:val="30"/>
@@ -2533,6 +2579,7 @@
             </w:r>
             <w:r>
               <w:rPr>
+                <w:rFonts w:asciiTheme="minorEastAsia" w:eastAsiaTheme="minorEastAsia" w:hAnsiTheme="minorEastAsia"/>
                 <w:noProof/>
                 <w:webHidden/>
                 <w:sz w:val="30"/>
@@ -2542,6 +2589,7 @@
             </w:r>
             <w:r>
               <w:rPr>
+                <w:rFonts w:asciiTheme="minorEastAsia" w:eastAsiaTheme="minorEastAsia" w:hAnsiTheme="minorEastAsia"/>
                 <w:noProof/>
                 <w:webHidden/>
                 <w:sz w:val="30"/>
@@ -2559,7 +2607,7 @@
             </w:tabs>
             <w:spacing w:line="460" w:lineRule="exact"/>
             <w:rPr>
-              <w:rFonts w:asciiTheme="minorHAnsi" w:eastAsiaTheme="minorEastAsia" w:hAnsiTheme="minorHAnsi" w:cstheme="minorBidi"/>
+              <w:rFonts w:asciiTheme="minorEastAsia" w:eastAsiaTheme="minorEastAsia" w:hAnsiTheme="minorEastAsia" w:cstheme="minorBidi"/>
               <w:noProof/>
               <w:kern w:val="2"/>
               <w:sz w:val="30"/>
@@ -2567,10 +2615,11 @@
               <w:lang w:eastAsia="zh-CN"/>
             </w:rPr>
           </w:pPr>
-          <w:hyperlink w:anchor="_Toc462496836" w:history="1">
+          <w:hyperlink w:anchor="_Toc464581072" w:history="1">
             <w:r>
               <w:rPr>
                 <w:rStyle w:val="aa"/>
+                <w:rFonts w:asciiTheme="minorEastAsia" w:eastAsiaTheme="minorEastAsia" w:hAnsiTheme="minorEastAsia" w:hint="eastAsia"/>
                 <w:noProof/>
                 <w:sz w:val="30"/>
                 <w:szCs w:val="30"/>
@@ -2580,6 +2629,7 @@
             </w:r>
             <w:r>
               <w:rPr>
+                <w:rFonts w:asciiTheme="minorEastAsia" w:eastAsiaTheme="minorEastAsia" w:hAnsiTheme="minorEastAsia"/>
                 <w:noProof/>
                 <w:webHidden/>
                 <w:sz w:val="30"/>
@@ -2589,6 +2639,7 @@
             </w:r>
             <w:r>
               <w:rPr>
+                <w:rFonts w:asciiTheme="minorEastAsia" w:eastAsiaTheme="minorEastAsia" w:hAnsiTheme="minorEastAsia"/>
                 <w:noProof/>
                 <w:webHidden/>
                 <w:sz w:val="30"/>
@@ -2598,15 +2649,17 @@
             </w:r>
             <w:r>
               <w:rPr>
+                <w:rFonts w:asciiTheme="minorEastAsia" w:eastAsiaTheme="minorEastAsia" w:hAnsiTheme="minorEastAsia"/>
                 <w:noProof/>
                 <w:webHidden/>
                 <w:sz w:val="30"/>
                 <w:szCs w:val="30"/>
               </w:rPr>
-              <w:instrText xml:space="preserve"> PAGEREF _Toc462496836 \h </w:instrText>
-            </w:r>
-            <w:r>
-              <w:rPr>
+              <w:instrText xml:space="preserve"> PAGEREF _Toc464581072 \h </w:instrText>
+            </w:r>
+            <w:r>
+              <w:rPr>
+                <w:rFonts w:asciiTheme="minorEastAsia" w:eastAsiaTheme="minorEastAsia" w:hAnsiTheme="minorEastAsia"/>
                 <w:noProof/>
                 <w:webHidden/>
                 <w:sz w:val="30"/>
@@ -2615,6 +2668,7 @@
             </w:r>
             <w:r>
               <w:rPr>
+                <w:rFonts w:asciiTheme="minorEastAsia" w:eastAsiaTheme="minorEastAsia" w:hAnsiTheme="minorEastAsia"/>
                 <w:noProof/>
                 <w:webHidden/>
                 <w:sz w:val="30"/>
@@ -2624,6 +2678,7 @@
             </w:r>
             <w:r>
               <w:rPr>
+                <w:rFonts w:asciiTheme="minorEastAsia" w:eastAsiaTheme="minorEastAsia" w:hAnsiTheme="minorEastAsia"/>
                 <w:noProof/>
                 <w:webHidden/>
                 <w:sz w:val="30"/>
@@ -2633,6 +2688,7 @@
             </w:r>
             <w:r>
               <w:rPr>
+                <w:rFonts w:asciiTheme="minorEastAsia" w:eastAsiaTheme="minorEastAsia" w:hAnsiTheme="minorEastAsia"/>
                 <w:noProof/>
                 <w:webHidden/>
                 <w:sz w:val="30"/>
@@ -2650,7 +2706,7 @@
             </w:tabs>
             <w:spacing w:line="460" w:lineRule="exact"/>
             <w:rPr>
-              <w:rFonts w:asciiTheme="minorHAnsi" w:eastAsiaTheme="minorEastAsia" w:hAnsiTheme="minorHAnsi" w:cstheme="minorBidi"/>
+              <w:rFonts w:asciiTheme="minorEastAsia" w:eastAsiaTheme="minorEastAsia" w:hAnsiTheme="minorEastAsia" w:cstheme="minorBidi"/>
               <w:noProof/>
               <w:kern w:val="2"/>
               <w:sz w:val="30"/>
@@ -2658,10 +2714,11 @@
               <w:lang w:eastAsia="zh-CN"/>
             </w:rPr>
           </w:pPr>
-          <w:hyperlink w:anchor="_Toc462496837" w:history="1">
+          <w:hyperlink w:anchor="_Toc464581073" w:history="1">
             <w:r>
               <w:rPr>
                 <w:rStyle w:val="aa"/>
+                <w:rFonts w:asciiTheme="minorEastAsia" w:eastAsiaTheme="minorEastAsia" w:hAnsiTheme="minorEastAsia" w:hint="eastAsia"/>
                 <w:noProof/>
                 <w:sz w:val="30"/>
                 <w:szCs w:val="30"/>
@@ -2671,6 +2728,7 @@
             </w:r>
             <w:r>
               <w:rPr>
+                <w:rFonts w:asciiTheme="minorEastAsia" w:eastAsiaTheme="minorEastAsia" w:hAnsiTheme="minorEastAsia"/>
                 <w:noProof/>
                 <w:webHidden/>
                 <w:sz w:val="30"/>
@@ -2680,6 +2738,7 @@
             </w:r>
             <w:r>
               <w:rPr>
+                <w:rFonts w:asciiTheme="minorEastAsia" w:eastAsiaTheme="minorEastAsia" w:hAnsiTheme="minorEastAsia"/>
                 <w:noProof/>
                 <w:webHidden/>
                 <w:sz w:val="30"/>
@@ -2689,15 +2748,17 @@
             </w:r>
             <w:r>
               <w:rPr>
+                <w:rFonts w:asciiTheme="minorEastAsia" w:eastAsiaTheme="minorEastAsia" w:hAnsiTheme="minorEastAsia"/>
                 <w:noProof/>
                 <w:webHidden/>
                 <w:sz w:val="30"/>
                 <w:szCs w:val="30"/>
               </w:rPr>
-              <w:instrText xml:space="preserve"> PAGEREF _Toc462496837 \h </w:instrText>
-            </w:r>
-            <w:r>
-              <w:rPr>
+              <w:instrText xml:space="preserve"> PAGEREF _Toc464581073 \h </w:instrText>
+            </w:r>
+            <w:r>
+              <w:rPr>
+                <w:rFonts w:asciiTheme="minorEastAsia" w:eastAsiaTheme="minorEastAsia" w:hAnsiTheme="minorEastAsia"/>
                 <w:noProof/>
                 <w:webHidden/>
                 <w:sz w:val="30"/>
@@ -2706,6 +2767,7 @@
             </w:r>
             <w:r>
               <w:rPr>
+                <w:rFonts w:asciiTheme="minorEastAsia" w:eastAsiaTheme="minorEastAsia" w:hAnsiTheme="minorEastAsia"/>
                 <w:noProof/>
                 <w:webHidden/>
                 <w:sz w:val="30"/>
@@ -2715,15 +2777,17 @@
             </w:r>
             <w:r>
               <w:rPr>
+                <w:rFonts w:asciiTheme="minorEastAsia" w:eastAsiaTheme="minorEastAsia" w:hAnsiTheme="minorEastAsia"/>
                 <w:noProof/>
                 <w:webHidden/>
                 <w:sz w:val="30"/>
                 <w:szCs w:val="30"/>
               </w:rPr>
-              <w:t>8</w:t>
-            </w:r>
-            <w:r>
-              <w:rPr>
+              <w:t>9</w:t>
+            </w:r>
+            <w:r>
+              <w:rPr>
+                <w:rFonts w:asciiTheme="minorEastAsia" w:eastAsiaTheme="minorEastAsia" w:hAnsiTheme="minorEastAsia"/>
                 <w:noProof/>
                 <w:webHidden/>
                 <w:sz w:val="30"/>
@@ -2742,7 +2806,7 @@
             <w:spacing w:line="460" w:lineRule="exact"/>
             <w:ind w:left="440"/>
             <w:rPr>
-              <w:rFonts w:asciiTheme="minorHAnsi" w:eastAsiaTheme="minorEastAsia" w:hAnsiTheme="minorHAnsi" w:cstheme="minorBidi"/>
+              <w:rFonts w:asciiTheme="minorEastAsia" w:eastAsiaTheme="minorEastAsia" w:hAnsiTheme="minorEastAsia" w:cstheme="minorBidi"/>
               <w:noProof/>
               <w:kern w:val="2"/>
               <w:sz w:val="30"/>
@@ -2750,10 +2814,11 @@
               <w:lang w:eastAsia="zh-CN"/>
             </w:rPr>
           </w:pPr>
-          <w:hyperlink w:anchor="_Toc462496838" w:history="1">
+          <w:hyperlink w:anchor="_Toc464581074" w:history="1">
             <w:r>
               <w:rPr>
                 <w:rStyle w:val="aa"/>
+                <w:rFonts w:asciiTheme="minorEastAsia" w:eastAsiaTheme="minorEastAsia" w:hAnsiTheme="minorEastAsia" w:hint="eastAsia"/>
                 <w:noProof/>
                 <w:sz w:val="30"/>
                 <w:szCs w:val="30"/>
@@ -2764,6 +2829,7 @@
             <w:r>
               <w:rPr>
                 <w:rStyle w:val="aa"/>
+                <w:rFonts w:asciiTheme="minorEastAsia" w:eastAsiaTheme="minorEastAsia" w:hAnsiTheme="minorEastAsia"/>
                 <w:noProof/>
                 <w:sz w:val="30"/>
                 <w:szCs w:val="30"/>
@@ -2774,7 +2840,7 @@
             <w:r>
               <w:rPr>
                 <w:rStyle w:val="aa"/>
-                <w:rFonts w:ascii="宋体" w:hAnsi="宋体"/>
+                <w:rFonts w:asciiTheme="minorEastAsia" w:eastAsiaTheme="minorEastAsia" w:hAnsiTheme="minorEastAsia" w:hint="eastAsia"/>
                 <w:noProof/>
                 <w:sz w:val="30"/>
                 <w:szCs w:val="30"/>
@@ -2784,6 +2850,7 @@
             </w:r>
             <w:r>
               <w:rPr>
+                <w:rFonts w:asciiTheme="minorEastAsia" w:eastAsiaTheme="minorEastAsia" w:hAnsiTheme="minorEastAsia"/>
                 <w:noProof/>
                 <w:webHidden/>
                 <w:sz w:val="30"/>
@@ -2793,6 +2860,7 @@
             </w:r>
             <w:r>
               <w:rPr>
+                <w:rFonts w:asciiTheme="minorEastAsia" w:eastAsiaTheme="minorEastAsia" w:hAnsiTheme="minorEastAsia"/>
                 <w:noProof/>
                 <w:webHidden/>
                 <w:sz w:val="30"/>
@@ -2802,15 +2870,17 @@
             </w:r>
             <w:r>
               <w:rPr>
+                <w:rFonts w:asciiTheme="minorEastAsia" w:eastAsiaTheme="minorEastAsia" w:hAnsiTheme="minorEastAsia"/>
                 <w:noProof/>
                 <w:webHidden/>
                 <w:sz w:val="30"/>
                 <w:szCs w:val="30"/>
               </w:rPr>
-              <w:instrText xml:space="preserve"> PAGEREF _Toc462496838 \h </w:instrText>
-            </w:r>
-            <w:r>
-              <w:rPr>
+              <w:instrText xml:space="preserve"> PAGEREF _Toc464581074 \h </w:instrText>
+            </w:r>
+            <w:r>
+              <w:rPr>
+                <w:rFonts w:asciiTheme="minorEastAsia" w:eastAsiaTheme="minorEastAsia" w:hAnsiTheme="minorEastAsia"/>
                 <w:noProof/>
                 <w:webHidden/>
                 <w:sz w:val="30"/>
@@ -2819,6 +2889,7 @@
             </w:r>
             <w:r>
               <w:rPr>
+                <w:rFonts w:asciiTheme="minorEastAsia" w:eastAsiaTheme="minorEastAsia" w:hAnsiTheme="minorEastAsia"/>
                 <w:noProof/>
                 <w:webHidden/>
                 <w:sz w:val="30"/>
@@ -2828,15 +2899,17 @@
             </w:r>
             <w:r>
               <w:rPr>
+                <w:rFonts w:asciiTheme="minorEastAsia" w:eastAsiaTheme="minorEastAsia" w:hAnsiTheme="minorEastAsia"/>
                 <w:noProof/>
                 <w:webHidden/>
                 <w:sz w:val="30"/>
                 <w:szCs w:val="30"/>
               </w:rPr>
-              <w:t>8</w:t>
-            </w:r>
-            <w:r>
-              <w:rPr>
+              <w:t>9</w:t>
+            </w:r>
+            <w:r>
+              <w:rPr>
+                <w:rFonts w:asciiTheme="minorEastAsia" w:eastAsiaTheme="minorEastAsia" w:hAnsiTheme="minorEastAsia"/>
                 <w:noProof/>
                 <w:webHidden/>
                 <w:sz w:val="30"/>
@@ -2855,7 +2928,7 @@
             <w:spacing w:line="460" w:lineRule="exact"/>
             <w:ind w:left="440"/>
             <w:rPr>
-              <w:rFonts w:asciiTheme="minorHAnsi" w:eastAsiaTheme="minorEastAsia" w:hAnsiTheme="minorHAnsi" w:cstheme="minorBidi"/>
+              <w:rFonts w:asciiTheme="minorEastAsia" w:eastAsiaTheme="minorEastAsia" w:hAnsiTheme="minorEastAsia" w:cstheme="minorBidi"/>
               <w:noProof/>
               <w:kern w:val="2"/>
               <w:sz w:val="30"/>
@@ -2863,10 +2936,11 @@
               <w:lang w:eastAsia="zh-CN"/>
             </w:rPr>
           </w:pPr>
-          <w:hyperlink w:anchor="_Toc462496839" w:history="1">
+          <w:hyperlink w:anchor="_Toc464581075" w:history="1">
             <w:r>
               <w:rPr>
                 <w:rStyle w:val="aa"/>
+                <w:rFonts w:asciiTheme="minorEastAsia" w:eastAsiaTheme="minorEastAsia" w:hAnsiTheme="minorEastAsia" w:hint="eastAsia"/>
                 <w:noProof/>
                 <w:sz w:val="30"/>
                 <w:szCs w:val="30"/>
@@ -2877,6 +2951,7 @@
             <w:r>
               <w:rPr>
                 <w:rStyle w:val="aa"/>
+                <w:rFonts w:asciiTheme="minorEastAsia" w:eastAsiaTheme="minorEastAsia" w:hAnsiTheme="minorEastAsia"/>
                 <w:noProof/>
                 <w:sz w:val="30"/>
                 <w:szCs w:val="30"/>
@@ -2887,7 +2962,7 @@
             <w:r>
               <w:rPr>
                 <w:rStyle w:val="aa"/>
-                <w:rFonts w:ascii="宋体" w:hAnsi="宋体"/>
+                <w:rFonts w:asciiTheme="minorEastAsia" w:eastAsiaTheme="minorEastAsia" w:hAnsiTheme="minorEastAsia" w:hint="eastAsia"/>
                 <w:noProof/>
                 <w:sz w:val="30"/>
                 <w:szCs w:val="30"/>
@@ -2897,6 +2972,7 @@
             </w:r>
             <w:r>
               <w:rPr>
+                <w:rFonts w:asciiTheme="minorEastAsia" w:eastAsiaTheme="minorEastAsia" w:hAnsiTheme="minorEastAsia"/>
                 <w:noProof/>
                 <w:webHidden/>
                 <w:sz w:val="30"/>
@@ -2906,6 +2982,7 @@
             </w:r>
             <w:r>
               <w:rPr>
+                <w:rFonts w:asciiTheme="minorEastAsia" w:eastAsiaTheme="minorEastAsia" w:hAnsiTheme="minorEastAsia"/>
                 <w:noProof/>
                 <w:webHidden/>
                 <w:sz w:val="30"/>
@@ -2915,15 +2992,17 @@
             </w:r>
             <w:r>
               <w:rPr>
+                <w:rFonts w:asciiTheme="minorEastAsia" w:eastAsiaTheme="minorEastAsia" w:hAnsiTheme="minorEastAsia"/>
                 <w:noProof/>
                 <w:webHidden/>
                 <w:sz w:val="30"/>
                 <w:szCs w:val="30"/>
               </w:rPr>
-              <w:instrText xml:space="preserve"> PAGEREF _Toc462496839 \h </w:instrText>
-            </w:r>
-            <w:r>
-              <w:rPr>
+              <w:instrText xml:space="preserve"> PAGEREF _Toc464581075 \h </w:instrText>
+            </w:r>
+            <w:r>
+              <w:rPr>
+                <w:rFonts w:asciiTheme="minorEastAsia" w:eastAsiaTheme="minorEastAsia" w:hAnsiTheme="minorEastAsia"/>
                 <w:noProof/>
                 <w:webHidden/>
                 <w:sz w:val="30"/>
@@ -2932,6 +3011,7 @@
             </w:r>
             <w:r>
               <w:rPr>
+                <w:rFonts w:asciiTheme="minorEastAsia" w:eastAsiaTheme="minorEastAsia" w:hAnsiTheme="minorEastAsia"/>
                 <w:noProof/>
                 <w:webHidden/>
                 <w:sz w:val="30"/>
@@ -2941,15 +3021,17 @@
             </w:r>
             <w:r>
               <w:rPr>
+                <w:rFonts w:asciiTheme="minorEastAsia" w:eastAsiaTheme="minorEastAsia" w:hAnsiTheme="minorEastAsia"/>
                 <w:noProof/>
                 <w:webHidden/>
                 <w:sz w:val="30"/>
                 <w:szCs w:val="30"/>
               </w:rPr>
-              <w:t>8</w:t>
-            </w:r>
-            <w:r>
-              <w:rPr>
+              <w:t>9</w:t>
+            </w:r>
+            <w:r>
+              <w:rPr>
+                <w:rFonts w:asciiTheme="minorEastAsia" w:eastAsiaTheme="minorEastAsia" w:hAnsiTheme="minorEastAsia"/>
                 <w:noProof/>
                 <w:webHidden/>
                 <w:sz w:val="30"/>
@@ -2968,7 +3050,7 @@
             <w:spacing w:line="460" w:lineRule="exact"/>
             <w:ind w:left="440"/>
             <w:rPr>
-              <w:rFonts w:asciiTheme="minorHAnsi" w:eastAsiaTheme="minorEastAsia" w:hAnsiTheme="minorHAnsi" w:cstheme="minorBidi"/>
+              <w:rFonts w:asciiTheme="minorEastAsia" w:eastAsiaTheme="minorEastAsia" w:hAnsiTheme="minorEastAsia" w:cstheme="minorBidi"/>
               <w:noProof/>
               <w:kern w:val="2"/>
               <w:sz w:val="30"/>
@@ -2976,10 +3058,11 @@
               <w:lang w:eastAsia="zh-CN"/>
             </w:rPr>
           </w:pPr>
-          <w:hyperlink w:anchor="_Toc462496840" w:history="1">
+          <w:hyperlink w:anchor="_Toc464581076" w:history="1">
             <w:r>
               <w:rPr>
                 <w:rStyle w:val="aa"/>
+                <w:rFonts w:asciiTheme="minorEastAsia" w:eastAsiaTheme="minorEastAsia" w:hAnsiTheme="minorEastAsia" w:hint="eastAsia"/>
                 <w:noProof/>
                 <w:sz w:val="30"/>
                 <w:szCs w:val="30"/>
@@ -2990,6 +3073,7 @@
             <w:r>
               <w:rPr>
                 <w:rStyle w:val="aa"/>
+                <w:rFonts w:asciiTheme="minorEastAsia" w:eastAsiaTheme="minorEastAsia" w:hAnsiTheme="minorEastAsia"/>
                 <w:noProof/>
                 <w:sz w:val="30"/>
                 <w:szCs w:val="30"/>
@@ -3000,7 +3084,7 @@
             <w:r>
               <w:rPr>
                 <w:rStyle w:val="aa"/>
-                <w:rFonts w:ascii="Calibri" w:hAnsi="Calibri"/>
+                <w:rFonts w:asciiTheme="minorEastAsia" w:eastAsiaTheme="minorEastAsia" w:hAnsiTheme="minorEastAsia" w:hint="eastAsia"/>
                 <w:noProof/>
                 <w:sz w:val="30"/>
                 <w:szCs w:val="30"/>
@@ -3010,6 +3094,7 @@
             </w:r>
             <w:r>
               <w:rPr>
+                <w:rFonts w:asciiTheme="minorEastAsia" w:eastAsiaTheme="minorEastAsia" w:hAnsiTheme="minorEastAsia"/>
                 <w:noProof/>
                 <w:webHidden/>
                 <w:sz w:val="30"/>
@@ -3019,6 +3104,7 @@
             </w:r>
             <w:r>
               <w:rPr>
+                <w:rFonts w:asciiTheme="minorEastAsia" w:eastAsiaTheme="minorEastAsia" w:hAnsiTheme="minorEastAsia"/>
                 <w:noProof/>
                 <w:webHidden/>
                 <w:sz w:val="30"/>
@@ -3028,15 +3114,17 @@
             </w:r>
             <w:r>
               <w:rPr>
+                <w:rFonts w:asciiTheme="minorEastAsia" w:eastAsiaTheme="minorEastAsia" w:hAnsiTheme="minorEastAsia"/>
                 <w:noProof/>
                 <w:webHidden/>
                 <w:sz w:val="30"/>
                 <w:szCs w:val="30"/>
               </w:rPr>
-              <w:instrText xml:space="preserve"> PAGEREF _Toc462496840 \h </w:instrText>
-            </w:r>
-            <w:r>
-              <w:rPr>
+              <w:instrText xml:space="preserve"> PAGEREF _Toc464581076 \h </w:instrText>
+            </w:r>
+            <w:r>
+              <w:rPr>
+                <w:rFonts w:asciiTheme="minorEastAsia" w:eastAsiaTheme="minorEastAsia" w:hAnsiTheme="minorEastAsia"/>
                 <w:noProof/>
                 <w:webHidden/>
                 <w:sz w:val="30"/>
@@ -3045,6 +3133,7 @@
             </w:r>
             <w:r>
               <w:rPr>
+                <w:rFonts w:asciiTheme="minorEastAsia" w:eastAsiaTheme="minorEastAsia" w:hAnsiTheme="minorEastAsia"/>
                 <w:noProof/>
                 <w:webHidden/>
                 <w:sz w:val="30"/>
@@ -3054,15 +3143,17 @@
             </w:r>
             <w:r>
               <w:rPr>
+                <w:rFonts w:asciiTheme="minorEastAsia" w:eastAsiaTheme="minorEastAsia" w:hAnsiTheme="minorEastAsia"/>
                 <w:noProof/>
                 <w:webHidden/>
                 <w:sz w:val="30"/>
                 <w:szCs w:val="30"/>
               </w:rPr>
-              <w:t>9</w:t>
-            </w:r>
-            <w:r>
-              <w:rPr>
+              <w:t>10</w:t>
+            </w:r>
+            <w:r>
+              <w:rPr>
+                <w:rFonts w:asciiTheme="minorEastAsia" w:eastAsiaTheme="minorEastAsia" w:hAnsiTheme="minorEastAsia"/>
                 <w:noProof/>
                 <w:webHidden/>
                 <w:sz w:val="30"/>
@@ -3081,7 +3172,7 @@
             <w:spacing w:line="460" w:lineRule="exact"/>
             <w:ind w:left="440"/>
             <w:rPr>
-              <w:rFonts w:asciiTheme="minorHAnsi" w:eastAsiaTheme="minorEastAsia" w:hAnsiTheme="minorHAnsi" w:cstheme="minorBidi"/>
+              <w:rFonts w:asciiTheme="minorEastAsia" w:eastAsiaTheme="minorEastAsia" w:hAnsiTheme="minorEastAsia" w:cstheme="minorBidi"/>
               <w:noProof/>
               <w:kern w:val="2"/>
               <w:sz w:val="30"/>
@@ -3089,10 +3180,11 @@
               <w:lang w:eastAsia="zh-CN"/>
             </w:rPr>
           </w:pPr>
-          <w:hyperlink w:anchor="_Toc462496841" w:history="1">
+          <w:hyperlink w:anchor="_Toc464581077" w:history="1">
             <w:r>
               <w:rPr>
                 <w:rStyle w:val="aa"/>
+                <w:rFonts w:asciiTheme="minorEastAsia" w:eastAsiaTheme="minorEastAsia" w:hAnsiTheme="minorEastAsia" w:hint="eastAsia"/>
                 <w:noProof/>
                 <w:sz w:val="30"/>
                 <w:szCs w:val="30"/>
@@ -3103,6 +3195,7 @@
             <w:r>
               <w:rPr>
                 <w:rStyle w:val="aa"/>
+                <w:rFonts w:asciiTheme="minorEastAsia" w:eastAsiaTheme="minorEastAsia" w:hAnsiTheme="minorEastAsia"/>
                 <w:noProof/>
                 <w:sz w:val="30"/>
                 <w:szCs w:val="30"/>
@@ -3113,7 +3206,7 @@
             <w:r>
               <w:rPr>
                 <w:rStyle w:val="aa"/>
-                <w:rFonts w:ascii="Calibri" w:hAnsi="Calibri"/>
+                <w:rFonts w:asciiTheme="minorEastAsia" w:eastAsiaTheme="minorEastAsia" w:hAnsiTheme="minorEastAsia" w:hint="eastAsia"/>
                 <w:noProof/>
                 <w:sz w:val="30"/>
                 <w:szCs w:val="30"/>
@@ -3123,6 +3216,7 @@
             </w:r>
             <w:r>
               <w:rPr>
+                <w:rFonts w:asciiTheme="minorEastAsia" w:eastAsiaTheme="minorEastAsia" w:hAnsiTheme="minorEastAsia"/>
                 <w:noProof/>
                 <w:webHidden/>
                 <w:sz w:val="30"/>
@@ -3132,6 +3226,7 @@
             </w:r>
             <w:r>
               <w:rPr>
+                <w:rFonts w:asciiTheme="minorEastAsia" w:eastAsiaTheme="minorEastAsia" w:hAnsiTheme="minorEastAsia"/>
                 <w:noProof/>
                 <w:webHidden/>
                 <w:sz w:val="30"/>
@@ -3141,15 +3236,17 @@
             </w:r>
             <w:r>
               <w:rPr>
+                <w:rFonts w:asciiTheme="minorEastAsia" w:eastAsiaTheme="minorEastAsia" w:hAnsiTheme="minorEastAsia"/>
                 <w:noProof/>
                 <w:webHidden/>
                 <w:sz w:val="30"/>
                 <w:szCs w:val="30"/>
               </w:rPr>
-              <w:instrText xml:space="preserve"> PAGEREF _Toc462496841 \h </w:instrText>
-            </w:r>
-            <w:r>
-              <w:rPr>
+              <w:instrText xml:space="preserve"> PAGEREF _Toc464581077 \h </w:instrText>
+            </w:r>
+            <w:r>
+              <w:rPr>
+                <w:rFonts w:asciiTheme="minorEastAsia" w:eastAsiaTheme="minorEastAsia" w:hAnsiTheme="minorEastAsia"/>
                 <w:noProof/>
                 <w:webHidden/>
                 <w:sz w:val="30"/>
@@ -3158,6 +3255,7 @@
             </w:r>
             <w:r>
               <w:rPr>
+                <w:rFonts w:asciiTheme="minorEastAsia" w:eastAsiaTheme="minorEastAsia" w:hAnsiTheme="minorEastAsia"/>
                 <w:noProof/>
                 <w:webHidden/>
                 <w:sz w:val="30"/>
@@ -3167,15 +3265,17 @@
             </w:r>
             <w:r>
               <w:rPr>
+                <w:rFonts w:asciiTheme="minorEastAsia" w:eastAsiaTheme="minorEastAsia" w:hAnsiTheme="minorEastAsia"/>
                 <w:noProof/>
                 <w:webHidden/>
                 <w:sz w:val="30"/>
                 <w:szCs w:val="30"/>
               </w:rPr>
-              <w:t>9</w:t>
-            </w:r>
-            <w:r>
-              <w:rPr>
+              <w:t>10</w:t>
+            </w:r>
+            <w:r>
+              <w:rPr>
+                <w:rFonts w:asciiTheme="minorEastAsia" w:eastAsiaTheme="minorEastAsia" w:hAnsiTheme="minorEastAsia"/>
                 <w:noProof/>
                 <w:webHidden/>
                 <w:sz w:val="30"/>
@@ -3194,7 +3294,7 @@
             <w:spacing w:line="460" w:lineRule="exact"/>
             <w:ind w:left="440"/>
             <w:rPr>
-              <w:rFonts w:asciiTheme="minorHAnsi" w:eastAsiaTheme="minorEastAsia" w:hAnsiTheme="minorHAnsi" w:cstheme="minorBidi"/>
+              <w:rFonts w:asciiTheme="minorEastAsia" w:eastAsiaTheme="minorEastAsia" w:hAnsiTheme="minorEastAsia" w:cstheme="minorBidi"/>
               <w:noProof/>
               <w:kern w:val="2"/>
               <w:sz w:val="30"/>
@@ -3202,10 +3302,11 @@
               <w:lang w:eastAsia="zh-CN"/>
             </w:rPr>
           </w:pPr>
-          <w:hyperlink w:anchor="_Toc462496842" w:history="1">
+          <w:hyperlink w:anchor="_Toc464581078" w:history="1">
             <w:r>
               <w:rPr>
                 <w:rStyle w:val="aa"/>
+                <w:rFonts w:asciiTheme="minorEastAsia" w:eastAsiaTheme="minorEastAsia" w:hAnsiTheme="minorEastAsia" w:hint="eastAsia"/>
                 <w:noProof/>
                 <w:sz w:val="30"/>
                 <w:szCs w:val="30"/>
@@ -3216,6 +3317,7 @@
             <w:r>
               <w:rPr>
                 <w:rStyle w:val="aa"/>
+                <w:rFonts w:asciiTheme="minorEastAsia" w:eastAsiaTheme="minorEastAsia" w:hAnsiTheme="minorEastAsia"/>
                 <w:noProof/>
                 <w:sz w:val="30"/>
                 <w:szCs w:val="30"/>
@@ -3226,7 +3328,7 @@
             <w:r>
               <w:rPr>
                 <w:rStyle w:val="aa"/>
-                <w:rFonts w:ascii="Calibri" w:hAnsi="Calibri"/>
+                <w:rFonts w:asciiTheme="minorEastAsia" w:eastAsiaTheme="minorEastAsia" w:hAnsiTheme="minorEastAsia" w:hint="eastAsia"/>
                 <w:noProof/>
                 <w:sz w:val="30"/>
                 <w:szCs w:val="30"/>
@@ -3236,6 +3338,7 @@
             </w:r>
             <w:r>
               <w:rPr>
+                <w:rFonts w:asciiTheme="minorEastAsia" w:eastAsiaTheme="minorEastAsia" w:hAnsiTheme="minorEastAsia"/>
                 <w:noProof/>
                 <w:webHidden/>
                 <w:sz w:val="30"/>
@@ -3245,6 +3348,7 @@
             </w:r>
             <w:r>
               <w:rPr>
+                <w:rFonts w:asciiTheme="minorEastAsia" w:eastAsiaTheme="minorEastAsia" w:hAnsiTheme="minorEastAsia"/>
                 <w:noProof/>
                 <w:webHidden/>
                 <w:sz w:val="30"/>
@@ -3254,15 +3358,17 @@
             </w:r>
             <w:r>
               <w:rPr>
+                <w:rFonts w:asciiTheme="minorEastAsia" w:eastAsiaTheme="minorEastAsia" w:hAnsiTheme="minorEastAsia"/>
                 <w:noProof/>
                 <w:webHidden/>
                 <w:sz w:val="30"/>
                 <w:szCs w:val="30"/>
               </w:rPr>
-              <w:instrText xml:space="preserve"> PAGEREF _Toc462496842 \h </w:instrText>
-            </w:r>
-            <w:r>
-              <w:rPr>
+              <w:instrText xml:space="preserve"> PAGEREF _Toc464581078 \h </w:instrText>
+            </w:r>
+            <w:r>
+              <w:rPr>
+                <w:rFonts w:asciiTheme="minorEastAsia" w:eastAsiaTheme="minorEastAsia" w:hAnsiTheme="minorEastAsia"/>
                 <w:noProof/>
                 <w:webHidden/>
                 <w:sz w:val="30"/>
@@ -3271,6 +3377,7 @@
             </w:r>
             <w:r>
               <w:rPr>
+                <w:rFonts w:asciiTheme="minorEastAsia" w:eastAsiaTheme="minorEastAsia" w:hAnsiTheme="minorEastAsia"/>
                 <w:noProof/>
                 <w:webHidden/>
                 <w:sz w:val="30"/>
@@ -3280,15 +3387,17 @@
             </w:r>
             <w:r>
               <w:rPr>
+                <w:rFonts w:asciiTheme="minorEastAsia" w:eastAsiaTheme="minorEastAsia" w:hAnsiTheme="minorEastAsia"/>
                 <w:noProof/>
                 <w:webHidden/>
                 <w:sz w:val="30"/>
                 <w:szCs w:val="30"/>
               </w:rPr>
-              <w:t>10</w:t>
-            </w:r>
-            <w:r>
-              <w:rPr>
+              <w:t>11</w:t>
+            </w:r>
+            <w:r>
+              <w:rPr>
+                <w:rFonts w:asciiTheme="minorEastAsia" w:eastAsiaTheme="minorEastAsia" w:hAnsiTheme="minorEastAsia"/>
                 <w:noProof/>
                 <w:webHidden/>
                 <w:sz w:val="30"/>
@@ -3307,7 +3416,7 @@
             <w:spacing w:line="460" w:lineRule="exact"/>
             <w:ind w:left="440"/>
             <w:rPr>
-              <w:rFonts w:asciiTheme="minorHAnsi" w:eastAsiaTheme="minorEastAsia" w:hAnsiTheme="minorHAnsi" w:cstheme="minorBidi"/>
+              <w:rFonts w:asciiTheme="minorEastAsia" w:eastAsiaTheme="minorEastAsia" w:hAnsiTheme="minorEastAsia" w:cstheme="minorBidi"/>
               <w:noProof/>
               <w:kern w:val="2"/>
               <w:sz w:val="30"/>
@@ -3315,10 +3424,11 @@
               <w:lang w:eastAsia="zh-CN"/>
             </w:rPr>
           </w:pPr>
-          <w:hyperlink w:anchor="_Toc462496843" w:history="1">
+          <w:hyperlink w:anchor="_Toc464581079" w:history="1">
             <w:r>
               <w:rPr>
                 <w:rStyle w:val="aa"/>
+                <w:rFonts w:asciiTheme="minorEastAsia" w:eastAsiaTheme="minorEastAsia" w:hAnsiTheme="minorEastAsia" w:hint="eastAsia"/>
                 <w:noProof/>
                 <w:sz w:val="30"/>
                 <w:szCs w:val="30"/>
@@ -3329,6 +3439,7 @@
             <w:r>
               <w:rPr>
                 <w:rStyle w:val="aa"/>
+                <w:rFonts w:asciiTheme="minorEastAsia" w:eastAsiaTheme="minorEastAsia" w:hAnsiTheme="minorEastAsia"/>
                 <w:noProof/>
                 <w:sz w:val="30"/>
                 <w:szCs w:val="30"/>
@@ -3339,6 +3450,7 @@
             <w:r>
               <w:rPr>
                 <w:rStyle w:val="aa"/>
+                <w:rFonts w:asciiTheme="minorEastAsia" w:eastAsiaTheme="minorEastAsia" w:hAnsiTheme="minorEastAsia" w:hint="eastAsia"/>
                 <w:noProof/>
                 <w:sz w:val="30"/>
                 <w:szCs w:val="30"/>
@@ -3348,6 +3460,7 @@
             </w:r>
             <w:r>
               <w:rPr>
+                <w:rFonts w:asciiTheme="minorEastAsia" w:eastAsiaTheme="minorEastAsia" w:hAnsiTheme="minorEastAsia"/>
                 <w:noProof/>
                 <w:webHidden/>
                 <w:sz w:val="30"/>
@@ -3357,6 +3470,7 @@
             </w:r>
             <w:r>
               <w:rPr>
+                <w:rFonts w:asciiTheme="minorEastAsia" w:eastAsiaTheme="minorEastAsia" w:hAnsiTheme="minorEastAsia"/>
                 <w:noProof/>
                 <w:webHidden/>
                 <w:sz w:val="30"/>
@@ -3366,15 +3480,17 @@
             </w:r>
             <w:r>
               <w:rPr>
+                <w:rFonts w:asciiTheme="minorEastAsia" w:eastAsiaTheme="minorEastAsia" w:hAnsiTheme="minorEastAsia"/>
                 <w:noProof/>
                 <w:webHidden/>
                 <w:sz w:val="30"/>
                 <w:szCs w:val="30"/>
               </w:rPr>
-              <w:instrText xml:space="preserve"> PAGEREF _Toc462496843 \h </w:instrText>
-            </w:r>
-            <w:r>
-              <w:rPr>
+              <w:instrText xml:space="preserve"> PAGEREF _Toc464581079 \h </w:instrText>
+            </w:r>
+            <w:r>
+              <w:rPr>
+                <w:rFonts w:asciiTheme="minorEastAsia" w:eastAsiaTheme="minorEastAsia" w:hAnsiTheme="minorEastAsia"/>
                 <w:noProof/>
                 <w:webHidden/>
                 <w:sz w:val="30"/>
@@ -3383,6 +3499,7 @@
             </w:r>
             <w:r>
               <w:rPr>
+                <w:rFonts w:asciiTheme="minorEastAsia" w:eastAsiaTheme="minorEastAsia" w:hAnsiTheme="minorEastAsia"/>
                 <w:noProof/>
                 <w:webHidden/>
                 <w:sz w:val="30"/>
@@ -3392,15 +3509,17 @@
             </w:r>
             <w:r>
               <w:rPr>
+                <w:rFonts w:asciiTheme="minorEastAsia" w:eastAsiaTheme="minorEastAsia" w:hAnsiTheme="minorEastAsia"/>
                 <w:noProof/>
                 <w:webHidden/>
                 <w:sz w:val="30"/>
                 <w:szCs w:val="30"/>
               </w:rPr>
-              <w:t>11</w:t>
-            </w:r>
-            <w:r>
-              <w:rPr>
+              <w:t>12</w:t>
+            </w:r>
+            <w:r>
+              <w:rPr>
+                <w:rFonts w:asciiTheme="minorEastAsia" w:eastAsiaTheme="minorEastAsia" w:hAnsiTheme="minorEastAsia"/>
                 <w:noProof/>
                 <w:webHidden/>
                 <w:sz w:val="30"/>
@@ -3419,7 +3538,7 @@
             <w:spacing w:line="460" w:lineRule="exact"/>
             <w:ind w:left="440"/>
             <w:rPr>
-              <w:rFonts w:asciiTheme="minorHAnsi" w:eastAsiaTheme="minorEastAsia" w:hAnsiTheme="minorHAnsi" w:cstheme="minorBidi"/>
+              <w:rFonts w:asciiTheme="minorEastAsia" w:eastAsiaTheme="minorEastAsia" w:hAnsiTheme="minorEastAsia" w:cstheme="minorBidi"/>
               <w:noProof/>
               <w:kern w:val="2"/>
               <w:sz w:val="30"/>
@@ -3427,10 +3546,11 @@
               <w:lang w:eastAsia="zh-CN"/>
             </w:rPr>
           </w:pPr>
-          <w:hyperlink w:anchor="_Toc462496844" w:history="1">
+          <w:hyperlink w:anchor="_Toc464581080" w:history="1">
             <w:r>
               <w:rPr>
                 <w:rStyle w:val="aa"/>
+                <w:rFonts w:asciiTheme="minorEastAsia" w:eastAsiaTheme="minorEastAsia" w:hAnsiTheme="minorEastAsia" w:hint="eastAsia"/>
                 <w:noProof/>
                 <w:sz w:val="30"/>
                 <w:szCs w:val="30"/>
@@ -3441,6 +3561,7 @@
             <w:r>
               <w:rPr>
                 <w:rStyle w:val="aa"/>
+                <w:rFonts w:asciiTheme="minorEastAsia" w:eastAsiaTheme="minorEastAsia" w:hAnsiTheme="minorEastAsia"/>
                 <w:noProof/>
                 <w:sz w:val="30"/>
                 <w:szCs w:val="30"/>
@@ -3451,6 +3572,7 @@
             <w:r>
               <w:rPr>
                 <w:rStyle w:val="aa"/>
+                <w:rFonts w:asciiTheme="minorEastAsia" w:eastAsiaTheme="minorEastAsia" w:hAnsiTheme="minorEastAsia" w:hint="eastAsia"/>
                 <w:noProof/>
                 <w:sz w:val="30"/>
                 <w:szCs w:val="30"/>
@@ -3460,6 +3582,7 @@
             </w:r>
             <w:r>
               <w:rPr>
+                <w:rFonts w:asciiTheme="minorEastAsia" w:eastAsiaTheme="minorEastAsia" w:hAnsiTheme="minorEastAsia"/>
                 <w:noProof/>
                 <w:webHidden/>
                 <w:sz w:val="30"/>
@@ -3469,6 +3592,7 @@
             </w:r>
             <w:r>
               <w:rPr>
+                <w:rFonts w:asciiTheme="minorEastAsia" w:eastAsiaTheme="minorEastAsia" w:hAnsiTheme="minorEastAsia"/>
                 <w:noProof/>
                 <w:webHidden/>
                 <w:sz w:val="30"/>
@@ -3478,15 +3602,17 @@
             </w:r>
             <w:r>
               <w:rPr>
+                <w:rFonts w:asciiTheme="minorEastAsia" w:eastAsiaTheme="minorEastAsia" w:hAnsiTheme="minorEastAsia"/>
                 <w:noProof/>
                 <w:webHidden/>
                 <w:sz w:val="30"/>
                 <w:szCs w:val="30"/>
               </w:rPr>
-              <w:instrText xml:space="preserve"> PAGEREF _Toc462496844 \h </w:instrText>
-            </w:r>
-            <w:r>
-              <w:rPr>
+              <w:instrText xml:space="preserve"> PAGEREF _Toc464581080 \h </w:instrText>
+            </w:r>
+            <w:r>
+              <w:rPr>
+                <w:rFonts w:asciiTheme="minorEastAsia" w:eastAsiaTheme="minorEastAsia" w:hAnsiTheme="minorEastAsia"/>
                 <w:noProof/>
                 <w:webHidden/>
                 <w:sz w:val="30"/>
@@ -3495,6 +3621,7 @@
             </w:r>
             <w:r>
               <w:rPr>
+                <w:rFonts w:asciiTheme="minorEastAsia" w:eastAsiaTheme="minorEastAsia" w:hAnsiTheme="minorEastAsia"/>
                 <w:noProof/>
                 <w:webHidden/>
                 <w:sz w:val="30"/>
@@ -3504,15 +3631,17 @@
             </w:r>
             <w:r>
               <w:rPr>
+                <w:rFonts w:asciiTheme="minorEastAsia" w:eastAsiaTheme="minorEastAsia" w:hAnsiTheme="minorEastAsia"/>
                 <w:noProof/>
                 <w:webHidden/>
                 <w:sz w:val="30"/>
                 <w:szCs w:val="30"/>
               </w:rPr>
-              <w:t>11</w:t>
-            </w:r>
-            <w:r>
-              <w:rPr>
+              <w:t>12</w:t>
+            </w:r>
+            <w:r>
+              <w:rPr>
+                <w:rFonts w:asciiTheme="minorEastAsia" w:eastAsiaTheme="minorEastAsia" w:hAnsiTheme="minorEastAsia"/>
                 <w:noProof/>
                 <w:webHidden/>
                 <w:sz w:val="30"/>
@@ -3531,7 +3660,7 @@
             <w:spacing w:line="460" w:lineRule="exact"/>
             <w:ind w:left="440"/>
             <w:rPr>
-              <w:rFonts w:asciiTheme="minorHAnsi" w:eastAsiaTheme="minorEastAsia" w:hAnsiTheme="minorHAnsi" w:cstheme="minorBidi"/>
+              <w:rFonts w:asciiTheme="minorEastAsia" w:eastAsiaTheme="minorEastAsia" w:hAnsiTheme="minorEastAsia" w:cstheme="minorBidi"/>
               <w:noProof/>
               <w:kern w:val="2"/>
               <w:sz w:val="30"/>
@@ -3539,10 +3668,11 @@
               <w:lang w:eastAsia="zh-CN"/>
             </w:rPr>
           </w:pPr>
-          <w:hyperlink w:anchor="_Toc462496845" w:history="1">
+          <w:hyperlink w:anchor="_Toc464581081" w:history="1">
             <w:r>
               <w:rPr>
                 <w:rStyle w:val="aa"/>
+                <w:rFonts w:asciiTheme="minorEastAsia" w:eastAsiaTheme="minorEastAsia" w:hAnsiTheme="minorEastAsia" w:hint="eastAsia"/>
                 <w:noProof/>
                 <w:sz w:val="30"/>
                 <w:szCs w:val="30"/>
@@ -3553,6 +3683,7 @@
             <w:r>
               <w:rPr>
                 <w:rStyle w:val="aa"/>
+                <w:rFonts w:asciiTheme="minorEastAsia" w:eastAsiaTheme="minorEastAsia" w:hAnsiTheme="minorEastAsia"/>
                 <w:noProof/>
                 <w:sz w:val="30"/>
                 <w:szCs w:val="30"/>
@@ -3563,6 +3694,7 @@
             <w:r>
               <w:rPr>
                 <w:rStyle w:val="aa"/>
+                <w:rFonts w:asciiTheme="minorEastAsia" w:eastAsiaTheme="minorEastAsia" w:hAnsiTheme="minorEastAsia" w:hint="eastAsia"/>
                 <w:noProof/>
                 <w:sz w:val="30"/>
                 <w:szCs w:val="30"/>
@@ -3572,6 +3704,7 @@
             </w:r>
             <w:r>
               <w:rPr>
+                <w:rFonts w:asciiTheme="minorEastAsia" w:eastAsiaTheme="minorEastAsia" w:hAnsiTheme="minorEastAsia"/>
                 <w:noProof/>
                 <w:webHidden/>
                 <w:sz w:val="30"/>
@@ -3581,6 +3714,7 @@
             </w:r>
             <w:r>
               <w:rPr>
+                <w:rFonts w:asciiTheme="minorEastAsia" w:eastAsiaTheme="minorEastAsia" w:hAnsiTheme="minorEastAsia"/>
                 <w:noProof/>
                 <w:webHidden/>
                 <w:sz w:val="30"/>
@@ -3590,15 +3724,17 @@
             </w:r>
             <w:r>
               <w:rPr>
+                <w:rFonts w:asciiTheme="minorEastAsia" w:eastAsiaTheme="minorEastAsia" w:hAnsiTheme="minorEastAsia"/>
                 <w:noProof/>
                 <w:webHidden/>
                 <w:sz w:val="30"/>
                 <w:szCs w:val="30"/>
               </w:rPr>
-              <w:instrText xml:space="preserve"> PAGEREF _Toc462496845 \h </w:instrText>
-            </w:r>
-            <w:r>
-              <w:rPr>
+              <w:instrText xml:space="preserve"> PAGEREF _Toc464581081 \h </w:instrText>
+            </w:r>
+            <w:r>
+              <w:rPr>
+                <w:rFonts w:asciiTheme="minorEastAsia" w:eastAsiaTheme="minorEastAsia" w:hAnsiTheme="minorEastAsia"/>
                 <w:noProof/>
                 <w:webHidden/>
                 <w:sz w:val="30"/>
@@ -3607,6 +3743,7 @@
             </w:r>
             <w:r>
               <w:rPr>
+                <w:rFonts w:asciiTheme="minorEastAsia" w:eastAsiaTheme="minorEastAsia" w:hAnsiTheme="minorEastAsia"/>
                 <w:noProof/>
                 <w:webHidden/>
                 <w:sz w:val="30"/>
@@ -3616,15 +3753,17 @@
             </w:r>
             <w:r>
               <w:rPr>
+                <w:rFonts w:asciiTheme="minorEastAsia" w:eastAsiaTheme="minorEastAsia" w:hAnsiTheme="minorEastAsia"/>
                 <w:noProof/>
                 <w:webHidden/>
                 <w:sz w:val="30"/>
                 <w:szCs w:val="30"/>
               </w:rPr>
-              <w:t>12</w:t>
-            </w:r>
-            <w:r>
-              <w:rPr>
+              <w:t>13</w:t>
+            </w:r>
+            <w:r>
+              <w:rPr>
+                <w:rFonts w:asciiTheme="minorEastAsia" w:eastAsiaTheme="minorEastAsia" w:hAnsiTheme="minorEastAsia"/>
                 <w:noProof/>
                 <w:webHidden/>
                 <w:sz w:val="30"/>
@@ -3643,7 +3782,7 @@
             <w:spacing w:line="460" w:lineRule="exact"/>
             <w:ind w:left="440"/>
             <w:rPr>
-              <w:rFonts w:asciiTheme="minorHAnsi" w:eastAsiaTheme="minorEastAsia" w:hAnsiTheme="minorHAnsi" w:cstheme="minorBidi"/>
+              <w:rFonts w:asciiTheme="minorEastAsia" w:eastAsiaTheme="minorEastAsia" w:hAnsiTheme="minorEastAsia" w:cstheme="minorBidi"/>
               <w:noProof/>
               <w:kern w:val="2"/>
               <w:sz w:val="30"/>
@@ -3651,10 +3790,11 @@
               <w:lang w:eastAsia="zh-CN"/>
             </w:rPr>
           </w:pPr>
-          <w:hyperlink w:anchor="_Toc462496846" w:history="1">
+          <w:hyperlink w:anchor="_Toc464581082" w:history="1">
             <w:r>
               <w:rPr>
                 <w:rStyle w:val="aa"/>
+                <w:rFonts w:asciiTheme="minorEastAsia" w:eastAsiaTheme="minorEastAsia" w:hAnsiTheme="minorEastAsia" w:hint="eastAsia"/>
                 <w:noProof/>
                 <w:sz w:val="30"/>
                 <w:szCs w:val="30"/>
@@ -3665,6 +3805,7 @@
             <w:r>
               <w:rPr>
                 <w:rStyle w:val="aa"/>
+                <w:rFonts w:asciiTheme="minorEastAsia" w:eastAsiaTheme="minorEastAsia" w:hAnsiTheme="minorEastAsia"/>
                 <w:noProof/>
                 <w:sz w:val="30"/>
                 <w:szCs w:val="30"/>
@@ -3675,16 +3816,17 @@
             <w:r>
               <w:rPr>
                 <w:rStyle w:val="aa"/>
-                <w:rFonts w:ascii="Calibri" w:hAnsi="Calibri"/>
+                <w:rFonts w:asciiTheme="minorEastAsia" w:eastAsiaTheme="minorEastAsia" w:hAnsiTheme="minorEastAsia" w:hint="eastAsia"/>
                 <w:noProof/>
                 <w:sz w:val="30"/>
                 <w:szCs w:val="30"/>
                 <w:lang w:eastAsia="zh-CN"/>
               </w:rPr>
-              <w:t>浏览酒店详细信息</w:t>
-            </w:r>
-            <w:r>
-              <w:rPr>
+              <w:t>浏览酒店信息</w:t>
+            </w:r>
+            <w:r>
+              <w:rPr>
+                <w:rFonts w:asciiTheme="minorEastAsia" w:eastAsiaTheme="minorEastAsia" w:hAnsiTheme="minorEastAsia"/>
                 <w:noProof/>
                 <w:webHidden/>
                 <w:sz w:val="30"/>
@@ -3694,6 +3836,7 @@
             </w:r>
             <w:r>
               <w:rPr>
+                <w:rFonts w:asciiTheme="minorEastAsia" w:eastAsiaTheme="minorEastAsia" w:hAnsiTheme="minorEastAsia"/>
                 <w:noProof/>
                 <w:webHidden/>
                 <w:sz w:val="30"/>
@@ -3703,15 +3846,17 @@
             </w:r>
             <w:r>
               <w:rPr>
+                <w:rFonts w:asciiTheme="minorEastAsia" w:eastAsiaTheme="minorEastAsia" w:hAnsiTheme="minorEastAsia"/>
                 <w:noProof/>
                 <w:webHidden/>
                 <w:sz w:val="30"/>
                 <w:szCs w:val="30"/>
               </w:rPr>
-              <w:instrText xml:space="preserve"> PAGEREF _Toc462496846 \h </w:instrText>
-            </w:r>
-            <w:r>
-              <w:rPr>
+              <w:instrText xml:space="preserve"> PAGEREF _Toc464581082 \h </w:instrText>
+            </w:r>
+            <w:r>
+              <w:rPr>
+                <w:rFonts w:asciiTheme="minorEastAsia" w:eastAsiaTheme="minorEastAsia" w:hAnsiTheme="minorEastAsia"/>
                 <w:noProof/>
                 <w:webHidden/>
                 <w:sz w:val="30"/>
@@ -3720,6 +3865,7 @@
             </w:r>
             <w:r>
               <w:rPr>
+                <w:rFonts w:asciiTheme="minorEastAsia" w:eastAsiaTheme="minorEastAsia" w:hAnsiTheme="minorEastAsia"/>
                 <w:noProof/>
                 <w:webHidden/>
                 <w:sz w:val="30"/>
@@ -3729,15 +3875,17 @@
             </w:r>
             <w:r>
               <w:rPr>
+                <w:rFonts w:asciiTheme="minorEastAsia" w:eastAsiaTheme="minorEastAsia" w:hAnsiTheme="minorEastAsia"/>
                 <w:noProof/>
                 <w:webHidden/>
                 <w:sz w:val="30"/>
                 <w:szCs w:val="30"/>
               </w:rPr>
-              <w:t>12</w:t>
-            </w:r>
-            <w:r>
-              <w:rPr>
+              <w:t>13</w:t>
+            </w:r>
+            <w:r>
+              <w:rPr>
+                <w:rFonts w:asciiTheme="minorEastAsia" w:eastAsiaTheme="minorEastAsia" w:hAnsiTheme="minorEastAsia"/>
                 <w:noProof/>
                 <w:webHidden/>
                 <w:sz w:val="30"/>
@@ -3756,7 +3904,7 @@
             <w:spacing w:line="460" w:lineRule="exact"/>
             <w:ind w:left="440"/>
             <w:rPr>
-              <w:rFonts w:asciiTheme="minorHAnsi" w:eastAsiaTheme="minorEastAsia" w:hAnsiTheme="minorHAnsi" w:cstheme="minorBidi"/>
+              <w:rFonts w:asciiTheme="minorEastAsia" w:eastAsiaTheme="minorEastAsia" w:hAnsiTheme="minorEastAsia" w:cstheme="minorBidi"/>
               <w:noProof/>
               <w:kern w:val="2"/>
               <w:sz w:val="30"/>
@@ -3764,11 +3912,11 @@
               <w:lang w:eastAsia="zh-CN"/>
             </w:rPr>
           </w:pPr>
-          <w:hyperlink w:anchor="_Toc462496847" w:history="1">
+          <w:hyperlink w:anchor="_Toc464581083" w:history="1">
             <w:r>
               <w:rPr>
                 <w:rStyle w:val="aa"/>
-                <w:rFonts w:ascii="Calibri" w:hAnsi="Calibri"/>
+                <w:rFonts w:asciiTheme="minorEastAsia" w:eastAsiaTheme="minorEastAsia" w:hAnsiTheme="minorEastAsia" w:hint="eastAsia"/>
                 <w:noProof/>
                 <w:sz w:val="30"/>
                 <w:szCs w:val="30"/>
@@ -3779,7 +3927,7 @@
             <w:r>
               <w:rPr>
                 <w:rStyle w:val="aa"/>
-                <w:rFonts w:ascii="Calibri" w:hAnsi="Calibri"/>
+                <w:rFonts w:asciiTheme="minorEastAsia" w:eastAsiaTheme="minorEastAsia" w:hAnsiTheme="minorEastAsia"/>
                 <w:noProof/>
                 <w:sz w:val="30"/>
                 <w:szCs w:val="30"/>
@@ -3790,7 +3938,7 @@
             <w:r>
               <w:rPr>
                 <w:rStyle w:val="aa"/>
-                <w:rFonts w:ascii="Calibri" w:hAnsi="Calibri"/>
+                <w:rFonts w:asciiTheme="minorEastAsia" w:eastAsiaTheme="minorEastAsia" w:hAnsiTheme="minorEastAsia" w:hint="eastAsia"/>
                 <w:noProof/>
                 <w:sz w:val="30"/>
                 <w:szCs w:val="30"/>
@@ -3800,6 +3948,7 @@
             </w:r>
             <w:r>
               <w:rPr>
+                <w:rFonts w:asciiTheme="minorEastAsia" w:eastAsiaTheme="minorEastAsia" w:hAnsiTheme="minorEastAsia"/>
                 <w:noProof/>
                 <w:webHidden/>
                 <w:sz w:val="30"/>
@@ -3809,6 +3958,7 @@
             </w:r>
             <w:r>
               <w:rPr>
+                <w:rFonts w:asciiTheme="minorEastAsia" w:eastAsiaTheme="minorEastAsia" w:hAnsiTheme="minorEastAsia"/>
                 <w:noProof/>
                 <w:webHidden/>
                 <w:sz w:val="30"/>
@@ -3818,15 +3968,17 @@
             </w:r>
             <w:r>
               <w:rPr>
+                <w:rFonts w:asciiTheme="minorEastAsia" w:eastAsiaTheme="minorEastAsia" w:hAnsiTheme="minorEastAsia"/>
                 <w:noProof/>
                 <w:webHidden/>
                 <w:sz w:val="30"/>
                 <w:szCs w:val="30"/>
               </w:rPr>
-              <w:instrText xml:space="preserve"> PAGEREF _Toc462496847 \h </w:instrText>
-            </w:r>
-            <w:r>
-              <w:rPr>
+              <w:instrText xml:space="preserve"> PAGEREF _Toc464581083 \h </w:instrText>
+            </w:r>
+            <w:r>
+              <w:rPr>
+                <w:rFonts w:asciiTheme="minorEastAsia" w:eastAsiaTheme="minorEastAsia" w:hAnsiTheme="minorEastAsia"/>
                 <w:noProof/>
                 <w:webHidden/>
                 <w:sz w:val="30"/>
@@ -3835,6 +3987,7 @@
             </w:r>
             <w:r>
               <w:rPr>
+                <w:rFonts w:asciiTheme="minorEastAsia" w:eastAsiaTheme="minorEastAsia" w:hAnsiTheme="minorEastAsia"/>
                 <w:noProof/>
                 <w:webHidden/>
                 <w:sz w:val="30"/>
@@ -3844,15 +3997,17 @@
             </w:r>
             <w:r>
               <w:rPr>
+                <w:rFonts w:asciiTheme="minorEastAsia" w:eastAsiaTheme="minorEastAsia" w:hAnsiTheme="minorEastAsia"/>
                 <w:noProof/>
                 <w:webHidden/>
                 <w:sz w:val="30"/>
                 <w:szCs w:val="30"/>
               </w:rPr>
-              <w:t>13</w:t>
-            </w:r>
-            <w:r>
-              <w:rPr>
+              <w:t>14</w:t>
+            </w:r>
+            <w:r>
+              <w:rPr>
+                <w:rFonts w:asciiTheme="minorEastAsia" w:eastAsiaTheme="minorEastAsia" w:hAnsiTheme="minorEastAsia"/>
                 <w:noProof/>
                 <w:webHidden/>
                 <w:sz w:val="30"/>
@@ -3871,7 +4026,7 @@
             <w:spacing w:line="460" w:lineRule="exact"/>
             <w:ind w:left="440"/>
             <w:rPr>
-              <w:rFonts w:asciiTheme="minorHAnsi" w:eastAsiaTheme="minorEastAsia" w:hAnsiTheme="minorHAnsi" w:cstheme="minorBidi"/>
+              <w:rFonts w:asciiTheme="minorEastAsia" w:eastAsiaTheme="minorEastAsia" w:hAnsiTheme="minorEastAsia" w:cstheme="minorBidi"/>
               <w:noProof/>
               <w:kern w:val="2"/>
               <w:sz w:val="30"/>
@@ -3879,11 +4034,11 @@
               <w:lang w:eastAsia="zh-CN"/>
             </w:rPr>
           </w:pPr>
-          <w:hyperlink w:anchor="_Toc462496848" w:history="1">
+          <w:hyperlink w:anchor="_Toc464581084" w:history="1">
             <w:r>
               <w:rPr>
                 <w:rStyle w:val="aa"/>
-                <w:rFonts w:ascii="Calibri" w:hAnsi="Calibri"/>
+                <w:rFonts w:asciiTheme="minorEastAsia" w:eastAsiaTheme="minorEastAsia" w:hAnsiTheme="minorEastAsia" w:hint="eastAsia"/>
                 <w:noProof/>
                 <w:sz w:val="30"/>
                 <w:szCs w:val="30"/>
@@ -3894,7 +4049,7 @@
             <w:r>
               <w:rPr>
                 <w:rStyle w:val="aa"/>
-                <w:rFonts w:ascii="Calibri" w:hAnsi="Calibri"/>
+                <w:rFonts w:asciiTheme="minorEastAsia" w:eastAsiaTheme="minorEastAsia" w:hAnsiTheme="minorEastAsia"/>
                 <w:noProof/>
                 <w:sz w:val="30"/>
                 <w:szCs w:val="30"/>
@@ -3905,7 +4060,7 @@
             <w:r>
               <w:rPr>
                 <w:rStyle w:val="aa"/>
-                <w:rFonts w:ascii="Calibri" w:hAnsi="Calibri"/>
+                <w:rFonts w:asciiTheme="minorEastAsia" w:eastAsiaTheme="minorEastAsia" w:hAnsiTheme="minorEastAsia" w:hint="eastAsia"/>
                 <w:noProof/>
                 <w:sz w:val="30"/>
                 <w:szCs w:val="30"/>
@@ -3915,6 +4070,7 @@
             </w:r>
             <w:r>
               <w:rPr>
+                <w:rFonts w:asciiTheme="minorEastAsia" w:eastAsiaTheme="minorEastAsia" w:hAnsiTheme="minorEastAsia"/>
                 <w:noProof/>
                 <w:webHidden/>
                 <w:sz w:val="30"/>
@@ -3924,6 +4080,7 @@
             </w:r>
             <w:r>
               <w:rPr>
+                <w:rFonts w:asciiTheme="minorEastAsia" w:eastAsiaTheme="minorEastAsia" w:hAnsiTheme="minorEastAsia"/>
                 <w:noProof/>
                 <w:webHidden/>
                 <w:sz w:val="30"/>
@@ -3933,15 +4090,17 @@
             </w:r>
             <w:r>
               <w:rPr>
+                <w:rFonts w:asciiTheme="minorEastAsia" w:eastAsiaTheme="minorEastAsia" w:hAnsiTheme="minorEastAsia"/>
                 <w:noProof/>
                 <w:webHidden/>
                 <w:sz w:val="30"/>
                 <w:szCs w:val="30"/>
               </w:rPr>
-              <w:instrText xml:space="preserve"> PAGEREF _Toc462496848 \h </w:instrText>
-            </w:r>
-            <w:r>
-              <w:rPr>
+              <w:instrText xml:space="preserve"> PAGEREF _Toc464581084 \h </w:instrText>
+            </w:r>
+            <w:r>
+              <w:rPr>
+                <w:rFonts w:asciiTheme="minorEastAsia" w:eastAsiaTheme="minorEastAsia" w:hAnsiTheme="minorEastAsia"/>
                 <w:noProof/>
                 <w:webHidden/>
                 <w:sz w:val="30"/>
@@ -3950,6 +4109,7 @@
             </w:r>
             <w:r>
               <w:rPr>
+                <w:rFonts w:asciiTheme="minorEastAsia" w:eastAsiaTheme="minorEastAsia" w:hAnsiTheme="minorEastAsia"/>
                 <w:noProof/>
                 <w:webHidden/>
                 <w:sz w:val="30"/>
@@ -3959,15 +4119,17 @@
             </w:r>
             <w:r>
               <w:rPr>
+                <w:rFonts w:asciiTheme="minorEastAsia" w:eastAsiaTheme="minorEastAsia" w:hAnsiTheme="minorEastAsia"/>
                 <w:noProof/>
                 <w:webHidden/>
                 <w:sz w:val="30"/>
                 <w:szCs w:val="30"/>
               </w:rPr>
-              <w:t>14</w:t>
-            </w:r>
-            <w:r>
-              <w:rPr>
+              <w:t>15</w:t>
+            </w:r>
+            <w:r>
+              <w:rPr>
+                <w:rFonts w:asciiTheme="minorEastAsia" w:eastAsiaTheme="minorEastAsia" w:hAnsiTheme="minorEastAsia"/>
                 <w:noProof/>
                 <w:webHidden/>
                 <w:sz w:val="30"/>
@@ -3986,7 +4148,7 @@
             <w:spacing w:line="460" w:lineRule="exact"/>
             <w:ind w:left="440"/>
             <w:rPr>
-              <w:rFonts w:asciiTheme="minorHAnsi" w:eastAsiaTheme="minorEastAsia" w:hAnsiTheme="minorHAnsi" w:cstheme="minorBidi"/>
+              <w:rFonts w:asciiTheme="minorEastAsia" w:eastAsiaTheme="minorEastAsia" w:hAnsiTheme="minorEastAsia" w:cstheme="minorBidi"/>
               <w:noProof/>
               <w:kern w:val="2"/>
               <w:sz w:val="30"/>
@@ -3994,11 +4156,11 @@
               <w:lang w:eastAsia="zh-CN"/>
             </w:rPr>
           </w:pPr>
-          <w:hyperlink w:anchor="_Toc462496849" w:history="1">
+          <w:hyperlink w:anchor="_Toc464581085" w:history="1">
             <w:r>
               <w:rPr>
                 <w:rStyle w:val="aa"/>
-                <w:rFonts w:ascii="Calibri" w:hAnsi="Calibri"/>
+                <w:rFonts w:asciiTheme="minorEastAsia" w:eastAsiaTheme="minorEastAsia" w:hAnsiTheme="minorEastAsia" w:hint="eastAsia"/>
                 <w:noProof/>
                 <w:sz w:val="30"/>
                 <w:szCs w:val="30"/>
@@ -4009,7 +4171,7 @@
             <w:r>
               <w:rPr>
                 <w:rStyle w:val="aa"/>
-                <w:rFonts w:ascii="Calibri" w:hAnsi="Calibri"/>
+                <w:rFonts w:asciiTheme="minorEastAsia" w:eastAsiaTheme="minorEastAsia" w:hAnsiTheme="minorEastAsia"/>
                 <w:noProof/>
                 <w:sz w:val="30"/>
                 <w:szCs w:val="30"/>
@@ -4020,7 +4182,7 @@
             <w:r>
               <w:rPr>
                 <w:rStyle w:val="aa"/>
-                <w:rFonts w:ascii="Calibri" w:hAnsi="Calibri"/>
+                <w:rFonts w:asciiTheme="minorEastAsia" w:eastAsiaTheme="minorEastAsia" w:hAnsiTheme="minorEastAsia" w:hint="eastAsia"/>
                 <w:noProof/>
                 <w:sz w:val="30"/>
                 <w:szCs w:val="30"/>
@@ -4030,6 +4192,7 @@
             </w:r>
             <w:r>
               <w:rPr>
+                <w:rFonts w:asciiTheme="minorEastAsia" w:eastAsiaTheme="minorEastAsia" w:hAnsiTheme="minorEastAsia"/>
                 <w:noProof/>
                 <w:webHidden/>
                 <w:sz w:val="30"/>
@@ -4039,6 +4202,7 @@
             </w:r>
             <w:r>
               <w:rPr>
+                <w:rFonts w:asciiTheme="minorEastAsia" w:eastAsiaTheme="minorEastAsia" w:hAnsiTheme="minorEastAsia"/>
                 <w:noProof/>
                 <w:webHidden/>
                 <w:sz w:val="30"/>
@@ -4048,15 +4212,17 @@
             </w:r>
             <w:r>
               <w:rPr>
+                <w:rFonts w:asciiTheme="minorEastAsia" w:eastAsiaTheme="minorEastAsia" w:hAnsiTheme="minorEastAsia"/>
                 <w:noProof/>
                 <w:webHidden/>
                 <w:sz w:val="30"/>
                 <w:szCs w:val="30"/>
               </w:rPr>
-              <w:instrText xml:space="preserve"> PAGEREF _Toc462496849 \h </w:instrText>
-            </w:r>
-            <w:r>
-              <w:rPr>
+              <w:instrText xml:space="preserve"> PAGEREF _Toc464581085 \h </w:instrText>
+            </w:r>
+            <w:r>
+              <w:rPr>
+                <w:rFonts w:asciiTheme="minorEastAsia" w:eastAsiaTheme="minorEastAsia" w:hAnsiTheme="minorEastAsia"/>
                 <w:noProof/>
                 <w:webHidden/>
                 <w:sz w:val="30"/>
@@ -4065,6 +4231,7 @@
             </w:r>
             <w:r>
               <w:rPr>
+                <w:rFonts w:asciiTheme="minorEastAsia" w:eastAsiaTheme="minorEastAsia" w:hAnsiTheme="minorEastAsia"/>
                 <w:noProof/>
                 <w:webHidden/>
                 <w:sz w:val="30"/>
@@ -4074,15 +4241,17 @@
             </w:r>
             <w:r>
               <w:rPr>
+                <w:rFonts w:asciiTheme="minorEastAsia" w:eastAsiaTheme="minorEastAsia" w:hAnsiTheme="minorEastAsia"/>
                 <w:noProof/>
                 <w:webHidden/>
                 <w:sz w:val="30"/>
                 <w:szCs w:val="30"/>
               </w:rPr>
-              <w:t>15</w:t>
-            </w:r>
-            <w:r>
-              <w:rPr>
+              <w:t>16</w:t>
+            </w:r>
+            <w:r>
+              <w:rPr>
+                <w:rFonts w:asciiTheme="minorEastAsia" w:eastAsiaTheme="minorEastAsia" w:hAnsiTheme="minorEastAsia"/>
                 <w:noProof/>
                 <w:webHidden/>
                 <w:sz w:val="30"/>
@@ -4101,7 +4270,7 @@
             <w:spacing w:line="460" w:lineRule="exact"/>
             <w:ind w:left="440"/>
             <w:rPr>
-              <w:rFonts w:asciiTheme="minorHAnsi" w:eastAsiaTheme="minorEastAsia" w:hAnsiTheme="minorHAnsi" w:cstheme="minorBidi"/>
+              <w:rFonts w:asciiTheme="minorEastAsia" w:eastAsiaTheme="minorEastAsia" w:hAnsiTheme="minorEastAsia" w:cstheme="minorBidi"/>
               <w:noProof/>
               <w:kern w:val="2"/>
               <w:sz w:val="30"/>
@@ -4109,11 +4278,11 @@
               <w:lang w:eastAsia="zh-CN"/>
             </w:rPr>
           </w:pPr>
-          <w:hyperlink w:anchor="_Toc462496850" w:history="1">
+          <w:hyperlink w:anchor="_Toc464581086" w:history="1">
             <w:r>
               <w:rPr>
                 <w:rStyle w:val="aa"/>
-                <w:rFonts w:ascii="Calibri" w:hAnsi="Calibri"/>
+                <w:rFonts w:asciiTheme="minorEastAsia" w:eastAsiaTheme="minorEastAsia" w:hAnsiTheme="minorEastAsia" w:hint="eastAsia"/>
                 <w:noProof/>
                 <w:sz w:val="30"/>
                 <w:szCs w:val="30"/>
@@ -4124,7 +4293,7 @@
             <w:r>
               <w:rPr>
                 <w:rStyle w:val="aa"/>
-                <w:rFonts w:ascii="Calibri" w:hAnsi="Calibri"/>
+                <w:rFonts w:asciiTheme="minorEastAsia" w:eastAsiaTheme="minorEastAsia" w:hAnsiTheme="minorEastAsia"/>
                 <w:noProof/>
                 <w:sz w:val="30"/>
                 <w:szCs w:val="30"/>
@@ -4135,7 +4304,7 @@
             <w:r>
               <w:rPr>
                 <w:rStyle w:val="aa"/>
-                <w:rFonts w:ascii="Calibri" w:hAnsi="Calibri"/>
+                <w:rFonts w:asciiTheme="minorEastAsia" w:eastAsiaTheme="minorEastAsia" w:hAnsiTheme="minorEastAsia" w:hint="eastAsia"/>
                 <w:noProof/>
                 <w:sz w:val="30"/>
                 <w:szCs w:val="30"/>
@@ -4145,6 +4314,7 @@
             </w:r>
             <w:r>
               <w:rPr>
+                <w:rFonts w:asciiTheme="minorEastAsia" w:eastAsiaTheme="minorEastAsia" w:hAnsiTheme="minorEastAsia"/>
                 <w:noProof/>
                 <w:webHidden/>
                 <w:sz w:val="30"/>
@@ -4154,6 +4324,7 @@
             </w:r>
             <w:r>
               <w:rPr>
+                <w:rFonts w:asciiTheme="minorEastAsia" w:eastAsiaTheme="minorEastAsia" w:hAnsiTheme="minorEastAsia"/>
                 <w:noProof/>
                 <w:webHidden/>
                 <w:sz w:val="30"/>
@@ -4163,15 +4334,17 @@
             </w:r>
             <w:r>
               <w:rPr>
+                <w:rFonts w:asciiTheme="minorEastAsia" w:eastAsiaTheme="minorEastAsia" w:hAnsiTheme="minorEastAsia"/>
                 <w:noProof/>
                 <w:webHidden/>
                 <w:sz w:val="30"/>
                 <w:szCs w:val="30"/>
               </w:rPr>
-              <w:instrText xml:space="preserve"> PAGEREF _Toc462496850 \h </w:instrText>
-            </w:r>
-            <w:r>
-              <w:rPr>
+              <w:instrText xml:space="preserve"> PAGEREF _Toc464581086 \h </w:instrText>
+            </w:r>
+            <w:r>
+              <w:rPr>
+                <w:rFonts w:asciiTheme="minorEastAsia" w:eastAsiaTheme="minorEastAsia" w:hAnsiTheme="minorEastAsia"/>
                 <w:noProof/>
                 <w:webHidden/>
                 <w:sz w:val="30"/>
@@ -4180,6 +4353,7 @@
             </w:r>
             <w:r>
               <w:rPr>
+                <w:rFonts w:asciiTheme="minorEastAsia" w:eastAsiaTheme="minorEastAsia" w:hAnsiTheme="minorEastAsia"/>
                 <w:noProof/>
                 <w:webHidden/>
                 <w:sz w:val="30"/>
@@ -4189,15 +4363,17 @@
             </w:r>
             <w:r>
               <w:rPr>
+                <w:rFonts w:asciiTheme="minorEastAsia" w:eastAsiaTheme="minorEastAsia" w:hAnsiTheme="minorEastAsia"/>
                 <w:noProof/>
                 <w:webHidden/>
                 <w:sz w:val="30"/>
                 <w:szCs w:val="30"/>
               </w:rPr>
-              <w:t>15</w:t>
-            </w:r>
-            <w:r>
-              <w:rPr>
+              <w:t>16</w:t>
+            </w:r>
+            <w:r>
+              <w:rPr>
+                <w:rFonts w:asciiTheme="minorEastAsia" w:eastAsiaTheme="minorEastAsia" w:hAnsiTheme="minorEastAsia"/>
                 <w:noProof/>
                 <w:webHidden/>
                 <w:sz w:val="30"/>
@@ -4216,7 +4392,7 @@
             <w:spacing w:line="460" w:lineRule="exact"/>
             <w:ind w:left="440"/>
             <w:rPr>
-              <w:rFonts w:asciiTheme="minorHAnsi" w:eastAsiaTheme="minorEastAsia" w:hAnsiTheme="minorHAnsi" w:cstheme="minorBidi"/>
+              <w:rFonts w:asciiTheme="minorEastAsia" w:eastAsiaTheme="minorEastAsia" w:hAnsiTheme="minorEastAsia" w:cstheme="minorBidi"/>
               <w:noProof/>
               <w:kern w:val="2"/>
               <w:sz w:val="30"/>
@@ -4224,11 +4400,11 @@
               <w:lang w:eastAsia="zh-CN"/>
             </w:rPr>
           </w:pPr>
-          <w:hyperlink w:anchor="_Toc462496851" w:history="1">
+          <w:hyperlink w:anchor="_Toc464581087" w:history="1">
             <w:r>
               <w:rPr>
                 <w:rStyle w:val="aa"/>
-                <w:rFonts w:ascii="Calibri" w:hAnsi="Calibri"/>
+                <w:rFonts w:asciiTheme="minorEastAsia" w:eastAsiaTheme="minorEastAsia" w:hAnsiTheme="minorEastAsia" w:hint="eastAsia"/>
                 <w:noProof/>
                 <w:sz w:val="30"/>
                 <w:szCs w:val="30"/>
@@ -4239,7 +4415,7 @@
             <w:r>
               <w:rPr>
                 <w:rStyle w:val="aa"/>
-                <w:rFonts w:ascii="Calibri" w:hAnsi="Calibri"/>
+                <w:rFonts w:asciiTheme="minorEastAsia" w:eastAsiaTheme="minorEastAsia" w:hAnsiTheme="minorEastAsia"/>
                 <w:noProof/>
                 <w:sz w:val="30"/>
                 <w:szCs w:val="30"/>
@@ -4250,7 +4426,7 @@
             <w:r>
               <w:rPr>
                 <w:rStyle w:val="aa"/>
-                <w:rFonts w:ascii="Calibri" w:hAnsi="Calibri"/>
+                <w:rFonts w:asciiTheme="minorEastAsia" w:eastAsiaTheme="minorEastAsia" w:hAnsiTheme="minorEastAsia" w:hint="eastAsia"/>
                 <w:noProof/>
                 <w:sz w:val="30"/>
                 <w:szCs w:val="30"/>
@@ -4260,6 +4436,7 @@
             </w:r>
             <w:r>
               <w:rPr>
+                <w:rFonts w:asciiTheme="minorEastAsia" w:eastAsiaTheme="minorEastAsia" w:hAnsiTheme="minorEastAsia"/>
                 <w:noProof/>
                 <w:webHidden/>
                 <w:sz w:val="30"/>
@@ -4269,6 +4446,7 @@
             </w:r>
             <w:r>
               <w:rPr>
+                <w:rFonts w:asciiTheme="minorEastAsia" w:eastAsiaTheme="minorEastAsia" w:hAnsiTheme="minorEastAsia"/>
                 <w:noProof/>
                 <w:webHidden/>
                 <w:sz w:val="30"/>
@@ -4278,15 +4456,17 @@
             </w:r>
             <w:r>
               <w:rPr>
+                <w:rFonts w:asciiTheme="minorEastAsia" w:eastAsiaTheme="minorEastAsia" w:hAnsiTheme="minorEastAsia"/>
                 <w:noProof/>
                 <w:webHidden/>
                 <w:sz w:val="30"/>
                 <w:szCs w:val="30"/>
               </w:rPr>
-              <w:instrText xml:space="preserve"> PAGEREF _Toc462496851 \h </w:instrText>
-            </w:r>
-            <w:r>
-              <w:rPr>
+              <w:instrText xml:space="preserve"> PAGEREF _Toc464581087 \h </w:instrText>
+            </w:r>
+            <w:r>
+              <w:rPr>
+                <w:rFonts w:asciiTheme="minorEastAsia" w:eastAsiaTheme="minorEastAsia" w:hAnsiTheme="minorEastAsia"/>
                 <w:noProof/>
                 <w:webHidden/>
                 <w:sz w:val="30"/>
@@ -4295,6 +4475,7 @@
             </w:r>
             <w:r>
               <w:rPr>
+                <w:rFonts w:asciiTheme="minorEastAsia" w:eastAsiaTheme="minorEastAsia" w:hAnsiTheme="minorEastAsia"/>
                 <w:noProof/>
                 <w:webHidden/>
                 <w:sz w:val="30"/>
@@ -4304,15 +4485,17 @@
             </w:r>
             <w:r>
               <w:rPr>
+                <w:rFonts w:asciiTheme="minorEastAsia" w:eastAsiaTheme="minorEastAsia" w:hAnsiTheme="minorEastAsia"/>
                 <w:noProof/>
                 <w:webHidden/>
                 <w:sz w:val="30"/>
                 <w:szCs w:val="30"/>
               </w:rPr>
-              <w:t>16</w:t>
-            </w:r>
-            <w:r>
-              <w:rPr>
+              <w:t>17</w:t>
+            </w:r>
+            <w:r>
+              <w:rPr>
+                <w:rFonts w:asciiTheme="minorEastAsia" w:eastAsiaTheme="minorEastAsia" w:hAnsiTheme="minorEastAsia"/>
                 <w:noProof/>
                 <w:webHidden/>
                 <w:sz w:val="30"/>
@@ -4331,7 +4514,7 @@
             <w:spacing w:line="460" w:lineRule="exact"/>
             <w:ind w:left="440"/>
             <w:rPr>
-              <w:rFonts w:asciiTheme="minorHAnsi" w:eastAsiaTheme="minorEastAsia" w:hAnsiTheme="minorHAnsi" w:cstheme="minorBidi"/>
+              <w:rFonts w:asciiTheme="minorEastAsia" w:eastAsiaTheme="minorEastAsia" w:hAnsiTheme="minorEastAsia" w:cstheme="minorBidi"/>
               <w:noProof/>
               <w:kern w:val="2"/>
               <w:sz w:val="30"/>
@@ -4339,10 +4522,11 @@
               <w:lang w:eastAsia="zh-CN"/>
             </w:rPr>
           </w:pPr>
-          <w:hyperlink w:anchor="_Toc462496852" w:history="1">
+          <w:hyperlink w:anchor="_Toc464581088" w:history="1">
             <w:r>
               <w:rPr>
                 <w:rStyle w:val="aa"/>
+                <w:rFonts w:asciiTheme="minorEastAsia" w:eastAsiaTheme="minorEastAsia" w:hAnsiTheme="minorEastAsia" w:hint="eastAsia"/>
                 <w:noProof/>
                 <w:sz w:val="30"/>
                 <w:szCs w:val="30"/>
@@ -4353,6 +4537,7 @@
             <w:r>
               <w:rPr>
                 <w:rStyle w:val="aa"/>
+                <w:rFonts w:asciiTheme="minorEastAsia" w:eastAsiaTheme="minorEastAsia" w:hAnsiTheme="minorEastAsia"/>
                 <w:noProof/>
                 <w:sz w:val="30"/>
                 <w:szCs w:val="30"/>
@@ -4363,7 +4548,7 @@
             <w:r>
               <w:rPr>
                 <w:rStyle w:val="aa"/>
-                <w:rFonts w:ascii="Calibri" w:hAnsi="Calibri"/>
+                <w:rFonts w:asciiTheme="minorEastAsia" w:eastAsiaTheme="minorEastAsia" w:hAnsiTheme="minorEastAsia" w:hint="eastAsia"/>
                 <w:noProof/>
                 <w:sz w:val="30"/>
                 <w:szCs w:val="30"/>
@@ -4373,6 +4558,7 @@
             </w:r>
             <w:r>
               <w:rPr>
+                <w:rFonts w:asciiTheme="minorEastAsia" w:eastAsiaTheme="minorEastAsia" w:hAnsiTheme="minorEastAsia"/>
                 <w:noProof/>
                 <w:webHidden/>
                 <w:sz w:val="30"/>
@@ -4382,6 +4568,7 @@
             </w:r>
             <w:r>
               <w:rPr>
+                <w:rFonts w:asciiTheme="minorEastAsia" w:eastAsiaTheme="minorEastAsia" w:hAnsiTheme="minorEastAsia"/>
                 <w:noProof/>
                 <w:webHidden/>
                 <w:sz w:val="30"/>
@@ -4391,15 +4578,17 @@
             </w:r>
             <w:r>
               <w:rPr>
+                <w:rFonts w:asciiTheme="minorEastAsia" w:eastAsiaTheme="minorEastAsia" w:hAnsiTheme="minorEastAsia"/>
                 <w:noProof/>
                 <w:webHidden/>
                 <w:sz w:val="30"/>
                 <w:szCs w:val="30"/>
               </w:rPr>
-              <w:instrText xml:space="preserve"> PAGEREF _Toc462496852 \h </w:instrText>
-            </w:r>
-            <w:r>
-              <w:rPr>
+              <w:instrText xml:space="preserve"> PAGEREF _Toc464581088 \h </w:instrText>
+            </w:r>
+            <w:r>
+              <w:rPr>
+                <w:rFonts w:asciiTheme="minorEastAsia" w:eastAsiaTheme="minorEastAsia" w:hAnsiTheme="minorEastAsia"/>
                 <w:noProof/>
                 <w:webHidden/>
                 <w:sz w:val="30"/>
@@ -4408,6 +4597,7 @@
             </w:r>
             <w:r>
               <w:rPr>
+                <w:rFonts w:asciiTheme="minorEastAsia" w:eastAsiaTheme="minorEastAsia" w:hAnsiTheme="minorEastAsia"/>
                 <w:noProof/>
                 <w:webHidden/>
                 <w:sz w:val="30"/>
@@ -4417,15 +4607,17 @@
             </w:r>
             <w:r>
               <w:rPr>
+                <w:rFonts w:asciiTheme="minorEastAsia" w:eastAsiaTheme="minorEastAsia" w:hAnsiTheme="minorEastAsia"/>
                 <w:noProof/>
                 <w:webHidden/>
                 <w:sz w:val="30"/>
                 <w:szCs w:val="30"/>
               </w:rPr>
-              <w:t>17</w:t>
-            </w:r>
-            <w:r>
-              <w:rPr>
+              <w:t>18</w:t>
+            </w:r>
+            <w:r>
+              <w:rPr>
+                <w:rFonts w:asciiTheme="minorEastAsia" w:eastAsiaTheme="minorEastAsia" w:hAnsiTheme="minorEastAsia"/>
                 <w:noProof/>
                 <w:webHidden/>
                 <w:sz w:val="30"/>
@@ -4444,7 +4636,7 @@
             <w:spacing w:line="460" w:lineRule="exact"/>
             <w:ind w:left="440"/>
             <w:rPr>
-              <w:rFonts w:asciiTheme="minorHAnsi" w:eastAsiaTheme="minorEastAsia" w:hAnsiTheme="minorHAnsi" w:cstheme="minorBidi"/>
+              <w:rFonts w:asciiTheme="minorEastAsia" w:eastAsiaTheme="minorEastAsia" w:hAnsiTheme="minorEastAsia" w:cstheme="minorBidi"/>
               <w:noProof/>
               <w:kern w:val="2"/>
               <w:sz w:val="30"/>
@@ -4452,10 +4644,11 @@
               <w:lang w:eastAsia="zh-CN"/>
             </w:rPr>
           </w:pPr>
-          <w:hyperlink w:anchor="_Toc462496853" w:history="1">
+          <w:hyperlink w:anchor="_Toc464581089" w:history="1">
             <w:r>
               <w:rPr>
                 <w:rStyle w:val="aa"/>
+                <w:rFonts w:asciiTheme="minorEastAsia" w:eastAsiaTheme="minorEastAsia" w:hAnsiTheme="minorEastAsia" w:hint="eastAsia"/>
                 <w:noProof/>
                 <w:sz w:val="30"/>
                 <w:szCs w:val="30"/>
@@ -4466,6 +4659,7 @@
             <w:r>
               <w:rPr>
                 <w:rStyle w:val="aa"/>
+                <w:rFonts w:asciiTheme="minorEastAsia" w:eastAsiaTheme="minorEastAsia" w:hAnsiTheme="minorEastAsia"/>
                 <w:noProof/>
                 <w:sz w:val="30"/>
                 <w:szCs w:val="30"/>
@@ -4476,7 +4670,7 @@
             <w:r>
               <w:rPr>
                 <w:rStyle w:val="aa"/>
-                <w:rFonts w:ascii="Calibri" w:hAnsi="Calibri"/>
+                <w:rFonts w:asciiTheme="minorEastAsia" w:eastAsiaTheme="minorEastAsia" w:hAnsiTheme="minorEastAsia" w:hint="eastAsia"/>
                 <w:noProof/>
                 <w:sz w:val="30"/>
                 <w:szCs w:val="30"/>
@@ -4486,6 +4680,7 @@
             </w:r>
             <w:r>
               <w:rPr>
+                <w:rFonts w:asciiTheme="minorEastAsia" w:eastAsiaTheme="minorEastAsia" w:hAnsiTheme="minorEastAsia"/>
                 <w:noProof/>
                 <w:webHidden/>
                 <w:sz w:val="30"/>
@@ -4495,6 +4690,7 @@
             </w:r>
             <w:r>
               <w:rPr>
+                <w:rFonts w:asciiTheme="minorEastAsia" w:eastAsiaTheme="minorEastAsia" w:hAnsiTheme="minorEastAsia"/>
                 <w:noProof/>
                 <w:webHidden/>
                 <w:sz w:val="30"/>
@@ -4504,15 +4700,17 @@
             </w:r>
             <w:r>
               <w:rPr>
+                <w:rFonts w:asciiTheme="minorEastAsia" w:eastAsiaTheme="minorEastAsia" w:hAnsiTheme="minorEastAsia"/>
                 <w:noProof/>
                 <w:webHidden/>
                 <w:sz w:val="30"/>
                 <w:szCs w:val="30"/>
               </w:rPr>
-              <w:instrText xml:space="preserve"> PAGEREF _Toc462496853 \h </w:instrText>
-            </w:r>
-            <w:r>
-              <w:rPr>
+              <w:instrText xml:space="preserve"> PAGEREF _Toc464581089 \h </w:instrText>
+            </w:r>
+            <w:r>
+              <w:rPr>
+                <w:rFonts w:asciiTheme="minorEastAsia" w:eastAsiaTheme="minorEastAsia" w:hAnsiTheme="minorEastAsia"/>
                 <w:noProof/>
                 <w:webHidden/>
                 <w:sz w:val="30"/>
@@ -4521,6 +4719,7 @@
             </w:r>
             <w:r>
               <w:rPr>
+                <w:rFonts w:asciiTheme="minorEastAsia" w:eastAsiaTheme="minorEastAsia" w:hAnsiTheme="minorEastAsia"/>
                 <w:noProof/>
                 <w:webHidden/>
                 <w:sz w:val="30"/>
@@ -4530,15 +4729,17 @@
             </w:r>
             <w:r>
               <w:rPr>
+                <w:rFonts w:asciiTheme="minorEastAsia" w:eastAsiaTheme="minorEastAsia" w:hAnsiTheme="minorEastAsia"/>
                 <w:noProof/>
                 <w:webHidden/>
                 <w:sz w:val="30"/>
                 <w:szCs w:val="30"/>
               </w:rPr>
-              <w:t>18</w:t>
-            </w:r>
-            <w:r>
-              <w:rPr>
+              <w:t>19</w:t>
+            </w:r>
+            <w:r>
+              <w:rPr>
+                <w:rFonts w:asciiTheme="minorEastAsia" w:eastAsiaTheme="minorEastAsia" w:hAnsiTheme="minorEastAsia"/>
                 <w:noProof/>
                 <w:webHidden/>
                 <w:sz w:val="30"/>
@@ -4557,7 +4758,7 @@
             <w:spacing w:line="460" w:lineRule="exact"/>
             <w:ind w:left="440"/>
             <w:rPr>
-              <w:rFonts w:asciiTheme="minorHAnsi" w:eastAsiaTheme="minorEastAsia" w:hAnsiTheme="minorHAnsi" w:cstheme="minorBidi"/>
+              <w:rFonts w:asciiTheme="minorEastAsia" w:eastAsiaTheme="minorEastAsia" w:hAnsiTheme="minorEastAsia" w:cstheme="minorBidi"/>
               <w:noProof/>
               <w:kern w:val="2"/>
               <w:sz w:val="30"/>
@@ -4565,10 +4766,11 @@
               <w:lang w:eastAsia="zh-CN"/>
             </w:rPr>
           </w:pPr>
-          <w:hyperlink w:anchor="_Toc462496854" w:history="1">
+          <w:hyperlink w:anchor="_Toc464581090" w:history="1">
             <w:r>
               <w:rPr>
                 <w:rStyle w:val="aa"/>
+                <w:rFonts w:asciiTheme="minorEastAsia" w:eastAsiaTheme="minorEastAsia" w:hAnsiTheme="minorEastAsia" w:hint="eastAsia"/>
                 <w:noProof/>
                 <w:sz w:val="30"/>
                 <w:szCs w:val="30"/>
@@ -4579,6 +4781,7 @@
             <w:r>
               <w:rPr>
                 <w:rStyle w:val="aa"/>
+                <w:rFonts w:asciiTheme="minorEastAsia" w:eastAsiaTheme="minorEastAsia" w:hAnsiTheme="minorEastAsia"/>
                 <w:noProof/>
                 <w:sz w:val="30"/>
                 <w:szCs w:val="30"/>
@@ -4589,7 +4792,7 @@
             <w:r>
               <w:rPr>
                 <w:rStyle w:val="aa"/>
-                <w:rFonts w:ascii="Calibri" w:hAnsi="Calibri"/>
+                <w:rFonts w:asciiTheme="minorEastAsia" w:eastAsiaTheme="minorEastAsia" w:hAnsiTheme="minorEastAsia" w:hint="eastAsia"/>
                 <w:noProof/>
                 <w:sz w:val="30"/>
                 <w:szCs w:val="30"/>
@@ -4599,6 +4802,7 @@
             </w:r>
             <w:r>
               <w:rPr>
+                <w:rFonts w:asciiTheme="minorEastAsia" w:eastAsiaTheme="minorEastAsia" w:hAnsiTheme="minorEastAsia"/>
                 <w:noProof/>
                 <w:webHidden/>
                 <w:sz w:val="30"/>
@@ -4608,6 +4812,7 @@
             </w:r>
             <w:r>
               <w:rPr>
+                <w:rFonts w:asciiTheme="minorEastAsia" w:eastAsiaTheme="minorEastAsia" w:hAnsiTheme="minorEastAsia"/>
                 <w:noProof/>
                 <w:webHidden/>
                 <w:sz w:val="30"/>
@@ -4617,15 +4822,17 @@
             </w:r>
             <w:r>
               <w:rPr>
+                <w:rFonts w:asciiTheme="minorEastAsia" w:eastAsiaTheme="minorEastAsia" w:hAnsiTheme="minorEastAsia"/>
                 <w:noProof/>
                 <w:webHidden/>
                 <w:sz w:val="30"/>
                 <w:szCs w:val="30"/>
               </w:rPr>
-              <w:instrText xml:space="preserve"> PAGEREF _Toc462496854 \h </w:instrText>
-            </w:r>
-            <w:r>
-              <w:rPr>
+              <w:instrText xml:space="preserve"> PAGEREF _Toc464581090 \h </w:instrText>
+            </w:r>
+            <w:r>
+              <w:rPr>
+                <w:rFonts w:asciiTheme="minorEastAsia" w:eastAsiaTheme="minorEastAsia" w:hAnsiTheme="minorEastAsia"/>
                 <w:noProof/>
                 <w:webHidden/>
                 <w:sz w:val="30"/>
@@ -4634,6 +4841,7 @@
             </w:r>
             <w:r>
               <w:rPr>
+                <w:rFonts w:asciiTheme="minorEastAsia" w:eastAsiaTheme="minorEastAsia" w:hAnsiTheme="minorEastAsia"/>
                 <w:noProof/>
                 <w:webHidden/>
                 <w:sz w:val="30"/>
@@ -4643,15 +4851,17 @@
             </w:r>
             <w:r>
               <w:rPr>
+                <w:rFonts w:asciiTheme="minorEastAsia" w:eastAsiaTheme="minorEastAsia" w:hAnsiTheme="minorEastAsia"/>
                 <w:noProof/>
                 <w:webHidden/>
                 <w:sz w:val="30"/>
                 <w:szCs w:val="30"/>
               </w:rPr>
-              <w:t>19</w:t>
-            </w:r>
-            <w:r>
-              <w:rPr>
+              <w:t>20</w:t>
+            </w:r>
+            <w:r>
+              <w:rPr>
+                <w:rFonts w:asciiTheme="minorEastAsia" w:eastAsiaTheme="minorEastAsia" w:hAnsiTheme="minorEastAsia"/>
                 <w:noProof/>
                 <w:webHidden/>
                 <w:sz w:val="30"/>
@@ -4670,7 +4880,7 @@
             <w:spacing w:line="460" w:lineRule="exact"/>
             <w:ind w:left="440"/>
             <w:rPr>
-              <w:rFonts w:asciiTheme="minorHAnsi" w:eastAsiaTheme="minorEastAsia" w:hAnsiTheme="minorHAnsi" w:cstheme="minorBidi"/>
+              <w:rFonts w:asciiTheme="minorEastAsia" w:eastAsiaTheme="minorEastAsia" w:hAnsiTheme="minorEastAsia" w:cstheme="minorBidi"/>
               <w:noProof/>
               <w:kern w:val="2"/>
               <w:sz w:val="30"/>
@@ -4678,10 +4888,11 @@
               <w:lang w:eastAsia="zh-CN"/>
             </w:rPr>
           </w:pPr>
-          <w:hyperlink w:anchor="_Toc462496855" w:history="1">
+          <w:hyperlink w:anchor="_Toc464581091" w:history="1">
             <w:r>
               <w:rPr>
                 <w:rStyle w:val="aa"/>
+                <w:rFonts w:asciiTheme="minorEastAsia" w:eastAsiaTheme="minorEastAsia" w:hAnsiTheme="minorEastAsia" w:hint="eastAsia"/>
                 <w:noProof/>
                 <w:sz w:val="30"/>
                 <w:szCs w:val="30"/>
@@ -4692,6 +4903,7 @@
             <w:r>
               <w:rPr>
                 <w:rStyle w:val="aa"/>
+                <w:rFonts w:asciiTheme="minorEastAsia" w:eastAsiaTheme="minorEastAsia" w:hAnsiTheme="minorEastAsia"/>
                 <w:noProof/>
                 <w:sz w:val="30"/>
                 <w:szCs w:val="30"/>
@@ -4702,7 +4914,7 @@
             <w:r>
               <w:rPr>
                 <w:rStyle w:val="aa"/>
-                <w:rFonts w:ascii="Calibri" w:hAnsi="Calibri"/>
+                <w:rFonts w:asciiTheme="minorEastAsia" w:eastAsiaTheme="minorEastAsia" w:hAnsiTheme="minorEastAsia" w:hint="eastAsia"/>
                 <w:noProof/>
                 <w:sz w:val="30"/>
                 <w:szCs w:val="30"/>
@@ -4712,6 +4924,7 @@
             </w:r>
             <w:r>
               <w:rPr>
+                <w:rFonts w:asciiTheme="minorEastAsia" w:eastAsiaTheme="minorEastAsia" w:hAnsiTheme="minorEastAsia"/>
                 <w:noProof/>
                 <w:webHidden/>
                 <w:sz w:val="30"/>
@@ -4721,6 +4934,7 @@
             </w:r>
             <w:r>
               <w:rPr>
+                <w:rFonts w:asciiTheme="minorEastAsia" w:eastAsiaTheme="minorEastAsia" w:hAnsiTheme="minorEastAsia"/>
                 <w:noProof/>
                 <w:webHidden/>
                 <w:sz w:val="30"/>
@@ -4730,15 +4944,17 @@
             </w:r>
             <w:r>
               <w:rPr>
+                <w:rFonts w:asciiTheme="minorEastAsia" w:eastAsiaTheme="minorEastAsia" w:hAnsiTheme="minorEastAsia"/>
                 <w:noProof/>
                 <w:webHidden/>
                 <w:sz w:val="30"/>
                 <w:szCs w:val="30"/>
               </w:rPr>
-              <w:instrText xml:space="preserve"> PAGEREF _Toc462496855 \h </w:instrText>
-            </w:r>
-            <w:r>
-              <w:rPr>
+              <w:instrText xml:space="preserve"> PAGEREF _Toc464581091 \h </w:instrText>
+            </w:r>
+            <w:r>
+              <w:rPr>
+                <w:rFonts w:asciiTheme="minorEastAsia" w:eastAsiaTheme="minorEastAsia" w:hAnsiTheme="minorEastAsia"/>
                 <w:noProof/>
                 <w:webHidden/>
                 <w:sz w:val="30"/>
@@ -4747,6 +4963,7 @@
             </w:r>
             <w:r>
               <w:rPr>
+                <w:rFonts w:asciiTheme="minorEastAsia" w:eastAsiaTheme="minorEastAsia" w:hAnsiTheme="minorEastAsia"/>
                 <w:noProof/>
                 <w:webHidden/>
                 <w:sz w:val="30"/>
@@ -4756,15 +4973,17 @@
             </w:r>
             <w:r>
               <w:rPr>
+                <w:rFonts w:asciiTheme="minorEastAsia" w:eastAsiaTheme="minorEastAsia" w:hAnsiTheme="minorEastAsia"/>
                 <w:noProof/>
                 <w:webHidden/>
                 <w:sz w:val="30"/>
                 <w:szCs w:val="30"/>
               </w:rPr>
-              <w:t>19</w:t>
-            </w:r>
-            <w:r>
-              <w:rPr>
+              <w:t>20</w:t>
+            </w:r>
+            <w:r>
+              <w:rPr>
+                <w:rFonts w:asciiTheme="minorEastAsia" w:eastAsiaTheme="minorEastAsia" w:hAnsiTheme="minorEastAsia"/>
                 <w:noProof/>
                 <w:webHidden/>
                 <w:sz w:val="30"/>
@@ -4781,9 +5000,9 @@
               <w:tab w:val="right" w:leader="dot" w:pos="8608"/>
             </w:tabs>
             <w:spacing w:line="460" w:lineRule="exact"/>
-            <w:ind w:left="440"/>
+            <w:ind w:leftChars="190" w:left="418"/>
             <w:rPr>
-              <w:rFonts w:asciiTheme="minorHAnsi" w:eastAsiaTheme="minorEastAsia" w:hAnsiTheme="minorHAnsi" w:cstheme="minorBidi"/>
+              <w:rFonts w:asciiTheme="minorEastAsia" w:eastAsiaTheme="minorEastAsia" w:hAnsiTheme="minorEastAsia" w:cstheme="minorBidi"/>
               <w:noProof/>
               <w:kern w:val="2"/>
               <w:sz w:val="30"/>
@@ -4791,10 +5010,11 @@
               <w:lang w:eastAsia="zh-CN"/>
             </w:rPr>
           </w:pPr>
-          <w:hyperlink w:anchor="_Toc462496856" w:history="1">
+          <w:hyperlink w:anchor="_Toc464581092" w:history="1">
             <w:r>
               <w:rPr>
                 <w:rStyle w:val="aa"/>
+                <w:rFonts w:asciiTheme="minorEastAsia" w:eastAsiaTheme="minorEastAsia" w:hAnsiTheme="minorEastAsia" w:hint="eastAsia"/>
                 <w:noProof/>
                 <w:sz w:val="30"/>
                 <w:szCs w:val="30"/>
@@ -4805,6 +5025,7 @@
             <w:r>
               <w:rPr>
                 <w:rStyle w:val="aa"/>
+                <w:rFonts w:asciiTheme="minorEastAsia" w:eastAsiaTheme="minorEastAsia" w:hAnsiTheme="minorEastAsia"/>
                 <w:noProof/>
                 <w:sz w:val="30"/>
                 <w:szCs w:val="30"/>
@@ -4815,7 +5036,7 @@
             <w:r>
               <w:rPr>
                 <w:rStyle w:val="aa"/>
-                <w:rFonts w:ascii="Calibri" w:hAnsi="Calibri"/>
+                <w:rFonts w:asciiTheme="minorEastAsia" w:eastAsiaTheme="minorEastAsia" w:hAnsiTheme="minorEastAsia" w:hint="eastAsia"/>
                 <w:noProof/>
                 <w:sz w:val="30"/>
                 <w:szCs w:val="30"/>
@@ -4825,6 +5046,7 @@
             </w:r>
             <w:r>
               <w:rPr>
+                <w:rFonts w:asciiTheme="minorEastAsia" w:eastAsiaTheme="minorEastAsia" w:hAnsiTheme="minorEastAsia"/>
                 <w:noProof/>
                 <w:webHidden/>
                 <w:sz w:val="30"/>
@@ -4834,6 +5056,7 @@
             </w:r>
             <w:r>
               <w:rPr>
+                <w:rFonts w:asciiTheme="minorEastAsia" w:eastAsiaTheme="minorEastAsia" w:hAnsiTheme="minorEastAsia"/>
                 <w:noProof/>
                 <w:webHidden/>
                 <w:sz w:val="30"/>
@@ -4843,15 +5066,17 @@
             </w:r>
             <w:r>
               <w:rPr>
+                <w:rFonts w:asciiTheme="minorEastAsia" w:eastAsiaTheme="minorEastAsia" w:hAnsiTheme="minorEastAsia"/>
                 <w:noProof/>
                 <w:webHidden/>
                 <w:sz w:val="30"/>
                 <w:szCs w:val="30"/>
               </w:rPr>
-              <w:instrText xml:space="preserve"> PAGEREF _Toc462496856 \h </w:instrText>
-            </w:r>
-            <w:r>
-              <w:rPr>
+              <w:instrText xml:space="preserve"> PAGEREF _Toc464581092 \h </w:instrText>
+            </w:r>
+            <w:r>
+              <w:rPr>
+                <w:rFonts w:asciiTheme="minorEastAsia" w:eastAsiaTheme="minorEastAsia" w:hAnsiTheme="minorEastAsia"/>
                 <w:noProof/>
                 <w:webHidden/>
                 <w:sz w:val="30"/>
@@ -4860,6 +5085,7 @@
             </w:r>
             <w:r>
               <w:rPr>
+                <w:rFonts w:asciiTheme="minorEastAsia" w:eastAsiaTheme="minorEastAsia" w:hAnsiTheme="minorEastAsia"/>
                 <w:noProof/>
                 <w:webHidden/>
                 <w:sz w:val="30"/>
@@ -4869,15 +5095,17 @@
             </w:r>
             <w:r>
               <w:rPr>
+                <w:rFonts w:asciiTheme="minorEastAsia" w:eastAsiaTheme="minorEastAsia" w:hAnsiTheme="minorEastAsia"/>
                 <w:noProof/>
                 <w:webHidden/>
                 <w:sz w:val="30"/>
                 <w:szCs w:val="30"/>
               </w:rPr>
-              <w:t>20</w:t>
-            </w:r>
-            <w:r>
-              <w:rPr>
+              <w:t>21</w:t>
+            </w:r>
+            <w:r>
+              <w:rPr>
+                <w:rFonts w:asciiTheme="minorEastAsia" w:eastAsiaTheme="minorEastAsia" w:hAnsiTheme="minorEastAsia"/>
                 <w:noProof/>
                 <w:webHidden/>
                 <w:sz w:val="30"/>
@@ -4899,11 +5127,12 @@
           </w:pPr>
           <w:r>
             <w:rPr>
+              <w:rFonts w:asciiTheme="minorEastAsia" w:eastAsiaTheme="minorEastAsia" w:hAnsiTheme="minorEastAsia"/>
               <w:b/>
               <w:bCs/>
               <w:noProof/>
-              <w:sz w:val="32"/>
-              <w:szCs w:val="32"/>
+              <w:sz w:val="30"/>
+              <w:szCs w:val="30"/>
               <w:lang w:val="zh-CN" w:eastAsia="zh-CN"/>
             </w:rPr>
             <w:fldChar w:fldCharType="end"/>
@@ -4920,7 +5149,7 @@
           <w:lang w:eastAsia="zh-CN"/>
         </w:rPr>
       </w:pPr>
-      <w:bookmarkStart w:id="1" w:name="_Toc462496831"/>
+      <w:bookmarkStart w:id="1" w:name="_Toc464581067"/>
       <w:r>
         <w:rPr>
           <w:rFonts w:hint="eastAsia"/>
@@ -4957,7 +5186,7 @@
         </w:rPr>
       </w:pPr>
       <w:bookmarkStart w:id="2" w:name="_Toc432489964"/>
-      <w:bookmarkStart w:id="3" w:name="_Toc462496832"/>
+      <w:bookmarkStart w:id="3" w:name="_Toc464581068"/>
       <w:r>
         <w:rPr>
           <w:rFonts w:hint="eastAsia"/>
@@ -5036,7 +5265,7 @@
         </w:rPr>
       </w:pPr>
       <w:bookmarkStart w:id="4" w:name="_Toc432489965"/>
-      <w:bookmarkStart w:id="5" w:name="_Toc462496833"/>
+      <w:bookmarkStart w:id="5" w:name="_Toc464581069"/>
       <w:r>
         <w:rPr>
           <w:rFonts w:hint="eastAsia"/>
@@ -5103,7 +5332,7 @@
         </w:rPr>
       </w:pPr>
       <w:bookmarkStart w:id="6" w:name="_Toc432489966"/>
-      <w:bookmarkStart w:id="7" w:name="_Toc462496834"/>
+      <w:bookmarkStart w:id="7" w:name="_Toc464581070"/>
       <w:r>
         <w:rPr>
           <w:rFonts w:hint="eastAsia"/>
@@ -5169,7 +5398,7 @@
         </w:rPr>
       </w:pPr>
       <w:bookmarkStart w:id="8" w:name="_Toc432489967"/>
-      <w:bookmarkStart w:id="9" w:name="_Toc462496835"/>
+      <w:bookmarkStart w:id="9" w:name="_Toc464581071"/>
       <w:r>
         <w:rPr>
           <w:rFonts w:hint="eastAsia"/>
@@ -5844,7 +6073,7 @@
                 <w:szCs w:val="30"/>
                 <w:lang w:eastAsia="zh-CN"/>
               </w:rPr>
-              <w:t>浏览酒店</w:t>
+              <w:t>浏览</w:t>
             </w:r>
             <w:r>
               <w:rPr>
@@ -5855,7 +6084,7 @@
                 <w:szCs w:val="30"/>
                 <w:lang w:eastAsia="zh-CN"/>
               </w:rPr>
-              <w:t>信息</w:t>
+              <w:t>未执行订单</w:t>
             </w:r>
           </w:p>
         </w:tc>
@@ -5935,7 +6164,29 @@
                 <w:szCs w:val="30"/>
                 <w:lang w:eastAsia="zh-CN"/>
               </w:rPr>
-              <w:t>浏览未执行订单</w:t>
+              <w:t>浏览</w:t>
+            </w:r>
+            <w:r>
+              <w:rPr>
+                <w:rFonts w:ascii="宋体" w:hAnsi="宋体" w:hint="eastAsia"/>
+                <w:noProof/>
+                <w:color w:val="000000" w:themeColor="text1"/>
+                <w:sz w:val="30"/>
+                <w:szCs w:val="30"/>
+                <w:lang w:eastAsia="zh-CN"/>
+              </w:rPr>
+              <w:t>个人历史</w:t>
+            </w:r>
+            <w:r>
+              <w:rPr>
+                <w:rFonts w:ascii="宋体" w:hAnsi="宋体" w:hint="eastAsia"/>
+                <w:noProof/>
+                <w:color w:val="000000" w:themeColor="text1"/>
+                <w:sz w:val="30"/>
+                <w:szCs w:val="30"/>
+                <w:lang w:eastAsia="zh-CN"/>
+              </w:rPr>
+              <w:t>订单</w:t>
             </w:r>
           </w:p>
         </w:tc>
@@ -6018,7 +6269,18 @@
                 <w:szCs w:val="30"/>
                 <w:lang w:eastAsia="zh-CN"/>
               </w:rPr>
-              <w:t>浏览个人历史订单</w:t>
+              <w:t>浏览</w:t>
+            </w:r>
+            <w:r>
+              <w:rPr>
+                <w:rFonts w:ascii="宋体" w:hAnsi="宋体" w:hint="eastAsia"/>
+                <w:noProof/>
+                <w:color w:val="000000" w:themeColor="text1"/>
+                <w:sz w:val="30"/>
+                <w:szCs w:val="30"/>
+                <w:lang w:eastAsia="zh-CN"/>
+              </w:rPr>
+              <w:t>酒店信息</w:t>
             </w:r>
           </w:p>
         </w:tc>
@@ -6857,12 +7119,13 @@
       <w:pPr>
         <w:pStyle w:val="1"/>
         <w:rPr>
+          <w:rFonts w:hint="eastAsia"/>
           <w:noProof/>
           <w:lang w:eastAsia="zh-CN"/>
         </w:rPr>
       </w:pPr>
       <w:bookmarkStart w:id="11" w:name="_Toc432489968"/>
-      <w:bookmarkStart w:id="12" w:name="_Toc462496836"/>
+      <w:bookmarkStart w:id="12" w:name="_Toc464581072"/>
       <w:r>
         <w:rPr>
           <w:rFonts w:hint="eastAsia"/>
@@ -6882,6 +7145,13 @@
         <w:t>用例图</w:t>
       </w:r>
       <w:bookmarkEnd w:id="12"/>
+    </w:p>
+    <w:p>
+      <w:pPr>
+        <w:rPr>
+          <w:lang w:eastAsia="zh-CN"/>
+        </w:rPr>
+      </w:pPr>
       <w:r>
         <w:rPr>
           <w:noProof/>
@@ -6889,9 +7159,9 @@
         </w:rPr>
         <w:drawing>
           <wp:inline distT="0" distB="0" distL="0" distR="0">
-            <wp:extent cx="4465464" cy="8258175"/>
+            <wp:extent cx="4349168" cy="8096250"/>
             <wp:effectExtent l="19050" t="0" r="0" b="0"/>
-            <wp:docPr id="2" name="图片 1" descr="uml_v5.2.png"/>
+            <wp:docPr id="6" name="图片 5" descr="uml_v5.2.png"/>
             <wp:cNvGraphicFramePr>
               <a:graphicFrameLocks xmlns:a="http://schemas.openxmlformats.org/drawingml/2006/main" noChangeAspect="1"/>
             </wp:cNvGraphicFramePr>
@@ -6911,7 +7181,7 @@
                   <pic:spPr>
                     <a:xfrm>
                       <a:off x="0" y="0"/>
-                      <a:ext cx="4471624" cy="8269567"/>
+                      <a:ext cx="4351618" cy="8100811"/>
                     </a:xfrm>
                     <a:prstGeom prst="rect">
                       <a:avLst/>
@@ -6933,7 +7203,7 @@
         </w:rPr>
       </w:pPr>
       <w:bookmarkStart w:id="13" w:name="_Toc432489969"/>
-      <w:bookmarkStart w:id="14" w:name="_Toc462496837"/>
+      <w:bookmarkStart w:id="14" w:name="_Toc464581073"/>
       <w:r>
         <w:rPr>
           <w:rFonts w:hint="eastAsia"/>
@@ -6955,7 +7225,7 @@
         </w:rPr>
       </w:pPr>
       <w:bookmarkStart w:id="15" w:name="_Toc432489970"/>
-      <w:bookmarkStart w:id="16" w:name="_Toc462496838"/>
+      <w:bookmarkStart w:id="16" w:name="_Toc464581074"/>
       <w:r>
         <w:rPr>
           <w:rFonts w:hint="eastAsia"/>
@@ -7887,7 +8157,7 @@
           <w:lang w:eastAsia="zh-CN"/>
         </w:rPr>
       </w:pPr>
-      <w:bookmarkStart w:id="17" w:name="_Toc462496839"/>
+      <w:bookmarkStart w:id="17" w:name="_Toc464581075"/>
       <w:r>
         <w:rPr>
           <w:rFonts w:hint="eastAsia"/>
@@ -9110,7 +9380,7 @@
           <w:lang w:eastAsia="zh-CN"/>
         </w:rPr>
       </w:pPr>
-      <w:bookmarkStart w:id="18" w:name="_Toc462496840"/>
+      <w:bookmarkStart w:id="18" w:name="_Toc464581076"/>
       <w:r>
         <w:rPr>
           <w:rFonts w:hint="eastAsia"/>
@@ -10056,7 +10326,7 @@
           <w:lang w:val="en-GB" w:eastAsia="zh-CN"/>
         </w:rPr>
       </w:pPr>
-      <w:bookmarkStart w:id="19" w:name="_Toc462496841"/>
+      <w:bookmarkStart w:id="19" w:name="_Toc464581077"/>
       <w:r>
         <w:rPr>
           <w:rFonts w:hint="eastAsia"/>
@@ -10942,7 +11212,7 @@
           <w:lang w:val="en-GB" w:eastAsia="zh-CN"/>
         </w:rPr>
       </w:pPr>
-      <w:bookmarkStart w:id="20" w:name="_Toc462496842"/>
+      <w:bookmarkStart w:id="20" w:name="_Toc464581078"/>
       <w:r>
         <w:rPr>
           <w:rFonts w:hint="eastAsia"/>
@@ -12297,7 +12567,7 @@
           <w:lang w:val="en-GB" w:eastAsia="zh-CN"/>
         </w:rPr>
       </w:pPr>
-      <w:bookmarkStart w:id="21" w:name="_Toc462496843"/>
+      <w:bookmarkStart w:id="21" w:name="_Toc464581079"/>
       <w:r>
         <w:rPr>
           <w:rFonts w:hint="eastAsia"/>
@@ -13339,7 +13609,7 @@
           <w:lang w:val="en-GB" w:eastAsia="zh-CN"/>
         </w:rPr>
       </w:pPr>
-      <w:bookmarkStart w:id="22" w:name="_Toc462496844"/>
+      <w:bookmarkStart w:id="22" w:name="_Toc464581080"/>
       <w:r>
         <w:rPr>
           <w:rFonts w:hint="eastAsia"/>
@@ -14222,7 +14492,7 @@
           <w:lang w:val="en-GB" w:eastAsia="zh-CN"/>
         </w:rPr>
       </w:pPr>
-      <w:bookmarkStart w:id="23" w:name="_Toc462496845"/>
+      <w:bookmarkStart w:id="23" w:name="_Toc464581081"/>
       <w:r>
         <w:rPr>
           <w:rFonts w:hint="eastAsia"/>
@@ -15161,7 +15431,7 @@
           <w:lang w:eastAsia="zh-CN"/>
         </w:rPr>
       </w:pPr>
-      <w:bookmarkStart w:id="24" w:name="_Toc462496846"/>
+      <w:bookmarkStart w:id="24" w:name="_Toc464581082"/>
       <w:r>
         <w:rPr>
           <w:rFonts w:hint="eastAsia"/>
@@ -16195,7 +16465,7 @@
           <w:lang w:eastAsia="zh-CN"/>
         </w:rPr>
       </w:pPr>
-      <w:bookmarkStart w:id="25" w:name="_Toc462496847"/>
+      <w:bookmarkStart w:id="25" w:name="_Toc464581083"/>
       <w:r>
         <w:rPr>
           <w:rFonts w:ascii="Calibri" w:eastAsia="宋体" w:hAnsi="Calibri" w:cs="Times New Roman" w:hint="eastAsia"/>
@@ -17411,7 +17681,7 @@
           <w:lang w:val="en-GB" w:eastAsia="zh-CN"/>
         </w:rPr>
       </w:pPr>
-      <w:bookmarkStart w:id="26" w:name="_Toc462496848"/>
+      <w:bookmarkStart w:id="26" w:name="_Toc464581084"/>
       <w:r>
         <w:rPr>
           <w:rFonts w:ascii="Calibri" w:eastAsia="宋体" w:hAnsi="Calibri" w:cs="Times New Roman" w:hint="eastAsia"/>
@@ -18649,7 +18919,7 @@
           <w:lang w:eastAsia="zh-CN"/>
         </w:rPr>
       </w:pPr>
-      <w:bookmarkStart w:id="27" w:name="_Toc462496849"/>
+      <w:bookmarkStart w:id="27" w:name="_Toc464581085"/>
       <w:r>
         <w:rPr>
           <w:rFonts w:ascii="Calibri" w:eastAsia="宋体" w:hAnsi="Calibri" w:cs="Times New Roman" w:hint="eastAsia"/>
@@ -19758,7 +20028,7 @@
           <w:lang w:eastAsia="zh-CN"/>
         </w:rPr>
       </w:pPr>
-      <w:bookmarkStart w:id="28" w:name="_Toc462496850"/>
+      <w:bookmarkStart w:id="28" w:name="_Toc464581086"/>
       <w:r>
         <w:rPr>
           <w:rFonts w:ascii="Calibri" w:eastAsia="宋体" w:hAnsi="Calibri" w:cs="Times New Roman" w:hint="eastAsia"/>
@@ -20722,7 +20992,7 @@
           <w:lang w:eastAsia="zh-CN"/>
         </w:rPr>
       </w:pPr>
-      <w:bookmarkStart w:id="29" w:name="_Toc462496851"/>
+      <w:bookmarkStart w:id="29" w:name="_Toc464581087"/>
       <w:r>
         <w:rPr>
           <w:rFonts w:ascii="Calibri" w:eastAsia="宋体" w:hAnsi="Calibri" w:cs="Times New Roman" w:hint="eastAsia"/>
@@ -22043,7 +22313,7 @@
           <w:lang w:val="en-GB" w:eastAsia="zh-CN"/>
         </w:rPr>
       </w:pPr>
-      <w:bookmarkStart w:id="30" w:name="_Toc462496852"/>
+      <w:bookmarkStart w:id="30" w:name="_Toc464581088"/>
       <w:r>
         <w:rPr>
           <w:rFonts w:hint="eastAsia"/>
@@ -23755,7 +24025,7 @@
           <w:lang w:val="en-GB" w:eastAsia="zh-CN"/>
         </w:rPr>
       </w:pPr>
-      <w:bookmarkStart w:id="31" w:name="_Toc462496853"/>
+      <w:bookmarkStart w:id="31" w:name="_Toc464581089"/>
       <w:r>
         <w:rPr>
           <w:rFonts w:hint="eastAsia"/>
@@ -25122,7 +25392,7 @@
           <w:lang w:val="en-GB" w:eastAsia="zh-CN"/>
         </w:rPr>
       </w:pPr>
-      <w:bookmarkStart w:id="32" w:name="_Toc462496854"/>
+      <w:bookmarkStart w:id="32" w:name="_Toc464581090"/>
       <w:r>
         <w:rPr>
           <w:rFonts w:hint="eastAsia"/>
@@ -26228,7 +26498,7 @@
           <w:lang w:val="en-GB" w:eastAsia="zh-CN"/>
         </w:rPr>
       </w:pPr>
-      <w:bookmarkStart w:id="33" w:name="_Toc462496855"/>
+      <w:bookmarkStart w:id="33" w:name="_Toc464581091"/>
       <w:r>
         <w:rPr>
           <w:rFonts w:hint="eastAsia"/>
@@ -27137,7 +27407,7 @@
           <w:lang w:val="en-GB" w:eastAsia="zh-CN"/>
         </w:rPr>
       </w:pPr>
-      <w:bookmarkStart w:id="34" w:name="_Toc462496856"/>
+      <w:bookmarkStart w:id="34" w:name="_Toc464581092"/>
       <w:r>
         <w:rPr>
           <w:rFonts w:hint="eastAsia"/>
@@ -28702,7 +28972,7 @@
                     <w:sz w:val="24"/>
                     <w:lang w:val="zh-CN" w:eastAsia="zh-CN"/>
                   </w:rPr>
-                  <w:t>8</w:t>
+                  <w:t>4</w:t>
                 </w:r>
                 <w:r>
                   <w:rPr>
@@ -36862,7 +37132,7 @@
 </file>
 
 <file path=customXml/itemProps2.xml><?xml version="1.0" encoding="utf-8"?>
-<ds:datastoreItem xmlns:ds="http://schemas.openxmlformats.org/officeDocument/2006/customXml" ds:itemID="{15BA38D6-D37C-4969-967E-BCE223AA2886}">
+<ds:datastoreItem xmlns:ds="http://schemas.openxmlformats.org/officeDocument/2006/customXml" ds:itemID="{3FD0A332-2EA9-4AA7-9E79-F8DEECD5EEC0}">
   <ds:schemaRefs>
     <ds:schemaRef ds:uri="http://schemas.openxmlformats.org/officeDocument/2006/bibliography"/>
   </ds:schemaRefs>

</xml_diff>